<commit_message>
feat: Mejorar checklist template con loop de productos para mejor legibilidad
- Agregado array 'productos' con información estructurada de cada producto
- Template actualizado para usar loop [[#productos]]...[[/productos]]
- Cada producto ahora se muestra en su propia sección numerada
- Mantiene variables concatenadas para compatibilidad
- Mejora significativamente la legibilidad cuando hay múltiples productos
</commit_message>
<xml_diff>
--- a/backend/templates/checklist_template.docx
+++ b/backend/templates/checklist_template.docx
@@ -9,12 +9,12 @@
         <w:spacing w:before="0" w:after="240" w:line="240" w:lineRule="auto"/>
         <w:jc w:val="center"/>
         <w:rPr>
-          <w:rFonts w:ascii="Times Roman" w:cs="Times Roman" w:hAnsi="Times Roman" w:eastAsia="Times Roman"/>
-        </w:rPr>
-      </w:pPr>
-      <w:r>
-        <w:rPr>
-          <w:rFonts w:ascii="Times Roman" w:hAnsi="Times Roman"/>
+          <w:rFonts w:ascii="Cambria" w:cs="Cambria" w:hAnsi="Cambria" w:eastAsia="Cambria"/>
+        </w:rPr>
+      </w:pPr>
+      <w:r>
+        <w:rPr>
+          <w:rFonts w:ascii="Cambria" w:hAnsi="Cambria"/>
           <w:rtl w:val="0"/>
           <w:lang w:val="en-US"/>
         </w:rPr>
@@ -22,14 +22,14 @@
       </w:r>
       <w:r>
         <w:rPr>
-          <w:rFonts w:ascii="Times Roman" w:cs="Times Roman" w:hAnsi="Times Roman" w:eastAsia="Times Roman"/>
+          <w:rFonts w:ascii="Cambria" w:cs="Cambria" w:hAnsi="Cambria" w:eastAsia="Cambria"/>
           <w:lang w:val="de-DE"/>
         </w:rPr>
         <w:br w:type="textWrapping"/>
       </w:r>
       <w:r>
         <w:rPr>
-          <w:rFonts w:ascii="Times Roman" w:hAnsi="Times Roman"/>
+          <w:rFonts w:ascii="Cambria" w:hAnsi="Cambria"/>
           <w:rtl w:val="0"/>
           <w:lang w:val="en-US"/>
         </w:rPr>
@@ -37,14 +37,14 @@
       </w:r>
       <w:r>
         <w:rPr>
-          <w:rFonts w:ascii="Times Roman" w:cs="Times Roman" w:hAnsi="Times Roman" w:eastAsia="Times Roman"/>
+          <w:rFonts w:ascii="Cambria" w:cs="Cambria" w:hAnsi="Cambria" w:eastAsia="Cambria"/>
           <w:lang w:val="de-DE"/>
         </w:rPr>
         <w:br w:type="textWrapping"/>
       </w:r>
       <w:r>
         <w:rPr>
-          <w:rFonts w:ascii="Times Roman" w:hAnsi="Times Roman"/>
+          <w:rFonts w:ascii="Cambria" w:hAnsi="Cambria"/>
           <w:rtl w:val="0"/>
           <w:lang w:val="en-US"/>
         </w:rPr>
@@ -58,18 +58,14 @@
         <w:spacing w:before="0" w:after="299" w:line="240" w:lineRule="auto"/>
         <w:jc w:val="center"/>
         <w:rPr>
-          <w:rFonts w:ascii="Times Roman" w:cs="Times Roman" w:hAnsi="Times Roman" w:eastAsia="Times Roman"/>
-          <w:b w:val="1"/>
-          <w:bCs w:val="1"/>
+          <w:rFonts w:ascii="Cambria Bold" w:cs="Cambria Bold" w:hAnsi="Cambria Bold" w:eastAsia="Cambria Bold"/>
           <w:sz w:val="36"/>
           <w:szCs w:val="36"/>
         </w:rPr>
       </w:pPr>
       <w:r>
         <w:rPr>
-          <w:rFonts w:ascii="Times Roman" w:hAnsi="Times Roman"/>
-          <w:b w:val="1"/>
-          <w:bCs w:val="1"/>
+          <w:rFonts w:ascii="Cambria Bold" w:hAnsi="Cambria Bold"/>
           <w:sz w:val="36"/>
           <w:szCs w:val="36"/>
           <w:rtl w:val="0"/>
@@ -79,9 +75,7 @@
       </w:r>
       <w:r>
         <w:rPr>
-          <w:rFonts w:ascii="Times Roman" w:hAnsi="Times Roman" w:hint="default"/>
-          <w:b w:val="1"/>
-          <w:bCs w:val="1"/>
+          <w:rFonts w:ascii="Cambria Bold" w:hAnsi="Cambria Bold" w:hint="default"/>
           <w:sz w:val="36"/>
           <w:szCs w:val="36"/>
           <w:rtl w:val="0"/>
@@ -91,9 +85,7 @@
       </w:r>
       <w:r>
         <w:rPr>
-          <w:rFonts w:ascii="Times Roman" w:hAnsi="Times Roman"/>
-          <w:b w:val="1"/>
-          <w:bCs w:val="1"/>
+          <w:rFonts w:ascii="Cambria Bold" w:hAnsi="Cambria Bold"/>
           <w:sz w:val="36"/>
           <w:szCs w:val="36"/>
           <w:rtl w:val="0"/>
@@ -103,9 +95,7 @@
       </w:r>
       <w:r>
         <w:rPr>
-          <w:rFonts w:ascii="Times Roman" w:hAnsi="Times Roman" w:hint="default"/>
-          <w:b w:val="1"/>
-          <w:bCs w:val="1"/>
+          <w:rFonts w:ascii="Cambria Bold" w:hAnsi="Cambria Bold" w:hint="default"/>
           <w:sz w:val="36"/>
           <w:szCs w:val="36"/>
           <w:rtl w:val="0"/>
@@ -115,9 +105,7 @@
       </w:r>
       <w:r>
         <w:rPr>
-          <w:rFonts w:ascii="Times Roman" w:hAnsi="Times Roman"/>
-          <w:b w:val="1"/>
-          <w:bCs w:val="1"/>
+          <w:rFonts w:ascii="Cambria Bold" w:hAnsi="Cambria Bold"/>
           <w:sz w:val="36"/>
           <w:szCs w:val="36"/>
           <w:rtl w:val="0"/>
@@ -133,7 +121,7 @@
         <w:spacing w:before="0" w:after="240" w:line="240" w:lineRule="auto"/>
         <w:jc w:val="center"/>
         <w:rPr>
-          <w:rFonts w:ascii="Times Roman" w:cs="Times Roman" w:hAnsi="Times Roman" w:eastAsia="Times Roman"/>
+          <w:rFonts w:ascii="Cambria" w:cs="Cambria" w:hAnsi="Cambria" w:eastAsia="Cambria"/>
         </w:rPr>
       </w:pPr>
     </w:p>
@@ -143,12 +131,12 @@
         <w:suppressAutoHyphens w:val="1"/>
         <w:spacing w:before="0" w:after="240" w:line="240" w:lineRule="auto"/>
         <w:rPr>
-          <w:rFonts w:ascii="Times Roman" w:cs="Times Roman" w:hAnsi="Times Roman" w:eastAsia="Times Roman"/>
-        </w:rPr>
-      </w:pPr>
-      <w:r>
-        <w:rPr>
-          <w:rFonts w:ascii="Times Roman" w:hAnsi="Times Roman"/>
+          <w:rFonts w:ascii="Cambria" w:cs="Cambria" w:hAnsi="Cambria" w:eastAsia="Cambria"/>
+        </w:rPr>
+      </w:pPr>
+      <w:r>
+        <w:rPr>
+          <w:rFonts w:ascii="Cambria" w:hAnsi="Cambria"/>
           <w:rtl w:val="0"/>
           <w:lang w:val="es-ES_tradnl"/>
         </w:rPr>
@@ -156,14 +144,14 @@
       </w:r>
       <w:r>
         <w:rPr>
-          <w:rFonts w:ascii="Times Roman" w:cs="Times Roman" w:hAnsi="Times Roman" w:eastAsia="Times Roman"/>
+          <w:rFonts w:ascii="Cambria" w:cs="Cambria" w:hAnsi="Cambria" w:eastAsia="Cambria"/>
           <w:lang w:val="de-DE"/>
         </w:rPr>
         <w:br w:type="textWrapping"/>
       </w:r>
       <w:r>
         <w:rPr>
-          <w:rFonts w:ascii="Times Roman" w:hAnsi="Times Roman"/>
+          <w:rFonts w:ascii="Cambria" w:hAnsi="Cambria"/>
           <w:rtl w:val="0"/>
           <w:lang w:val="de-DE"/>
         </w:rPr>
@@ -171,7 +159,7 @@
       </w:r>
       <w:r>
         <w:rPr>
-          <w:rFonts w:ascii="Times Roman" w:hAnsi="Times Roman" w:hint="default"/>
+          <w:rFonts w:ascii="Cambria" w:hAnsi="Cambria" w:hint="default"/>
           <w:rtl w:val="0"/>
           <w:lang w:val="de-DE"/>
         </w:rPr>
@@ -179,7 +167,7 @@
       </w:r>
       <w:r>
         <w:rPr>
-          <w:rFonts w:ascii="Times Roman" w:hAnsi="Times Roman"/>
+          <w:rFonts w:ascii="Cambria" w:hAnsi="Cambria"/>
           <w:rtl w:val="0"/>
           <w:lang w:val="es-ES_tradnl"/>
         </w:rPr>
@@ -187,7 +175,7 @@
       </w:r>
       <w:r>
         <w:rPr>
-          <w:rFonts w:ascii="Times Roman" w:hAnsi="Times Roman" w:hint="default"/>
+          <w:rFonts w:ascii="Cambria" w:hAnsi="Cambria" w:hint="default"/>
           <w:rtl w:val="0"/>
           <w:lang w:val="es-ES_tradnl"/>
         </w:rPr>
@@ -195,7 +183,7 @@
       </w:r>
       <w:r>
         <w:rPr>
-          <w:rFonts w:ascii="Times Roman" w:hAnsi="Times Roman"/>
+          <w:rFonts w:ascii="Cambria" w:hAnsi="Cambria"/>
           <w:rtl w:val="0"/>
           <w:lang w:val="de-DE"/>
         </w:rPr>
@@ -203,7 +191,7 @@
       </w:r>
       <w:r>
         <w:rPr>
-          <w:rFonts w:ascii="Times Roman" w:hAnsi="Times Roman"/>
+          <w:rFonts w:ascii="Cambria" w:hAnsi="Cambria"/>
           <w:rtl w:val="0"/>
           <w:lang w:val="es-ES_tradnl"/>
         </w:rPr>
@@ -211,14 +199,14 @@
       </w:r>
       <w:r>
         <w:rPr>
-          <w:rFonts w:ascii="Times Roman" w:cs="Times Roman" w:hAnsi="Times Roman" w:eastAsia="Times Roman"/>
+          <w:rFonts w:ascii="Cambria" w:cs="Cambria" w:hAnsi="Cambria" w:eastAsia="Cambria"/>
           <w:lang w:val="de-DE"/>
         </w:rPr>
         <w:br w:type="textWrapping"/>
       </w:r>
       <w:r>
         <w:rPr>
-          <w:rFonts w:ascii="Times Roman" w:hAnsi="Times Roman"/>
+          <w:rFonts w:ascii="Cambria" w:hAnsi="Cambria"/>
           <w:rtl w:val="0"/>
           <w:lang w:val="es-ES_tradnl"/>
         </w:rPr>
@@ -226,14 +214,14 @@
       </w:r>
       <w:r>
         <w:rPr>
-          <w:rFonts w:ascii="Times Roman" w:cs="Times Roman" w:hAnsi="Times Roman" w:eastAsia="Times Roman"/>
+          <w:rFonts w:ascii="Cambria" w:cs="Cambria" w:hAnsi="Cambria" w:eastAsia="Cambria"/>
           <w:lang w:val="de-DE"/>
         </w:rPr>
         <w:br w:type="textWrapping"/>
       </w:r>
       <w:r>
         <w:rPr>
-          <w:rFonts w:ascii="Times Roman" w:hAnsi="Times Roman"/>
+          <w:rFonts w:ascii="Cambria" w:hAnsi="Cambria"/>
           <w:rtl w:val="0"/>
           <w:lang w:val="it-IT"/>
         </w:rPr>
@@ -246,18 +234,14 @@
         <w:suppressAutoHyphens w:val="1"/>
         <w:spacing w:before="0" w:after="281" w:line="240" w:lineRule="auto"/>
         <w:rPr>
-          <w:rFonts w:ascii="Times Roman" w:cs="Times Roman" w:hAnsi="Times Roman" w:eastAsia="Times Roman"/>
-          <w:b w:val="1"/>
-          <w:bCs w:val="1"/>
-          <w:sz w:val="28"/>
-          <w:szCs w:val="28"/>
-        </w:rPr>
-      </w:pPr>
-      <w:r>
-        <w:rPr>
-          <w:rFonts w:ascii="Times Roman" w:hAnsi="Times Roman"/>
-          <w:b w:val="1"/>
-          <w:bCs w:val="1"/>
+          <w:rFonts w:ascii="Cambria Bold" w:cs="Cambria Bold" w:hAnsi="Cambria Bold" w:eastAsia="Cambria Bold"/>
+          <w:sz w:val="28"/>
+          <w:szCs w:val="28"/>
+        </w:rPr>
+      </w:pPr>
+      <w:r>
+        <w:rPr>
+          <w:rFonts w:ascii="Cambria Bold" w:hAnsi="Cambria Bold"/>
           <w:sz w:val="28"/>
           <w:szCs w:val="28"/>
           <w:rtl w:val="0"/>
@@ -267,9 +251,7 @@
       </w:r>
       <w:r>
         <w:rPr>
-          <w:rFonts w:ascii="Times Roman" w:hAnsi="Times Roman" w:hint="default"/>
-          <w:b w:val="1"/>
-          <w:bCs w:val="1"/>
+          <w:rFonts w:ascii="Cambria Bold" w:hAnsi="Cambria Bold" w:hint="default"/>
           <w:sz w:val="28"/>
           <w:szCs w:val="28"/>
           <w:rtl w:val="0"/>
@@ -279,9 +261,7 @@
       </w:r>
       <w:r>
         <w:rPr>
-          <w:rFonts w:ascii="Times Roman" w:hAnsi="Times Roman"/>
-          <w:b w:val="1"/>
-          <w:bCs w:val="1"/>
+          <w:rFonts w:ascii="Cambria Bold" w:hAnsi="Cambria Bold"/>
           <w:sz w:val="28"/>
           <w:szCs w:val="28"/>
           <w:rtl w:val="0"/>
@@ -291,9 +271,7 @@
       </w:r>
       <w:r>
         <w:rPr>
-          <w:rFonts w:ascii="Times Roman" w:hAnsi="Times Roman" w:hint="default"/>
-          <w:b w:val="1"/>
-          <w:bCs w:val="1"/>
+          <w:rFonts w:ascii="Cambria Bold" w:hAnsi="Cambria Bold" w:hint="default"/>
           <w:sz w:val="28"/>
           <w:szCs w:val="28"/>
           <w:rtl w:val="0"/>
@@ -303,9 +281,7 @@
       </w:r>
       <w:r>
         <w:rPr>
-          <w:rFonts w:ascii="Times Roman" w:hAnsi="Times Roman"/>
-          <w:b w:val="1"/>
-          <w:bCs w:val="1"/>
+          <w:rFonts w:ascii="Cambria Bold" w:hAnsi="Cambria Bold"/>
           <w:sz w:val="28"/>
           <w:szCs w:val="28"/>
           <w:rtl w:val="0"/>
@@ -320,12 +296,12 @@
         <w:suppressAutoHyphens w:val="1"/>
         <w:spacing w:before="0" w:line="360" w:lineRule="auto"/>
         <w:rPr>
-          <w:rFonts w:ascii="Times New Roman" w:cs="Times New Roman" w:hAnsi="Times New Roman" w:eastAsia="Times New Roman"/>
-        </w:rPr>
-      </w:pPr>
-      <w:r>
-        <w:rPr>
-          <w:rFonts w:ascii="Times Roman" w:hAnsi="Times Roman"/>
+          <w:rFonts w:ascii="Cambria" w:cs="Cambria" w:hAnsi="Cambria" w:eastAsia="Cambria"/>
+        </w:rPr>
+      </w:pPr>
+      <w:r>
+        <w:rPr>
+          <w:rFonts w:ascii="Cambria" w:hAnsi="Cambria"/>
           <w:rtl w:val="0"/>
           <w:lang w:val="de-DE"/>
         </w:rPr>
@@ -333,7 +309,7 @@
       </w:r>
       <w:r>
         <w:rPr>
-          <w:rFonts w:ascii="Times Roman" w:hAnsi="Times Roman" w:hint="default"/>
+          <w:rFonts w:ascii="Cambria" w:hAnsi="Cambria" w:hint="default"/>
           <w:rtl w:val="0"/>
           <w:lang w:val="de-DE"/>
         </w:rPr>
@@ -341,7 +317,7 @@
       </w:r>
       <w:r>
         <w:rPr>
-          <w:rFonts w:ascii="Times Roman" w:hAnsi="Times Roman"/>
+          <w:rFonts w:ascii="Cambria" w:hAnsi="Cambria"/>
           <w:rtl w:val="0"/>
           <w:lang w:val="nl-NL"/>
         </w:rPr>
@@ -349,31 +325,15 @@
       </w:r>
       <w:r>
         <w:rPr>
-          <w:rFonts w:ascii="Times Roman" w:hAnsi="Times Roman"/>
-          <w:rtl w:val="0"/>
-          <w:lang w:val="es-ES_tradnl"/>
-        </w:rPr>
-        <w:t xml:space="preserve"> X EEUU </w:t>
-      </w:r>
-      <w:r>
-        <w:rPr>
-          <w:rFonts w:ascii="Segoe UI Symbol" w:cs="Segoe UI Symbol" w:hAnsi="Segoe UI Symbol" w:eastAsia="Segoe UI Symbol"/>
-          <w:rtl w:val="0"/>
-          <w:lang w:val="es-ES_tradnl"/>
-        </w:rPr>
-        <w:t>_</w:t>
-      </w:r>
-      <w:r>
-        <w:rPr>
-          <w:rFonts w:ascii="Times New Roman" w:hAnsi="Times New Roman"/>
-          <w:rtl w:val="0"/>
-          <w:lang w:val="es-ES_tradnl"/>
-        </w:rPr>
-        <w:t xml:space="preserve"> Panam</w:t>
-      </w:r>
-      <w:r>
-        <w:rPr>
-          <w:rFonts w:ascii="Times New Roman" w:hAnsi="Times New Roman" w:hint="default"/>
+          <w:rFonts w:ascii="Cambria" w:hAnsi="Cambria"/>
+          <w:rtl w:val="0"/>
+          <w:lang w:val="es-ES_tradnl"/>
+        </w:rPr>
+        <w:t xml:space="preserve"> X EEUU _ Panam</w:t>
+      </w:r>
+      <w:r>
+        <w:rPr>
+          <w:rFonts w:ascii="Cambria" w:hAnsi="Cambria" w:hint="default"/>
           <w:rtl w:val="0"/>
           <w:lang w:val="es-ES_tradnl"/>
         </w:rPr>
@@ -381,23 +341,15 @@
       </w:r>
       <w:r>
         <w:rPr>
-          <w:rFonts w:ascii="Segoe UI Symbol" w:cs="Segoe UI Symbol" w:hAnsi="Segoe UI Symbol" w:eastAsia="Segoe UI Symbol"/>
-          <w:rtl w:val="0"/>
-          <w:lang w:val="es-ES_tradnl"/>
-        </w:rPr>
-        <w:t>_</w:t>
-      </w:r>
-      <w:r>
-        <w:rPr>
-          <w:rFonts w:ascii="Times New Roman" w:hAnsi="Times New Roman"/>
-          <w:rtl w:val="0"/>
-          <w:lang w:val="es-ES_tradnl"/>
-        </w:rPr>
-        <w:t xml:space="preserve"> Espa</w:t>
-      </w:r>
-      <w:r>
-        <w:rPr>
-          <w:rFonts w:ascii="Times New Roman" w:hAnsi="Times New Roman" w:hint="default"/>
+          <w:rFonts w:ascii="Cambria" w:hAnsi="Cambria"/>
+          <w:rtl w:val="0"/>
+          <w:lang w:val="es-ES_tradnl"/>
+        </w:rPr>
+        <w:t>_ Espa</w:t>
+      </w:r>
+      <w:r>
+        <w:rPr>
+          <w:rFonts w:ascii="Cambria" w:hAnsi="Cambria" w:hint="default"/>
           <w:rtl w:val="0"/>
           <w:lang w:val="es-ES_tradnl"/>
         </w:rPr>
@@ -405,31 +357,15 @@
       </w:r>
       <w:r>
         <w:rPr>
-          <w:rFonts w:ascii="Times New Roman" w:hAnsi="Times New Roman"/>
-          <w:rtl w:val="0"/>
-          <w:lang w:val="es-ES_tradnl"/>
-        </w:rPr>
-        <w:t xml:space="preserve">a </w:t>
-      </w:r>
-      <w:r>
-        <w:rPr>
-          <w:rFonts w:ascii="Segoe UI Symbol" w:cs="Segoe UI Symbol" w:hAnsi="Segoe UI Symbol" w:eastAsia="Segoe UI Symbol"/>
-          <w:rtl w:val="0"/>
-          <w:lang w:val="es-ES_tradnl"/>
-        </w:rPr>
-        <w:t>_</w:t>
-      </w:r>
-      <w:r>
-        <w:rPr>
-          <w:rFonts w:ascii="Times New Roman" w:hAnsi="Times New Roman"/>
-          <w:rtl w:val="0"/>
-          <w:lang w:val="es-ES_tradnl"/>
-        </w:rPr>
-        <w:t xml:space="preserve"> M</w:t>
-      </w:r>
-      <w:r>
-        <w:rPr>
-          <w:rFonts w:ascii="Times New Roman" w:hAnsi="Times New Roman" w:hint="default"/>
+          <w:rFonts w:ascii="Cambria" w:hAnsi="Cambria"/>
+          <w:rtl w:val="0"/>
+          <w:lang w:val="es-ES_tradnl"/>
+        </w:rPr>
+        <w:t>a _ M</w:t>
+      </w:r>
+      <w:r>
+        <w:rPr>
+          <w:rFonts w:ascii="Cambria" w:hAnsi="Cambria" w:hint="default"/>
           <w:rtl w:val="0"/>
           <w:lang w:val="es-ES_tradnl"/>
         </w:rPr>
@@ -437,54 +373,22 @@
       </w:r>
       <w:r>
         <w:rPr>
-          <w:rFonts w:ascii="Times New Roman" w:hAnsi="Times New Roman"/>
-          <w:rtl w:val="0"/>
-          <w:lang w:val="es-ES_tradnl"/>
-        </w:rPr>
-        <w:t xml:space="preserve">xico </w:t>
-      </w:r>
-      <w:r>
-        <w:rPr>
-          <w:rFonts w:ascii="Segoe UI Symbol" w:cs="Segoe UI Symbol" w:hAnsi="Segoe UI Symbol" w:eastAsia="Segoe UI Symbol"/>
-          <w:rtl w:val="0"/>
-          <w:lang w:val="es-ES_tradnl"/>
-        </w:rPr>
-        <w:t>_</w:t>
-      </w:r>
-      <w:r>
-        <w:rPr>
-          <w:rFonts w:ascii="Times New Roman" w:hAnsi="Times New Roman"/>
-          <w:rtl w:val="0"/>
-          <w:lang w:val="es-ES_tradnl"/>
-        </w:rPr>
-        <w:t xml:space="preserve"> China </w:t>
-      </w:r>
-      <w:r>
-        <w:rPr>
-          <w:rFonts w:ascii="Segoe UI Symbol" w:cs="Segoe UI Symbol" w:hAnsi="Segoe UI Symbol" w:eastAsia="Segoe UI Symbol"/>
-          <w:rtl w:val="0"/>
-          <w:lang w:val="es-ES_tradnl"/>
-        </w:rPr>
-        <w:t>_</w:t>
-      </w:r>
-      <w:r>
-        <w:rPr>
-          <w:rFonts w:ascii="Times New Roman" w:hAnsi="Times New Roman"/>
-          <w:rtl w:val="0"/>
-          <w:lang w:val="es-ES_tradnl"/>
-        </w:rPr>
-        <w:t xml:space="preserve"> Otro: __________</w:t>
-      </w:r>
-      <w:r>
-        <w:rPr>
-          <w:rFonts w:ascii="Times Roman" w:cs="Times Roman" w:hAnsi="Times Roman" w:eastAsia="Times Roman"/>
+          <w:rFonts w:ascii="Cambria" w:hAnsi="Cambria"/>
+          <w:rtl w:val="0"/>
+          <w:lang w:val="es-ES_tradnl"/>
+        </w:rPr>
+        <w:t>xico _ China _ Otro: __________</w:t>
+      </w:r>
+      <w:r>
+        <w:rPr>
+          <w:rFonts w:ascii="Cambria" w:cs="Cambria" w:hAnsi="Cambria" w:eastAsia="Cambria"/>
           <w:lang w:val="de-DE"/>
         </w:rPr>
         <w:br w:type="textWrapping"/>
       </w:r>
       <w:r>
         <w:rPr>
-          <w:rFonts w:ascii="Times Roman" w:hAnsi="Times Roman"/>
+          <w:rFonts w:ascii="Cambria" w:hAnsi="Cambria"/>
           <w:rtl w:val="0"/>
           <w:lang w:val="pt-PT"/>
         </w:rPr>
@@ -492,7 +396,7 @@
       </w:r>
       <w:r>
         <w:rPr>
-          <w:rFonts w:ascii="Times Roman" w:hAnsi="Times Roman" w:hint="default"/>
+          <w:rFonts w:ascii="Cambria" w:hAnsi="Cambria" w:hint="default"/>
           <w:rtl w:val="0"/>
           <w:lang w:val="es-ES_tradnl"/>
         </w:rPr>
@@ -500,23 +404,15 @@
       </w:r>
       <w:r>
         <w:rPr>
-          <w:rFonts w:ascii="Times Roman" w:hAnsi="Times Roman"/>
-          <w:rtl w:val="0"/>
-          <w:lang w:val="es-ES_tradnl"/>
-        </w:rPr>
-        <w:t xml:space="preserve">n Comercial </w:t>
-      </w:r>
-      <w:r>
-        <w:rPr>
-          <w:rFonts w:ascii="Times New Roman" w:hAnsi="Times New Roman"/>
-          <w:rtl w:val="0"/>
-          <w:lang w:val="es-ES_tradnl"/>
-        </w:rPr>
-        <w:t>(NO paqueter</w:t>
-      </w:r>
-      <w:r>
-        <w:rPr>
-          <w:rFonts w:ascii="Times New Roman" w:hAnsi="Times New Roman" w:hint="default"/>
+          <w:rFonts w:ascii="Cambria" w:hAnsi="Cambria"/>
+          <w:rtl w:val="0"/>
+          <w:lang w:val="es-ES_tradnl"/>
+        </w:rPr>
+        <w:t>n Comercial (NO paqueter</w:t>
+      </w:r>
+      <w:r>
+        <w:rPr>
+          <w:rFonts w:ascii="Cambria" w:hAnsi="Cambria" w:hint="default"/>
           <w:rtl w:val="0"/>
           <w:lang w:val="es-ES_tradnl"/>
         </w:rPr>
@@ -524,7 +420,7 @@
       </w:r>
       <w:r>
         <w:rPr>
-          <w:rFonts w:ascii="Times New Roman" w:hAnsi="Times New Roman"/>
+          <w:rFonts w:ascii="Cambria" w:hAnsi="Cambria"/>
           <w:rtl w:val="0"/>
           <w:lang w:val="es-ES_tradnl"/>
         </w:rPr>
@@ -537,12 +433,12 @@
         <w:suppressAutoHyphens w:val="1"/>
         <w:spacing w:before="0" w:line="360" w:lineRule="auto"/>
         <w:rPr>
-          <w:rFonts w:ascii="Times New Roman" w:cs="Times New Roman" w:hAnsi="Times New Roman" w:eastAsia="Times New Roman"/>
-        </w:rPr>
-      </w:pPr>
-      <w:r>
-        <w:rPr>
-          <w:rFonts w:ascii="Segoe UI Symbol" w:cs="Segoe UI Symbol" w:hAnsi="Segoe UI Symbol" w:eastAsia="Segoe UI Symbol"/>
+          <w:rFonts w:ascii="Cambria" w:cs="Cambria" w:hAnsi="Cambria" w:eastAsia="Cambria"/>
+        </w:rPr>
+      </w:pPr>
+      <w:r>
+        <w:rPr>
+          <w:rFonts w:ascii="Cambria" w:hAnsi="Cambria"/>
           <w:rtl w:val="0"/>
           <w:lang w:val="en-US"/>
         </w:rPr>
@@ -550,9 +446,7 @@
       </w:r>
       <w:r>
         <w:rPr>
-          <w:rFonts w:ascii="Segoe UI Symbol" w:cs="Segoe UI Symbol" w:hAnsi="Segoe UI Symbol" w:eastAsia="Segoe UI Symbol"/>
-          <w:b w:val="1"/>
-          <w:bCs w:val="1"/>
+          <w:rFonts w:ascii="Cambria Bold" w:hAnsi="Cambria Bold"/>
           <w:rtl w:val="0"/>
           <w:lang w:val="en-US"/>
         </w:rPr>
@@ -560,7 +454,7 @@
       </w:r>
       <w:r>
         <w:rPr>
-          <w:rFonts w:ascii="Times New Roman" w:hAnsi="Times New Roman"/>
+          <w:rFonts w:ascii="Cambria" w:hAnsi="Cambria"/>
           <w:rtl w:val="0"/>
           <w:lang w:val="en-US"/>
         </w:rPr>
@@ -568,190 +462,95 @@
       </w:r>
       <w:r>
         <w:rPr>
-          <w:rFonts w:ascii="Times Roman" w:cs="Times Roman" w:hAnsi="Times Roman" w:eastAsia="Times Roman"/>
+          <w:rFonts w:ascii="Cambria" w:cs="Cambria" w:hAnsi="Cambria" w:eastAsia="Cambria"/>
           <w:lang w:val="de-DE"/>
         </w:rPr>
         <w:br w:type="textWrapping"/>
       </w:r>
       <w:r>
         <w:rPr>
-          <w:rFonts w:ascii="Times Roman" w:hAnsi="Times Roman"/>
+          <w:rFonts w:ascii="Cambria" w:hAnsi="Cambria"/>
           <w:rtl w:val="0"/>
           <w:lang w:val="en-US"/>
         </w:rPr>
-        <w:t xml:space="preserve">ZAS BY JMC CORP: </w:t>
-      </w:r>
-      <w:r>
-        <w:rPr>
-          <w:rFonts w:ascii="Segoe UI Symbol" w:cs="Segoe UI Symbol" w:hAnsi="Segoe UI Symbol" w:eastAsia="Segoe UI Symbol"/>
-          <w:rtl w:val="0"/>
-          <w:lang w:val="en-US"/>
-        </w:rPr>
-        <w:t xml:space="preserve">X </w:t>
-      </w:r>
-      <w:r>
-        <w:rPr>
-          <w:rFonts w:ascii="Times New Roman" w:hAnsi="Times New Roman"/>
-          <w:rtl w:val="0"/>
-          <w:lang w:val="en-US"/>
-        </w:rPr>
-        <w:t>Agent Seller</w:t>
-      </w:r>
-      <w:r>
-        <w:rPr>
-          <w:rFonts w:ascii="Segoe UI Symbol" w:cs="Segoe UI Symbol" w:hAnsi="Segoe UI Symbol" w:eastAsia="Segoe UI Symbol"/>
-          <w:rtl w:val="0"/>
-          <w:lang w:val="en-US"/>
-        </w:rPr>
-        <w:t xml:space="preserve"> _</w:t>
-      </w:r>
-      <w:r>
-        <w:rPr>
-          <w:rFonts w:ascii="Times New Roman" w:hAnsi="Times New Roman"/>
-          <w:rtl w:val="0"/>
-          <w:lang w:val="en-US"/>
-        </w:rPr>
-        <w:t xml:space="preserve">Courier </w:t>
-      </w:r>
-      <w:r>
-        <w:rPr>
-          <w:rFonts w:ascii="Segoe UI Symbol" w:cs="Segoe UI Symbol" w:hAnsi="Segoe UI Symbol" w:eastAsia="Segoe UI Symbol"/>
-          <w:rtl w:val="0"/>
-          <w:lang w:val="en-US"/>
-        </w:rPr>
-        <w:t>_</w:t>
-      </w:r>
-      <w:r>
-        <w:rPr>
-          <w:rFonts w:ascii="Times New Roman" w:hAnsi="Times New Roman"/>
-          <w:rtl w:val="0"/>
-          <w:lang w:val="en-US"/>
-        </w:rPr>
-        <w:t xml:space="preserve"> Freight Forwarder </w:t>
-      </w:r>
-      <w:r>
-        <w:rPr>
-          <w:rFonts w:ascii="Segoe UI Symbol" w:cs="Segoe UI Symbol" w:hAnsi="Segoe UI Symbol" w:eastAsia="Segoe UI Symbol"/>
-          <w:rtl w:val="0"/>
-          <w:lang w:val="en-US"/>
-        </w:rPr>
-        <w:t>_</w:t>
-      </w:r>
-      <w:r>
-        <w:rPr>
-          <w:rFonts w:ascii="Times New Roman" w:hAnsi="Times New Roman"/>
-          <w:rtl w:val="0"/>
-          <w:lang w:val="en-US"/>
-        </w:rPr>
-        <w:t xml:space="preserve"> Filing</w:t>
+        <w:t>ZAS BY JMC CORP: X Agent Seller _Courier _ Freight Forwarder _ Filing</w:t>
       </w:r>
     </w:p>
     <w:p>
       <w:pPr>
         <w:pStyle w:val="Body"/>
         <w:spacing w:before="100" w:after="100" w:line="360" w:lineRule="auto"/>
-      </w:pPr>
-      <w:r>
-        <w:rPr>
-          <w:rFonts w:ascii="Times Roman" w:hAnsi="Times Roman"/>
-          <w:b w:val="1"/>
-          <w:bCs w:val="1"/>
-          <w:outline w:val="0"/>
-          <w:color w:val="000000"/>
-          <w:sz w:val="28"/>
-          <w:szCs w:val="28"/>
-          <w:u w:color="000000"/>
+        <w:rPr>
+          <w:rFonts w:ascii="Cambria" w:cs="Cambria" w:hAnsi="Cambria" w:eastAsia="Cambria"/>
+        </w:rPr>
+      </w:pPr>
+      <w:r>
+        <w:rPr>
+          <w:rFonts w:ascii="Cambria Bold" w:hAnsi="Cambria Bold"/>
+          <w:sz w:val="28"/>
+          <w:szCs w:val="28"/>
           <w:rtl w:val="0"/>
           <w:lang w:val="de-DE"/>
           <w14:textOutline w14:w="12700" w14:cap="flat">
             <w14:noFill/>
             <w14:miter w14:lim="400000"/>
           </w14:textOutline>
-          <w14:textFill>
-            <w14:solidFill>
-              <w14:srgbClr w14:val="000000"/>
-            </w14:solidFill>
-          </w14:textFill>
         </w:rPr>
         <w:t xml:space="preserve">CLIENTE / END USER (KYC </w:t>
       </w:r>
       <w:r>
         <w:rPr>
-          <w:rFonts w:ascii="Times Roman" w:hAnsi="Times Roman" w:hint="default"/>
-          <w:b w:val="1"/>
-          <w:bCs w:val="1"/>
-          <w:outline w:val="0"/>
-          <w:color w:val="000000"/>
-          <w:sz w:val="28"/>
-          <w:szCs w:val="28"/>
-          <w:u w:color="000000"/>
+          <w:rFonts w:ascii="Cambria Bold" w:hAnsi="Cambria Bold" w:hint="default"/>
+          <w:sz w:val="28"/>
+          <w:szCs w:val="28"/>
           <w:rtl w:val="0"/>
           <w:lang w:val="de-DE"/>
           <w14:textOutline w14:w="12700" w14:cap="flat">
             <w14:noFill/>
             <w14:miter w14:lim="400000"/>
           </w14:textOutline>
-          <w14:textFill>
-            <w14:solidFill>
-              <w14:srgbClr w14:val="000000"/>
-            </w14:solidFill>
-          </w14:textFill>
         </w:rPr>
         <w:t xml:space="preserve">– </w:t>
       </w:r>
       <w:r>
         <w:rPr>
-          <w:rFonts w:ascii="Times Roman" w:hAnsi="Times Roman"/>
-          <w:b w:val="1"/>
-          <w:bCs w:val="1"/>
-          <w:outline w:val="0"/>
-          <w:color w:val="000000"/>
-          <w:sz w:val="28"/>
-          <w:szCs w:val="28"/>
-          <w:u w:color="000000"/>
+          <w:rFonts w:ascii="Cambria Bold" w:hAnsi="Cambria Bold"/>
+          <w:sz w:val="28"/>
+          <w:szCs w:val="28"/>
           <w:rtl w:val="0"/>
           <w:lang w:val="de-DE"/>
           <w14:textOutline w14:w="12700" w14:cap="flat">
             <w14:noFill/>
             <w14:miter w14:lim="400000"/>
           </w14:textOutline>
-          <w14:textFill>
-            <w14:solidFill>
-              <w14:srgbClr w14:val="000000"/>
-            </w14:solidFill>
-          </w14:textFill>
         </w:rPr>
         <w:t>OFAC)</w:t>
       </w:r>
       <w:r>
         <w:rPr>
-          <w:lang w:val="es-ES_tradnl"/>
-        </w:rPr>
-        <w:br w:type="textWrapping"/>
-      </w:r>
-      <w:r>
-        <w:rPr>
-          <w:rtl w:val="0"/>
-          <w:lang w:val="es-ES_tradnl"/>
-        </w:rPr>
-        <w:t xml:space="preserve">Nombre legal completo: </w:t>
-      </w:r>
-      <w:r>
-        <w:rPr>
-          <w:rFonts w:ascii="Times Roman" w:hAnsi="Times Roman"/>
-          <w:rtl w:val="0"/>
-          <w:lang w:val="es-ES_tradnl"/>
-        </w:rPr>
-        <w:t>[[nombre_cliente]]</w:t>
-      </w:r>
-      <w:r>
-        <w:rPr>
-          <w:lang w:val="es-ES_tradnl"/>
-        </w:rPr>
-        <w:br w:type="textWrapping"/>
-      </w:r>
-      <w:r>
-        <w:rPr>
+          <w:rFonts w:ascii="Cambria" w:cs="Cambria" w:hAnsi="Cambria" w:eastAsia="Cambria"/>
+          <w:lang w:val="es-ES_tradnl"/>
+        </w:rPr>
+        <w:br w:type="textWrapping"/>
+      </w:r>
+      <w:r>
+        <w:rPr>
+          <w:rFonts w:ascii="Cambria" w:hAnsi="Cambria"/>
+          <w:rtl w:val="0"/>
+          <w:lang w:val="es-ES_tradnl"/>
+        </w:rPr>
+        <w:t>Nombre legal completo: [[nombre_cliente]]</w:t>
+      </w:r>
+      <w:r>
+        <w:rPr>
+          <w:rFonts w:ascii="Cambria" w:cs="Cambria" w:hAnsi="Cambria" w:eastAsia="Cambria"/>
+          <w:lang w:val="es-ES_tradnl"/>
+        </w:rPr>
+        <w:br w:type="textWrapping"/>
+      </w:r>
+      <w:r>
+        <w:rPr>
+          <w:rFonts w:ascii="Cambria" w:hAnsi="Cambria"/>
           <w:rtl w:val="0"/>
           <w:lang w:val="es-ES_tradnl"/>
         </w:rPr>
@@ -759,6 +558,7 @@
       </w:r>
       <w:r>
         <w:rPr>
+          <w:rFonts w:ascii="Cambria" w:hAnsi="Cambria" w:hint="default"/>
           <w:rtl w:val="0"/>
           <w:lang w:val="es-ES_tradnl"/>
         </w:rPr>
@@ -766,29 +566,22 @@
       </w:r>
       <w:r>
         <w:rPr>
-          <w:rtl w:val="0"/>
-          <w:lang w:val="es-ES_tradnl"/>
-        </w:rPr>
-        <w:t xml:space="preserve">n: </w:t>
-      </w:r>
-      <w:r>
-        <w:rPr>
-          <w:rFonts w:ascii="Times Roman" w:hAnsi="Times Roman"/>
-          <w:rtl w:val="0"/>
-          <w:lang w:val="es-ES_tradnl"/>
-        </w:rPr>
-        <w:t>[[identificacion_cliente]]</w:t>
-      </w:r>
-      <w:r>
-        <w:rPr>
-          <w:rFonts w:ascii="Times Roman" w:cs="Times Roman" w:hAnsi="Times Roman" w:eastAsia="Times Roman"/>
-          <w:lang w:val="es-ES_tradnl"/>
-        </w:rPr>
-        <w:br w:type="textWrapping"/>
-      </w:r>
-      <w:r>
-        <w:rPr>
-          <w:rFonts w:ascii="Times Roman" w:hAnsi="Times Roman"/>
+          <w:rFonts w:ascii="Cambria" w:hAnsi="Cambria"/>
+          <w:rtl w:val="0"/>
+          <w:lang w:val="es-ES_tradnl"/>
+        </w:rPr>
+        <w:t>n: [[identificacion_cliente]]</w:t>
+      </w:r>
+      <w:r>
+        <w:rPr>
+          <w:rFonts w:ascii="Cambria" w:cs="Cambria" w:hAnsi="Cambria" w:eastAsia="Cambria"/>
+          <w:lang w:val="es-ES_tradnl"/>
+        </w:rPr>
+        <w:br w:type="textWrapping"/>
+      </w:r>
+      <w:r>
+        <w:rPr>
+          <w:rFonts w:ascii="Cambria" w:hAnsi="Cambria"/>
           <w:rtl w:val="0"/>
           <w:lang w:val="es-ES_tradnl"/>
         </w:rPr>
@@ -796,12 +589,14 @@
       </w:r>
       <w:r>
         <w:rPr>
-          <w:lang w:val="es-ES_tradnl"/>
-        </w:rPr>
-        <w:br w:type="textWrapping"/>
-      </w:r>
-      <w:r>
-        <w:rPr>
+          <w:rFonts w:ascii="Cambria" w:cs="Cambria" w:hAnsi="Cambria" w:eastAsia="Cambria"/>
+          <w:lang w:val="es-ES_tradnl"/>
+        </w:rPr>
+        <w:br w:type="textWrapping"/>
+      </w:r>
+      <w:r>
+        <w:rPr>
+          <w:rFonts w:ascii="Cambria" w:hAnsi="Cambria"/>
           <w:rtl w:val="0"/>
           <w:lang w:val="es-ES_tradnl"/>
         </w:rPr>
@@ -809,6 +604,7 @@
       </w:r>
       <w:r>
         <w:rPr>
+          <w:rFonts w:ascii="Cambria" w:hAnsi="Cambria" w:hint="default"/>
           <w:rtl w:val="0"/>
           <w:lang w:val="es-ES_tradnl"/>
         </w:rPr>
@@ -816,6 +612,7 @@
       </w:r>
       <w:r>
         <w:rPr>
+          <w:rFonts w:ascii="Cambria" w:hAnsi="Cambria"/>
           <w:rtl w:val="0"/>
           <w:lang w:val="es-ES_tradnl"/>
         </w:rPr>
@@ -823,12 +620,14 @@
       </w:r>
       <w:r>
         <w:rPr>
-          <w:lang w:val="es-ES_tradnl"/>
-        </w:rPr>
-        <w:br w:type="textWrapping"/>
-      </w:r>
-      <w:r>
-        <w:rPr>
+          <w:rFonts w:ascii="Cambria" w:cs="Cambria" w:hAnsi="Cambria" w:eastAsia="Cambria"/>
+          <w:lang w:val="es-ES_tradnl"/>
+        </w:rPr>
+        <w:br w:type="textWrapping"/>
+      </w:r>
+      <w:r>
+        <w:rPr>
+          <w:rFonts w:ascii="Cambria" w:hAnsi="Cambria"/>
           <w:rtl w:val="0"/>
           <w:lang w:val="es-ES_tradnl"/>
         </w:rPr>
@@ -836,6 +635,7 @@
       </w:r>
       <w:r>
         <w:rPr>
+          <w:rFonts w:ascii="Cambria" w:hAnsi="Cambria" w:hint="default"/>
           <w:rtl w:val="0"/>
           <w:lang w:val="es-ES_tradnl"/>
         </w:rPr>
@@ -843,6 +643,7 @@
       </w:r>
       <w:r>
         <w:rPr>
+          <w:rFonts w:ascii="Cambria" w:hAnsi="Cambria"/>
           <w:rtl w:val="0"/>
           <w:lang w:val="es-ES_tradnl"/>
         </w:rPr>
@@ -850,6 +651,7 @@
       </w:r>
       <w:r>
         <w:rPr>
+          <w:rFonts w:ascii="Cambria" w:hAnsi="Cambria" w:hint="default"/>
           <w:rtl w:val="0"/>
           <w:lang w:val="es-ES_tradnl"/>
         </w:rPr>
@@ -857,27 +659,22 @@
       </w:r>
       <w:r>
         <w:rPr>
-          <w:rtl w:val="0"/>
-          <w:lang w:val="es-ES_tradnl"/>
-        </w:rPr>
-        <w:t xml:space="preserve">sica: </w:t>
-      </w:r>
-      <w:r>
-        <w:rPr>
-          <w:rFonts w:ascii="Times Roman" w:hAnsi="Times Roman"/>
-          <w:rtl w:val="0"/>
-          <w:lang w:val="es-ES_tradnl"/>
-        </w:rPr>
-        <w:t>[[direccion_cliente]]</w:t>
-      </w:r>
-      <w:r>
-        <w:rPr>
-          <w:lang w:val="es-ES_tradnl"/>
-        </w:rPr>
-        <w:br w:type="textWrapping"/>
-      </w:r>
-      <w:r>
-        <w:rPr>
+          <w:rFonts w:ascii="Cambria" w:hAnsi="Cambria"/>
+          <w:rtl w:val="0"/>
+          <w:lang w:val="es-ES_tradnl"/>
+        </w:rPr>
+        <w:t>sica: [[direccion_cliente]]</w:t>
+      </w:r>
+      <w:r>
+        <w:rPr>
+          <w:rFonts w:ascii="Cambria" w:cs="Cambria" w:hAnsi="Cambria" w:eastAsia="Cambria"/>
+          <w:lang w:val="es-ES_tradnl"/>
+        </w:rPr>
+        <w:br w:type="textWrapping"/>
+      </w:r>
+      <w:r>
+        <w:rPr>
+          <w:rFonts w:ascii="Cambria" w:hAnsi="Cambria"/>
           <w:rtl w:val="0"/>
           <w:lang w:val="es-ES_tradnl"/>
         </w:rPr>
@@ -888,9 +685,13 @@
       <w:pPr>
         <w:pStyle w:val="Body"/>
         <w:spacing w:before="100" w:after="100" w:line="360" w:lineRule="auto"/>
-      </w:pPr>
-      <w:r>
-        <w:rPr>
+        <w:rPr>
+          <w:rFonts w:ascii="Cambria" w:cs="Cambria" w:hAnsi="Cambria" w:eastAsia="Cambria"/>
+        </w:rPr>
+      </w:pPr>
+      <w:r>
+        <w:rPr>
+          <w:rFonts w:ascii="Cambria" w:hAnsi="Cambria"/>
           <w:rtl w:val="0"/>
           <w:lang w:val="es-ES_tradnl"/>
         </w:rPr>
@@ -898,6 +699,7 @@
       </w:r>
       <w:r>
         <w:rPr>
+          <w:rFonts w:ascii="Cambria" w:hAnsi="Cambria" w:hint="default"/>
           <w:rtl w:val="0"/>
           <w:lang w:val="es-ES_tradnl"/>
         </w:rPr>
@@ -905,6 +707,7 @@
       </w:r>
       <w:r>
         <w:rPr>
+          <w:rFonts w:ascii="Cambria" w:hAnsi="Cambria"/>
           <w:rtl w:val="0"/>
           <w:lang w:val="es-ES_tradnl"/>
         </w:rPr>
@@ -912,75 +715,61 @@
       </w:r>
       <w:r>
         <w:rPr>
-          <w:lang w:val="es-ES_tradnl"/>
-        </w:rPr>
-        <w:br w:type="textWrapping"/>
-      </w:r>
-      <w:r>
-        <w:rPr>
-          <w:rFonts w:ascii="Segoe UI Symbol" w:cs="Segoe UI Symbol" w:hAnsi="Segoe UI Symbol" w:eastAsia="Segoe UI Symbol"/>
-          <w:rtl w:val="0"/>
-          <w:lang w:val="es-ES_tradnl"/>
-        </w:rPr>
-        <w:t>X</w:t>
-      </w:r>
-      <w:r>
-        <w:rPr>
-          <w:rtl w:val="0"/>
-          <w:lang w:val="es-ES_tradnl"/>
-        </w:rPr>
-        <w:t xml:space="preserve"> Privado C1</w:t>
-      </w:r>
-      <w:r>
-        <w:rPr>
-          <w:lang w:val="es-ES_tradnl"/>
-        </w:rPr>
-        <w:br w:type="textWrapping"/>
-      </w:r>
-      <w:r>
-        <w:rPr>
-          <w:rFonts w:ascii="Segoe UI Symbol" w:cs="Segoe UI Symbol" w:hAnsi="Segoe UI Symbol" w:eastAsia="Segoe UI Symbol"/>
-          <w:rtl w:val="0"/>
-          <w:lang w:val="es-ES_tradnl"/>
-        </w:rPr>
-        <w:t>_</w:t>
-      </w:r>
-      <w:r>
-        <w:rPr>
-          <w:rtl w:val="0"/>
-          <w:lang w:val="es-ES_tradnl"/>
-        </w:rPr>
-        <w:t xml:space="preserve"> Entidad estatal no restringida C2</w:t>
-      </w:r>
-      <w:r>
-        <w:rPr>
-          <w:lang w:val="es-ES_tradnl"/>
-        </w:rPr>
-        <w:br w:type="textWrapping"/>
-      </w:r>
-      <w:r>
-        <w:rPr>
-          <w:rFonts w:ascii="Segoe UI Symbol" w:cs="Segoe UI Symbol" w:hAnsi="Segoe UI Symbol" w:eastAsia="Segoe UI Symbol"/>
-          <w:rtl w:val="0"/>
-          <w:lang w:val="es-ES_tradnl"/>
-        </w:rPr>
-        <w:t xml:space="preserve">_ </w:t>
-      </w:r>
-      <w:r>
-        <w:rPr>
-          <w:rtl w:val="0"/>
-          <w:lang w:val="es-ES_tradnl"/>
-        </w:rPr>
-        <w:t>Entidad estatal sensible C3</w:t>
+          <w:rFonts w:ascii="Cambria" w:cs="Cambria" w:hAnsi="Cambria" w:eastAsia="Cambria"/>
+          <w:lang w:val="es-ES_tradnl"/>
+        </w:rPr>
+        <w:br w:type="textWrapping"/>
+      </w:r>
+      <w:r>
+        <w:rPr>
+          <w:rFonts w:ascii="Cambria" w:hAnsi="Cambria"/>
+          <w:rtl w:val="0"/>
+          <w:lang w:val="es-ES_tradnl"/>
+        </w:rPr>
+        <w:t>X Privado C1</w:t>
+      </w:r>
+      <w:r>
+        <w:rPr>
+          <w:rFonts w:ascii="Cambria" w:cs="Cambria" w:hAnsi="Cambria" w:eastAsia="Cambria"/>
+          <w:lang w:val="es-ES_tradnl"/>
+        </w:rPr>
+        <w:br w:type="textWrapping"/>
+      </w:r>
+      <w:r>
+        <w:rPr>
+          <w:rFonts w:ascii="Cambria" w:hAnsi="Cambria"/>
+          <w:rtl w:val="0"/>
+          <w:lang w:val="es-ES_tradnl"/>
+        </w:rPr>
+        <w:t>_ Entidad estatal no restringida C2</w:t>
+      </w:r>
+      <w:r>
+        <w:rPr>
+          <w:rFonts w:ascii="Cambria" w:cs="Cambria" w:hAnsi="Cambria" w:eastAsia="Cambria"/>
+          <w:lang w:val="es-ES_tradnl"/>
+        </w:rPr>
+        <w:br w:type="textWrapping"/>
+      </w:r>
+      <w:r>
+        <w:rPr>
+          <w:rFonts w:ascii="Cambria" w:hAnsi="Cambria"/>
+          <w:rtl w:val="0"/>
+          <w:lang w:val="es-ES_tradnl"/>
+        </w:rPr>
+        <w:t>_ Entidad estatal sensible C3</w:t>
       </w:r>
     </w:p>
     <w:p>
       <w:pPr>
         <w:pStyle w:val="Body"/>
         <w:spacing w:before="100" w:after="100" w:line="360" w:lineRule="auto"/>
-      </w:pPr>
-      <w:r>
-        <w:rPr>
+        <w:rPr>
+          <w:rFonts w:ascii="Cambria" w:cs="Cambria" w:hAnsi="Cambria" w:eastAsia="Cambria"/>
+        </w:rPr>
+      </w:pPr>
+      <w:r>
+        <w:rPr>
+          <w:rFonts w:ascii="Cambria" w:hAnsi="Cambria"/>
           <w:rtl w:val="0"/>
           <w:lang w:val="es-ES_tradnl"/>
         </w:rPr>
@@ -988,191 +777,156 @@
       </w:r>
       <w:r>
         <w:rPr>
-          <w:lang w:val="es-ES_tradnl"/>
-        </w:rPr>
-        <w:br w:type="textWrapping"/>
-      </w:r>
-      <w:r>
-        <w:rPr>
-          <w:rFonts w:ascii="Segoe UI Symbol" w:cs="Segoe UI Symbol" w:hAnsi="Segoe UI Symbol" w:eastAsia="Segoe UI Symbol"/>
-          <w:rtl w:val="0"/>
-          <w:lang w:val="es-ES_tradnl"/>
-        </w:rPr>
-        <w:t>X</w:t>
-      </w:r>
-      <w:r>
-        <w:rPr>
-          <w:rtl w:val="0"/>
-          <w:lang w:val="es-ES_tradnl"/>
-        </w:rPr>
-        <w:t xml:space="preserve"> End User identificado (MIPYME / TCP)</w:t>
-      </w:r>
-      <w:r>
-        <w:rPr>
-          <w:lang w:val="es-ES_tradnl"/>
-        </w:rPr>
-        <w:br w:type="textWrapping"/>
-      </w:r>
-      <w:r>
-        <w:rPr>
-          <w:rFonts w:ascii="Segoe UI Symbol" w:cs="Segoe UI Symbol" w:hAnsi="Segoe UI Symbol" w:eastAsia="Segoe UI Symbol"/>
-          <w:rtl w:val="0"/>
-          <w:lang w:val="es-ES_tradnl"/>
-        </w:rPr>
-        <w:t>X</w:t>
-      </w:r>
-      <w:r>
-        <w:rPr>
-          <w:rtl w:val="0"/>
-          <w:lang w:val="es-ES_tradnl"/>
-        </w:rPr>
-        <w:t xml:space="preserve"> End User NO es entidad estatal prohibida</w:t>
-      </w:r>
-      <w:r>
-        <w:rPr>
-          <w:lang w:val="es-ES_tradnl"/>
-        </w:rPr>
-        <w:br w:type="textWrapping"/>
-      </w:r>
-      <w:r>
-        <w:rPr>
-          <w:rFonts w:ascii="Segoe UI Symbol" w:cs="Segoe UI Symbol" w:hAnsi="Segoe UI Symbol" w:eastAsia="Segoe UI Symbol"/>
-          <w:rtl w:val="0"/>
-          <w:lang w:val="es-ES_tradnl"/>
-        </w:rPr>
-        <w:t>X</w:t>
-      </w:r>
-      <w:r>
-        <w:rPr>
-          <w:rtl w:val="0"/>
-          <w:lang w:val="es-ES_tradnl"/>
-        </w:rPr>
-        <w:t xml:space="preserve"> End User NO controlado por FAR / MININT / GAESA</w:t>
+          <w:rFonts w:ascii="Cambria" w:cs="Cambria" w:hAnsi="Cambria" w:eastAsia="Cambria"/>
+          <w:lang w:val="es-ES_tradnl"/>
+        </w:rPr>
+        <w:br w:type="textWrapping"/>
+      </w:r>
+      <w:r>
+        <w:rPr>
+          <w:rFonts w:ascii="Cambria" w:hAnsi="Cambria"/>
+          <w:rtl w:val="0"/>
+          <w:lang w:val="es-ES_tradnl"/>
+        </w:rPr>
+        <w:t>X End User identificado (MIPYME / TCP)</w:t>
+      </w:r>
+      <w:r>
+        <w:rPr>
+          <w:rFonts w:ascii="Cambria" w:cs="Cambria" w:hAnsi="Cambria" w:eastAsia="Cambria"/>
+          <w:lang w:val="es-ES_tradnl"/>
+        </w:rPr>
+        <w:br w:type="textWrapping"/>
+      </w:r>
+      <w:r>
+        <w:rPr>
+          <w:rFonts w:ascii="Cambria" w:hAnsi="Cambria"/>
+          <w:rtl w:val="0"/>
+          <w:lang w:val="es-ES_tradnl"/>
+        </w:rPr>
+        <w:t>X End User NO es entidad estatal prohibida</w:t>
+      </w:r>
+      <w:r>
+        <w:rPr>
+          <w:rFonts w:ascii="Cambria" w:cs="Cambria" w:hAnsi="Cambria" w:eastAsia="Cambria"/>
+          <w:lang w:val="es-ES_tradnl"/>
+        </w:rPr>
+        <w:br w:type="textWrapping"/>
+      </w:r>
+      <w:r>
+        <w:rPr>
+          <w:rFonts w:ascii="Cambria" w:hAnsi="Cambria"/>
+          <w:rtl w:val="0"/>
+          <w:lang w:val="es-ES_tradnl"/>
+        </w:rPr>
+        <w:t>X End User NO controlado por FAR / MININT / GAESA</w:t>
       </w:r>
     </w:p>
     <w:p>
       <w:pPr>
         <w:pStyle w:val="Body"/>
         <w:spacing w:line="360" w:lineRule="auto"/>
-      </w:pPr>
-      <w:r>
-        <w:rPr>
+        <w:rPr>
+          <w:rFonts w:ascii="Cambria" w:cs="Cambria" w:hAnsi="Cambria" w:eastAsia="Cambria"/>
+        </w:rPr>
+      </w:pPr>
+      <w:r>
+        <w:rPr>
+          <w:rFonts w:ascii="Cambria" w:hAnsi="Cambria"/>
           <w:rtl w:val="0"/>
           <w:lang w:val="pt-PT"/>
         </w:rPr>
         <w:t>Screening realizado:</w:t>
       </w:r>
       <w:r>
-        <w:br w:type="textWrapping"/>
-      </w:r>
-      <w:r>
-        <w:rPr>
-          <w:rFonts w:ascii="Segoe UI Symbol" w:cs="Segoe UI Symbol" w:hAnsi="Segoe UI Symbol" w:eastAsia="Segoe UI Symbol"/>
-          <w:rtl w:val="0"/>
-        </w:rPr>
-        <w:t>X</w:t>
-      </w:r>
-      <w:r>
-        <w:rPr>
-          <w:rtl w:val="0"/>
-        </w:rPr>
-        <w:t xml:space="preserve"> SDN List</w:t>
-      </w:r>
-      <w:r>
-        <w:br w:type="textWrapping"/>
-      </w:r>
-      <w:r>
-        <w:rPr>
-          <w:rFonts w:ascii="Segoe UI Symbol" w:cs="Segoe UI Symbol" w:hAnsi="Segoe UI Symbol" w:eastAsia="Segoe UI Symbol"/>
-          <w:rtl w:val="0"/>
-        </w:rPr>
-        <w:t>X</w:t>
-      </w:r>
-      <w:r>
-        <w:rPr>
+        <w:rPr>
+          <w:rFonts w:ascii="Cambria" w:cs="Cambria" w:hAnsi="Cambria" w:eastAsia="Cambria"/>
+        </w:rPr>
+        <w:br w:type="textWrapping"/>
+      </w:r>
+      <w:r>
+        <w:rPr>
+          <w:rFonts w:ascii="Cambria" w:hAnsi="Cambria"/>
+          <w:rtl w:val="0"/>
+        </w:rPr>
+        <w:t>X SDN List</w:t>
+      </w:r>
+      <w:r>
+        <w:rPr>
+          <w:rFonts w:ascii="Cambria" w:cs="Cambria" w:hAnsi="Cambria" w:eastAsia="Cambria"/>
+        </w:rPr>
+        <w:br w:type="textWrapping"/>
+      </w:r>
+      <w:r>
+        <w:rPr>
+          <w:rFonts w:ascii="Cambria" w:hAnsi="Cambria"/>
           <w:rtl w:val="0"/>
           <w:lang w:val="en-US"/>
         </w:rPr>
-        <w:t xml:space="preserve"> Cuba Restricted List</w:t>
-      </w:r>
-      <w:r>
-        <w:br w:type="textWrapping"/>
-      </w:r>
-      <w:r>
-        <w:rPr>
-          <w:rFonts w:ascii="Segoe UI Symbol" w:cs="Segoe UI Symbol" w:hAnsi="Segoe UI Symbol" w:eastAsia="Segoe UI Symbol"/>
-          <w:rtl w:val="0"/>
-        </w:rPr>
-        <w:t>X</w:t>
-      </w:r>
-      <w:r>
-        <w:rPr>
+        <w:t>X Cuba Restricted List</w:t>
+      </w:r>
+      <w:r>
+        <w:rPr>
+          <w:rFonts w:ascii="Cambria" w:cs="Cambria" w:hAnsi="Cambria" w:eastAsia="Cambria"/>
+        </w:rPr>
+        <w:br w:type="textWrapping"/>
+      </w:r>
+      <w:r>
+        <w:rPr>
+          <w:rFonts w:ascii="Cambria" w:hAnsi="Cambria"/>
           <w:rtl w:val="0"/>
           <w:lang w:val="en-US"/>
         </w:rPr>
-        <w:t xml:space="preserve"> 50 Percent Rule</w:t>
-      </w:r>
-      <w:r>
-        <w:br w:type="textWrapping"/>
-      </w:r>
-      <w:r>
-        <w:rPr>
-          <w:rFonts w:ascii="Segoe UI Symbol" w:cs="Segoe UI Symbol" w:hAnsi="Segoe UI Symbol" w:eastAsia="Segoe UI Symbol"/>
-          <w:rtl w:val="0"/>
-        </w:rPr>
-        <w:t>X</w:t>
-      </w:r>
-      <w:r>
-        <w:rPr>
+        <w:t>X 50 Percent Rule</w:t>
+      </w:r>
+      <w:r>
+        <w:rPr>
+          <w:rFonts w:ascii="Cambria" w:cs="Cambria" w:hAnsi="Cambria" w:eastAsia="Cambria"/>
+        </w:rPr>
+        <w:br w:type="textWrapping"/>
+      </w:r>
+      <w:r>
+        <w:rPr>
+          <w:rFonts w:ascii="Cambria" w:hAnsi="Cambria"/>
           <w:rtl w:val="0"/>
           <w:lang w:val="pt-PT"/>
         </w:rPr>
-        <w:t xml:space="preserve"> Listas internas</w:t>
+        <w:t>X Listas internas</w:t>
       </w:r>
     </w:p>
     <w:p>
       <w:pPr>
         <w:pStyle w:val="Body"/>
         <w:spacing w:line="360" w:lineRule="auto"/>
-      </w:pPr>
-      <w:r>
-        <w:rPr>
-          <w:rFonts w:ascii="Segoe UI Symbol" w:cs="Segoe UI Symbol" w:hAnsi="Segoe UI Symbol" w:eastAsia="Segoe UI Symbol"/>
-          <w:rtl w:val="0"/>
-          <w:lang w:val="es-ES_tradnl"/>
-        </w:rPr>
-        <w:t>X</w:t>
-      </w:r>
-      <w:r>
-        <w:rPr>
-          <w:rtl w:val="0"/>
-          <w:lang w:val="es-ES_tradnl"/>
-        </w:rPr>
-        <w:t xml:space="preserve"> Evidencia del screening archivada (PDF/captura)</w:t>
-      </w:r>
-      <w:r>
-        <w:rPr>
-          <w:lang w:val="es-ES_tradnl"/>
-        </w:rPr>
-        <w:br w:type="textWrapping"/>
-      </w:r>
-      <w:r>
-        <w:rPr>
-          <w:rFonts w:ascii="Segoe UI Symbol" w:cs="Segoe UI Symbol" w:hAnsi="Segoe UI Symbol" w:eastAsia="Segoe UI Symbol"/>
-          <w:rtl w:val="0"/>
-          <w:lang w:val="es-ES_tradnl"/>
-        </w:rPr>
-        <w:t>X</w:t>
-      </w:r>
-      <w:r>
-        <w:rPr>
-          <w:rtl w:val="0"/>
-          <w:lang w:val="es-ES_tradnl"/>
-        </w:rPr>
-        <w:t xml:space="preserve"> Declaraci</w:t>
-      </w:r>
-      <w:r>
-        <w:rPr>
+        <w:rPr>
+          <w:rFonts w:ascii="Cambria" w:cs="Cambria" w:hAnsi="Cambria" w:eastAsia="Cambria"/>
+        </w:rPr>
+      </w:pPr>
+      <w:r>
+        <w:rPr>
+          <w:rFonts w:ascii="Cambria" w:hAnsi="Cambria"/>
+          <w:rtl w:val="0"/>
+          <w:lang w:val="es-ES_tradnl"/>
+        </w:rPr>
+        <w:t>X Evidencia del screening archivada (PDF/captura)</w:t>
+      </w:r>
+      <w:r>
+        <w:rPr>
+          <w:rFonts w:ascii="Cambria" w:cs="Cambria" w:hAnsi="Cambria" w:eastAsia="Cambria"/>
+          <w:lang w:val="es-ES_tradnl"/>
+        </w:rPr>
+        <w:br w:type="textWrapping"/>
+      </w:r>
+      <w:r>
+        <w:rPr>
+          <w:rFonts w:ascii="Cambria" w:hAnsi="Cambria"/>
+          <w:rtl w:val="0"/>
+          <w:lang w:val="es-ES_tradnl"/>
+        </w:rPr>
+        <w:t>X Declaraci</w:t>
+      </w:r>
+      <w:r>
+        <w:rPr>
+          <w:rFonts w:ascii="Cambria" w:hAnsi="Cambria" w:hint="default"/>
           <w:rtl w:val="0"/>
           <w:lang w:val="es-ES_tradnl"/>
         </w:rPr>
@@ -1180,6 +934,7 @@
       </w:r>
       <w:r>
         <w:rPr>
+          <w:rFonts w:ascii="Cambria" w:hAnsi="Cambria"/>
           <w:rtl w:val="0"/>
           <w:lang w:val="es-ES_tradnl"/>
         </w:rPr>
@@ -1192,12 +947,7 @@
         <w:suppressAutoHyphens w:val="1"/>
         <w:spacing w:before="0" w:after="281" w:line="240" w:lineRule="auto"/>
         <w:rPr>
-          <w:rFonts w:ascii="Times Roman" w:cs="Times Roman" w:hAnsi="Times Roman" w:eastAsia="Times Roman"/>
-          <w:b w:val="1"/>
-          <w:bCs w:val="1"/>
-          <w:sz w:val="28"/>
-          <w:szCs w:val="28"/>
-          <w:lang w:val="es-ES_tradnl"/>
+          <w:rFonts w:ascii="Cambria" w:cs="Cambria" w:hAnsi="Cambria" w:eastAsia="Cambria"/>
         </w:rPr>
       </w:pPr>
     </w:p>
@@ -1207,18 +957,14 @@
         <w:suppressAutoHyphens w:val="1"/>
         <w:spacing w:before="0" w:after="281" w:line="240" w:lineRule="auto"/>
         <w:rPr>
-          <w:rFonts w:ascii="Times Roman" w:cs="Times Roman" w:hAnsi="Times Roman" w:eastAsia="Times Roman"/>
-          <w:b w:val="1"/>
-          <w:bCs w:val="1"/>
-          <w:sz w:val="28"/>
-          <w:szCs w:val="28"/>
-        </w:rPr>
-      </w:pPr>
-      <w:r>
-        <w:rPr>
-          <w:rFonts w:ascii="Times Roman" w:hAnsi="Times Roman"/>
-          <w:b w:val="1"/>
-          <w:bCs w:val="1"/>
+          <w:rFonts w:ascii="Cambria Bold" w:cs="Cambria Bold" w:hAnsi="Cambria Bold" w:eastAsia="Cambria Bold"/>
+          <w:sz w:val="28"/>
+          <w:szCs w:val="28"/>
+        </w:rPr>
+      </w:pPr>
+      <w:r>
+        <w:rPr>
+          <w:rFonts w:ascii="Cambria Bold" w:hAnsi="Cambria Bold"/>
           <w:sz w:val="28"/>
           <w:szCs w:val="28"/>
           <w:rtl w:val="0"/>
@@ -1228,9 +974,7 @@
       </w:r>
       <w:r>
         <w:rPr>
-          <w:rFonts w:ascii="Times Roman" w:hAnsi="Times Roman" w:hint="default"/>
-          <w:b w:val="1"/>
-          <w:bCs w:val="1"/>
+          <w:rFonts w:ascii="Cambria Bold" w:hAnsi="Cambria Bold" w:hint="default"/>
           <w:sz w:val="28"/>
           <w:szCs w:val="28"/>
           <w:rtl w:val="0"/>
@@ -1240,9 +984,7 @@
       </w:r>
       <w:r>
         <w:rPr>
-          <w:rFonts w:ascii="Times Roman" w:hAnsi="Times Roman"/>
-          <w:b w:val="1"/>
-          <w:bCs w:val="1"/>
+          <w:rFonts w:ascii="Cambria Bold" w:hAnsi="Cambria Bold"/>
           <w:sz w:val="28"/>
           <w:szCs w:val="28"/>
           <w:rtl w:val="0"/>
@@ -1253,48 +995,77 @@
     </w:p>
     <w:p>
       <w:pPr>
-        <w:pStyle w:val="Default"/>
-        <w:suppressAutoHyphens w:val="1"/>
-        <w:spacing w:before="0" w:after="240" w:line="240" w:lineRule="auto"/>
-        <w:rPr>
-          <w:rFonts w:ascii="Times Roman" w:cs="Times Roman" w:hAnsi="Times Roman" w:eastAsia="Times Roman"/>
-          <w:lang w:val="es-ES_tradnl"/>
-        </w:rPr>
-      </w:pPr>
-      <w:r>
-        <w:rPr>
-          <w:rFonts w:ascii="Times New Roman" w:hAnsi="Times New Roman"/>
-          <w:rtl w:val="0"/>
-          <w:lang w:val="es-ES_tradnl"/>
-        </w:rPr>
-        <w:t xml:space="preserve">Nombre del producto: </w:t>
-      </w:r>
-      <w:r>
-        <w:rPr>
-          <w:rFonts w:ascii="Times Roman" w:hAnsi="Times Roman"/>
-          <w:rtl w:val="0"/>
-          <w:lang w:val="es-ES_tradnl"/>
-        </w:rPr>
-        <w:t>[[nombre_producto]]</w:t>
-      </w:r>
-      <w:r>
-        <w:rPr>
-          <w:rFonts w:ascii="Times New Roman" w:cs="Times New Roman" w:hAnsi="Times New Roman" w:eastAsia="Times New Roman"/>
-          <w:lang w:val="es-ES_tradnl"/>
-        </w:rPr>
-        <w:br w:type="textWrapping"/>
-      </w:r>
-      <w:r>
-        <w:rPr>
-          <w:rFonts w:ascii="Times New Roman" w:hAnsi="Times New Roman"/>
-          <w:rtl w:val="0"/>
-          <w:lang w:val="es-ES_tradnl"/>
-        </w:rPr>
-        <w:t>Descripci</w:t>
-      </w:r>
-      <w:r>
-        <w:rPr>
-          <w:rFonts w:ascii="Times New Roman" w:hAnsi="Times New Roman" w:hint="default"/>
+        <w:pStyle w:val="Body"/>
+        <w:rPr>
+          <w:rFonts w:ascii="Cambria" w:cs="Cambria" w:hAnsi="Cambria" w:eastAsia="Cambria"/>
+        </w:rPr>
+      </w:pPr>
+      <w:r>
+        <w:rPr>
+          <w:rFonts w:ascii="Cambria" w:hAnsi="Cambria"/>
+          <w:rtl w:val="0"/>
+          <w:lang w:val="de-DE"/>
+        </w:rPr>
+        <w:t>PRODUCTOS:</w:t>
+      </w:r>
+    </w:p>
+    <w:p>
+      <w:pPr>
+        <w:pStyle w:val="Body"/>
+        <w:rPr>
+          <w:rFonts w:ascii="Cambria" w:cs="Cambria" w:hAnsi="Cambria" w:eastAsia="Cambria"/>
+        </w:rPr>
+      </w:pPr>
+    </w:p>
+    <w:p>
+      <w:pPr>
+        <w:pStyle w:val="Body"/>
+        <w:rPr>
+          <w:rFonts w:ascii="Cambria" w:cs="Cambria" w:hAnsi="Cambria" w:eastAsia="Cambria"/>
+        </w:rPr>
+      </w:pPr>
+      <w:r>
+        <w:rPr>
+          <w:rFonts w:ascii="Cambria" w:hAnsi="Cambria"/>
+          <w:rtl w:val="0"/>
+          <w:lang w:val="es-ES_tradnl"/>
+        </w:rPr>
+        <w:t>[[#productos]]</w:t>
+      </w:r>
+    </w:p>
+    <w:p>
+      <w:pPr>
+        <w:pStyle w:val="Body"/>
+        <w:rPr>
+          <w:rFonts w:ascii="Cambria" w:cs="Cambria" w:hAnsi="Cambria" w:eastAsia="Cambria"/>
+        </w:rPr>
+      </w:pPr>
+      <w:r>
+        <w:rPr>
+          <w:rFonts w:ascii="Cambria" w:hAnsi="Cambria"/>
+          <w:rtl w:val="0"/>
+          <w:lang w:val="es-ES_tradnl"/>
+        </w:rPr>
+        <w:t>[[numero]]. Nombre del producto: [[nombre]]</w:t>
+      </w:r>
+    </w:p>
+    <w:p>
+      <w:pPr>
+        <w:pStyle w:val="Body"/>
+        <w:rPr>
+          <w:rFonts w:ascii="Cambria" w:cs="Cambria" w:hAnsi="Cambria" w:eastAsia="Cambria"/>
+        </w:rPr>
+      </w:pPr>
+      <w:r>
+        <w:rPr>
+          <w:rFonts w:ascii="Cambria" w:hAnsi="Cambria"/>
+          <w:rtl w:val="0"/>
+        </w:rPr>
+        <w:t xml:space="preserve">   Descripci</w:t>
+      </w:r>
+      <w:r>
+        <w:rPr>
+          <w:rFonts w:ascii="Cambria" w:hAnsi="Cambria" w:hint="default"/>
           <w:rtl w:val="0"/>
           <w:lang w:val="es-ES_tradnl"/>
         </w:rPr>
@@ -1302,119 +1073,204 @@
       </w:r>
       <w:r>
         <w:rPr>
-          <w:rFonts w:ascii="Times New Roman" w:hAnsi="Times New Roman"/>
-          <w:rtl w:val="0"/>
-          <w:lang w:val="es-ES_tradnl"/>
-        </w:rPr>
-        <w:t xml:space="preserve">n clara: </w:t>
-      </w:r>
-      <w:r>
-        <w:rPr>
-          <w:rFonts w:ascii="Times Roman" w:hAnsi="Times Roman"/>
-          <w:rtl w:val="0"/>
-          <w:lang w:val="es-ES_tradnl"/>
-        </w:rPr>
-        <w:t>[[descripcion_producto]]</w:t>
-      </w:r>
-      <w:r>
-        <w:rPr>
-          <w:rFonts w:ascii="Times New Roman" w:cs="Times New Roman" w:hAnsi="Times New Roman" w:eastAsia="Times New Roman"/>
-          <w:lang w:val="es-ES_tradnl"/>
-        </w:rPr>
-        <w:br w:type="textWrapping"/>
-      </w:r>
-      <w:r>
-        <w:rPr>
-          <w:rFonts w:ascii="Times New Roman" w:hAnsi="Times New Roman"/>
-          <w:rtl w:val="0"/>
-          <w:lang w:val="es-ES_tradnl"/>
-        </w:rPr>
-        <w:t>Ficha t</w:t>
-      </w:r>
-      <w:r>
-        <w:rPr>
-          <w:rFonts w:ascii="Times New Roman" w:hAnsi="Times New Roman" w:hint="default"/>
-          <w:rtl w:val="0"/>
-          <w:lang w:val="es-ES_tradnl"/>
+          <w:rFonts w:ascii="Cambria" w:hAnsi="Cambria"/>
+          <w:rtl w:val="0"/>
+          <w:lang w:val="pt-PT"/>
+        </w:rPr>
+        <w:t>n clara: [[descripcion]]</w:t>
+      </w:r>
+    </w:p>
+    <w:p>
+      <w:pPr>
+        <w:pStyle w:val="Body"/>
+        <w:rPr>
+          <w:rFonts w:ascii="Cambria" w:cs="Cambria" w:hAnsi="Cambria" w:eastAsia="Cambria"/>
+        </w:rPr>
+      </w:pPr>
+      <w:r>
+        <w:rPr>
+          <w:rFonts w:ascii="Cambria" w:hAnsi="Cambria"/>
+          <w:rtl w:val="0"/>
+          <w:lang w:val="pt-PT"/>
+        </w:rPr>
+        <w:t xml:space="preserve">   Uso previsto declarado: [[uso_previsto]]</w:t>
+      </w:r>
+    </w:p>
+    <w:p>
+      <w:pPr>
+        <w:pStyle w:val="Body"/>
+        <w:rPr>
+          <w:rFonts w:ascii="Cambria" w:cs="Cambria" w:hAnsi="Cambria" w:eastAsia="Cambria"/>
+        </w:rPr>
+      </w:pPr>
+      <w:r>
+        <w:rPr>
+          <w:rFonts w:ascii="Cambria" w:hAnsi="Cambria"/>
+          <w:rtl w:val="0"/>
+        </w:rPr>
+        <w:t xml:space="preserve">   </w:t>
+      </w:r>
+    </w:p>
+    <w:p>
+      <w:pPr>
+        <w:pStyle w:val="Body"/>
+        <w:rPr>
+          <w:rFonts w:ascii="Cambria" w:cs="Cambria" w:hAnsi="Cambria" w:eastAsia="Cambria"/>
+        </w:rPr>
+      </w:pPr>
+      <w:r>
+        <w:rPr>
+          <w:rFonts w:ascii="Cambria" w:hAnsi="Cambria"/>
+          <w:rtl w:val="0"/>
+          <w:lang w:val="de-DE"/>
+        </w:rPr>
+        <w:t xml:space="preserve">   Ficha t</w:t>
+      </w:r>
+      <w:r>
+        <w:rPr>
+          <w:rFonts w:ascii="Cambria" w:hAnsi="Cambria" w:hint="default"/>
+          <w:rtl w:val="0"/>
+          <w:lang w:val="fr-FR"/>
         </w:rPr>
         <w:t>é</w:t>
       </w:r>
       <w:r>
         <w:rPr>
-          <w:rFonts w:ascii="Times New Roman" w:hAnsi="Times New Roman"/>
-          <w:rtl w:val="0"/>
-          <w:lang w:val="es-ES_tradnl"/>
-        </w:rPr>
-        <w:t xml:space="preserve">cnica / MSDS adjunta: </w:t>
-      </w:r>
-      <w:r>
-        <w:rPr>
-          <w:rFonts w:ascii="Segoe UI Symbol" w:cs="Segoe UI Symbol" w:hAnsi="Segoe UI Symbol" w:eastAsia="Segoe UI Symbol"/>
-          <w:rtl w:val="0"/>
-          <w:lang w:val="es-ES_tradnl"/>
-        </w:rPr>
-        <w:t>X</w:t>
-      </w:r>
-      <w:r>
-        <w:rPr>
-          <w:rFonts w:ascii="Times New Roman" w:hAnsi="Times New Roman"/>
-          <w:rtl w:val="0"/>
-          <w:lang w:val="es-ES_tradnl"/>
-        </w:rPr>
-        <w:t xml:space="preserve"> S</w:t>
-      </w:r>
-      <w:r>
-        <w:rPr>
-          <w:rFonts w:ascii="Times New Roman" w:hAnsi="Times New Roman" w:hint="default"/>
-          <w:rtl w:val="0"/>
-          <w:lang w:val="es-ES_tradnl"/>
+          <w:rFonts w:ascii="Cambria" w:hAnsi="Cambria"/>
+          <w:rtl w:val="0"/>
+          <w:lang w:val="pt-PT"/>
+        </w:rPr>
+        <w:t>cnica / MSDS adjunta: X S</w:t>
+      </w:r>
+      <w:r>
+        <w:rPr>
+          <w:rFonts w:ascii="Cambria" w:hAnsi="Cambria" w:hint="default"/>
+          <w:rtl w:val="0"/>
         </w:rPr>
         <w:t xml:space="preserve">í </w:t>
       </w:r>
       <w:r>
         <w:rPr>
-          <w:rFonts w:ascii="Segoe UI Symbol" w:cs="Segoe UI Symbol" w:hAnsi="Segoe UI Symbol" w:eastAsia="Segoe UI Symbol"/>
-          <w:rtl w:val="0"/>
-          <w:lang w:val="es-ES_tradnl"/>
-        </w:rPr>
-        <w:t>_</w:t>
-      </w:r>
-      <w:r>
-        <w:rPr>
-          <w:rFonts w:ascii="Times New Roman" w:hAnsi="Times New Roman"/>
-          <w:rtl w:val="0"/>
-          <w:lang w:val="es-ES_tradnl"/>
-        </w:rPr>
-        <w:t xml:space="preserve"> No</w:t>
-      </w:r>
-    </w:p>
-    <w:p>
-      <w:pPr>
-        <w:pStyle w:val="Default"/>
-        <w:suppressAutoHyphens w:val="1"/>
-        <w:spacing w:before="0" w:line="240" w:lineRule="auto"/>
-        <w:rPr>
-          <w:rFonts w:ascii="Times Roman" w:cs="Times Roman" w:hAnsi="Times Roman" w:eastAsia="Times Roman"/>
-        </w:rPr>
-      </w:pPr>
-      <w:r>
-        <w:rPr>
-          <w:rFonts w:ascii="Times Roman" w:cs="Times Roman" w:hAnsi="Times Roman" w:eastAsia="Times Roman"/>
+          <w:rFonts w:ascii="Cambria" w:hAnsi="Cambria"/>
+          <w:rtl w:val="0"/>
+          <w:lang w:val="en-US"/>
+        </w:rPr>
+        <w:t>_ No</w:t>
+      </w:r>
+    </w:p>
+    <w:p>
+      <w:pPr>
+        <w:pStyle w:val="Body"/>
+        <w:rPr>
+          <w:rFonts w:ascii="Cambria" w:cs="Cambria" w:hAnsi="Cambria" w:eastAsia="Cambria"/>
+        </w:rPr>
+      </w:pPr>
+      <w:r>
+        <w:rPr>
+          <w:rFonts w:ascii="Cambria" w:hAnsi="Cambria"/>
+          <w:rtl w:val="0"/>
+          <w:lang w:val="es-ES_tradnl"/>
+        </w:rPr>
+        <w:t xml:space="preserve">   Clasificaci</w:t>
+      </w:r>
+      <w:r>
+        <w:rPr>
+          <w:rFonts w:ascii="Cambria" w:hAnsi="Cambria" w:hint="default"/>
+          <w:rtl w:val="0"/>
+          <w:lang w:val="es-ES_tradnl"/>
+        </w:rPr>
+        <w:t>ó</w:t>
+      </w:r>
+      <w:r>
+        <w:rPr>
+          <w:rFonts w:ascii="Cambria" w:hAnsi="Cambria"/>
+          <w:rtl w:val="0"/>
           <w:lang w:val="de-DE"/>
         </w:rPr>
-        <w:br w:type="textWrapping"/>
-      </w:r>
-      <w:r>
-        <w:rPr>
-          <w:rFonts w:ascii="Times Roman" w:hAnsi="Times Roman"/>
-          <w:rtl w:val="0"/>
-          <w:lang w:val="es-ES_tradnl"/>
-        </w:rPr>
-        <w:t>Clasificaci</w:t>
-      </w:r>
-      <w:r>
-        <w:rPr>
-          <w:rFonts w:ascii="Times Roman" w:hAnsi="Times Roman" w:hint="default"/>
+        <w:t>n:</w:t>
+      </w:r>
+    </w:p>
+    <w:p>
+      <w:pPr>
+        <w:pStyle w:val="Body"/>
+        <w:rPr>
+          <w:rFonts w:ascii="Cambria" w:cs="Cambria" w:hAnsi="Cambria" w:eastAsia="Cambria"/>
+        </w:rPr>
+      </w:pPr>
+      <w:r>
+        <w:rPr>
+          <w:rFonts w:ascii="Cambria" w:hAnsi="Cambria"/>
+          <w:rtl w:val="0"/>
+        </w:rPr>
+        <w:t xml:space="preserve">   X ECCN: EAR99</w:t>
+      </w:r>
+    </w:p>
+    <w:p>
+      <w:pPr>
+        <w:pStyle w:val="Body"/>
+        <w:rPr>
+          <w:rFonts w:ascii="Cambria" w:cs="Cambria" w:hAnsi="Cambria" w:eastAsia="Cambria"/>
+        </w:rPr>
+      </w:pPr>
+      <w:r>
+        <w:rPr>
+          <w:rFonts w:ascii="Cambria" w:hAnsi="Cambria"/>
+          <w:rtl w:val="0"/>
+          <w:lang w:val="es-ES_tradnl"/>
+        </w:rPr>
+        <w:t xml:space="preserve">   Validaciones:</w:t>
+      </w:r>
+    </w:p>
+    <w:p>
+      <w:pPr>
+        <w:pStyle w:val="Body"/>
+        <w:rPr>
+          <w:rFonts w:ascii="Cambria" w:cs="Cambria" w:hAnsi="Cambria" w:eastAsia="Cambria"/>
+        </w:rPr>
+      </w:pPr>
+      <w:r>
+        <w:rPr>
+          <w:rFonts w:ascii="Cambria" w:hAnsi="Cambria"/>
+          <w:rtl w:val="0"/>
+          <w:lang w:val="es-ES_tradnl"/>
+        </w:rPr>
+        <w:t xml:space="preserve">   X Producto NO es dual-use sensible</w:t>
+      </w:r>
+    </w:p>
+    <w:p>
+      <w:pPr>
+        <w:pStyle w:val="Body"/>
+        <w:rPr>
+          <w:rFonts w:ascii="Cambria" w:cs="Cambria" w:hAnsi="Cambria" w:eastAsia="Cambria"/>
+        </w:rPr>
+      </w:pPr>
+      <w:r>
+        <w:rPr>
+          <w:rFonts w:ascii="Cambria" w:hAnsi="Cambria"/>
+          <w:rtl w:val="0"/>
+          <w:lang w:val="es-ES_tradnl"/>
+        </w:rPr>
+        <w:t xml:space="preserve">   X Producto NO prohibido para Cuba</w:t>
+      </w:r>
+    </w:p>
+    <w:p>
+      <w:pPr>
+        <w:pStyle w:val="Body"/>
+        <w:rPr>
+          <w:rFonts w:ascii="Cambria" w:cs="Cambria" w:hAnsi="Cambria" w:eastAsia="Cambria"/>
+        </w:rPr>
+      </w:pPr>
+      <w:r>
+        <w:rPr>
+          <w:rFonts w:ascii="Cambria" w:hAnsi="Cambria"/>
+          <w:rtl w:val="0"/>
+          <w:lang w:val="es-ES_tradnl"/>
+        </w:rPr>
+        <w:t xml:space="preserve">   X Validaci</w:t>
+      </w:r>
+      <w:r>
+        <w:rPr>
+          <w:rFonts w:ascii="Cambria" w:hAnsi="Cambria" w:hint="default"/>
           <w:rtl w:val="0"/>
           <w:lang w:val="es-ES_tradnl"/>
         </w:rPr>
@@ -1422,116 +1278,47 @@
       </w:r>
       <w:r>
         <w:rPr>
-          <w:rFonts w:ascii="Times Roman" w:hAnsi="Times Roman"/>
-          <w:rtl w:val="0"/>
-          <w:lang w:val="da-DK"/>
-        </w:rPr>
-        <w:t>n:</w:t>
-      </w:r>
-    </w:p>
-    <w:p>
-      <w:pPr>
-        <w:pStyle w:val="Default"/>
-        <w:suppressAutoHyphens w:val="1"/>
-        <w:spacing w:before="0" w:line="360" w:lineRule="auto"/>
-        <w:rPr>
-          <w:rFonts w:ascii="Times New Roman" w:cs="Times New Roman" w:hAnsi="Times New Roman" w:eastAsia="Times New Roman"/>
-          <w:lang w:val="es-ES_tradnl"/>
-        </w:rPr>
-      </w:pPr>
-      <w:r>
-        <w:rPr>
-          <w:rFonts w:ascii="Segoe UI Symbol" w:cs="Segoe UI Symbol" w:hAnsi="Segoe UI Symbol" w:eastAsia="Segoe UI Symbol"/>
-          <w:rtl w:val="0"/>
-          <w:lang w:val="es-ES_tradnl"/>
-        </w:rPr>
-        <w:t>X</w:t>
-      </w:r>
-      <w:r>
-        <w:rPr>
-          <w:rFonts w:ascii="Times New Roman" w:hAnsi="Times New Roman"/>
-          <w:rtl w:val="0"/>
-          <w:lang w:val="es-ES_tradnl"/>
-        </w:rPr>
-        <w:t xml:space="preserve"> ECCN: EAR99</w:t>
-      </w:r>
-    </w:p>
-    <w:p>
-      <w:pPr>
-        <w:pStyle w:val="Body"/>
-      </w:pPr>
-      <w:r>
-        <w:rPr>
-          <w:rtl w:val="0"/>
-          <w:lang w:val="es-ES_tradnl"/>
-        </w:rPr>
-        <w:t>Validaciones:</w:t>
-      </w:r>
-      <w:r>
-        <w:rPr>
-          <w:lang w:val="es-ES_tradnl"/>
-        </w:rPr>
-        <w:br w:type="textWrapping"/>
-      </w:r>
-      <w:r>
-        <w:rPr>
-          <w:rFonts w:ascii="Segoe UI Symbol" w:cs="Segoe UI Symbol" w:hAnsi="Segoe UI Symbol" w:eastAsia="Segoe UI Symbol"/>
-          <w:rtl w:val="0"/>
-          <w:lang w:val="es-ES_tradnl"/>
-        </w:rPr>
-        <w:t>X</w:t>
-      </w:r>
-      <w:r>
-        <w:rPr>
-          <w:rtl w:val="0"/>
-          <w:lang w:val="es-ES_tradnl"/>
-        </w:rPr>
-        <w:t xml:space="preserve"> Producto NO es dual-use sensible</w:t>
-      </w:r>
-      <w:r>
-        <w:rPr>
-          <w:lang w:val="es-ES_tradnl"/>
-        </w:rPr>
-        <w:br w:type="textWrapping"/>
-      </w:r>
-      <w:r>
-        <w:rPr>
-          <w:rFonts w:ascii="Segoe UI Symbol" w:cs="Segoe UI Symbol" w:hAnsi="Segoe UI Symbol" w:eastAsia="Segoe UI Symbol"/>
-          <w:rtl w:val="0"/>
-          <w:lang w:val="es-ES_tradnl"/>
-        </w:rPr>
-        <w:t>X</w:t>
-      </w:r>
-      <w:r>
-        <w:rPr>
-          <w:rtl w:val="0"/>
-          <w:lang w:val="es-ES_tradnl"/>
-        </w:rPr>
-        <w:t xml:space="preserve"> Producto NO prohibido para Cuba</w:t>
-      </w:r>
-      <w:r>
-        <w:rPr>
-          <w:lang w:val="es-ES_tradnl"/>
-        </w:rPr>
-        <w:br w:type="textWrapping"/>
-      </w:r>
-      <w:r>
-        <w:rPr>
-          <w:rFonts w:ascii="Segoe UI Symbol" w:cs="Segoe UI Symbol" w:hAnsi="Segoe UI Symbol" w:eastAsia="Segoe UI Symbol"/>
-          <w:rtl w:val="0"/>
-          <w:lang w:val="es-ES_tradnl"/>
-        </w:rPr>
-        <w:t>X</w:t>
-      </w:r>
-      <w:r>
-        <w:rPr>
-          <w:rtl w:val="0"/>
-          <w:lang w:val="es-ES_tradnl"/>
-        </w:rPr>
-        <w:t xml:space="preserve"> Validaci</w:t>
-      </w:r>
-      <w:r>
-        <w:rPr>
+          <w:rFonts w:ascii="Cambria" w:hAnsi="Cambria"/>
+          <w:rtl w:val="0"/>
+          <w:lang w:val="pt-PT"/>
+        </w:rPr>
+        <w:t>n EAR/BIS completada</w:t>
+      </w:r>
+    </w:p>
+    <w:p>
+      <w:pPr>
+        <w:pStyle w:val="Body"/>
+        <w:rPr>
+          <w:rFonts w:ascii="Cambria" w:cs="Cambria" w:hAnsi="Cambria" w:eastAsia="Cambria"/>
+        </w:rPr>
+      </w:pPr>
+      <w:r>
+        <w:rPr>
+          <w:rFonts w:ascii="Cambria" w:hAnsi="Cambria"/>
+          <w:rtl w:val="0"/>
+          <w:lang w:val="es-ES_tradnl"/>
+        </w:rPr>
+        <w:t xml:space="preserve">   X Uso previsto (END USE) documentado</w:t>
+      </w:r>
+    </w:p>
+    <w:p>
+      <w:pPr>
+        <w:pStyle w:val="Body"/>
+        <w:rPr>
+          <w:rFonts w:ascii="Cambria" w:cs="Cambria" w:hAnsi="Cambria" w:eastAsia="Cambria"/>
+        </w:rPr>
+      </w:pPr>
+      <w:r>
+        <w:rPr>
+          <w:rFonts w:ascii="Cambria" w:hAnsi="Cambria"/>
+          <w:rtl w:val="0"/>
+          <w:lang w:val="es-ES_tradnl"/>
+        </w:rPr>
+        <w:t xml:space="preserve">   X Relaci</w:t>
+      </w:r>
+      <w:r>
+        <w:rPr>
+          <w:rFonts w:ascii="Cambria" w:hAnsi="Cambria" w:hint="default"/>
           <w:rtl w:val="0"/>
           <w:lang w:val="es-ES_tradnl"/>
         </w:rPr>
@@ -1539,62 +1326,7 @@
       </w:r>
       <w:r>
         <w:rPr>
-          <w:rtl w:val="0"/>
-          <w:lang w:val="es-ES_tradnl"/>
-        </w:rPr>
-        <w:t>n EAR/BIS completada</w:t>
-      </w:r>
-      <w:r>
-        <w:rPr>
-          <w:lang w:val="es-ES_tradnl"/>
-        </w:rPr>
-        <w:br w:type="textWrapping"/>
-      </w:r>
-      <w:r>
-        <w:rPr>
-          <w:rFonts w:ascii="Segoe UI Symbol" w:cs="Segoe UI Symbol" w:hAnsi="Segoe UI Symbol" w:eastAsia="Segoe UI Symbol"/>
-          <w:rtl w:val="0"/>
-          <w:lang w:val="es-ES_tradnl"/>
-        </w:rPr>
-        <w:t>X</w:t>
-      </w:r>
-      <w:r>
-        <w:rPr>
-          <w:rtl w:val="0"/>
-          <w:lang w:val="es-ES_tradnl"/>
-        </w:rPr>
-        <w:t xml:space="preserve"> Uso previsto (END USE) documentado</w:t>
-      </w:r>
-      <w:r>
-        <w:rPr>
-          <w:lang w:val="es-ES_tradnl"/>
-        </w:rPr>
-        <w:br w:type="textWrapping"/>
-      </w:r>
-      <w:r>
-        <w:rPr>
-          <w:rFonts w:ascii="Segoe UI Symbol" w:cs="Segoe UI Symbol" w:hAnsi="Segoe UI Symbol" w:eastAsia="Segoe UI Symbol"/>
-          <w:rtl w:val="0"/>
-          <w:lang w:val="es-ES_tradnl"/>
-        </w:rPr>
-        <w:t xml:space="preserve">X </w:t>
-      </w:r>
-      <w:r>
-        <w:rPr>
-          <w:rtl w:val="0"/>
-          <w:lang w:val="es-ES_tradnl"/>
-        </w:rPr>
-        <w:t>Relaci</w:t>
-      </w:r>
-      <w:r>
-        <w:rPr>
-          <w:rtl w:val="0"/>
-          <w:lang w:val="es-ES_tradnl"/>
-        </w:rPr>
-        <w:t>ó</w:t>
-      </w:r>
-      <w:r>
-        <w:rPr>
+          <w:rFonts w:ascii="Cambria" w:hAnsi="Cambria"/>
           <w:rtl w:val="0"/>
           <w:lang w:val="es-ES_tradnl"/>
         </w:rPr>
@@ -1602,15 +1334,16 @@
       </w:r>
       <w:r>
         <w:rPr>
-          <w:rtl w:val="0"/>
-          <w:lang w:val="es-ES_tradnl"/>
+          <w:rFonts w:ascii="Cambria" w:hAnsi="Cambria" w:hint="default"/>
+          <w:rtl w:val="0"/>
         </w:rPr>
         <w:t xml:space="preserve">↔ </w:t>
       </w:r>
       <w:r>
         <w:rPr>
-          <w:rtl w:val="0"/>
-          <w:lang w:val="es-ES_tradnl"/>
+          <w:rFonts w:ascii="Cambria" w:hAnsi="Cambria"/>
+          <w:rtl w:val="0"/>
+          <w:lang w:val="pt-PT"/>
         </w:rPr>
         <w:t>End User verificada</w:t>
       </w:r>
@@ -1618,53 +1351,48 @@
     <w:p>
       <w:pPr>
         <w:pStyle w:val="Body"/>
-      </w:pPr>
-      <w:r>
-        <w:rPr>
-          <w:rFonts w:ascii="Segoe UI Symbol" w:cs="Segoe UI Symbol" w:hAnsi="Segoe UI Symbol" w:eastAsia="Segoe UI Symbol"/>
-          <w:rtl w:val="0"/>
-          <w:lang w:val="es-ES_tradnl"/>
-        </w:rPr>
-        <w:t>X</w:t>
-      </w:r>
-      <w:r>
-        <w:rPr>
-          <w:rtl w:val="0"/>
-          <w:lang w:val="es-ES_tradnl"/>
-        </w:rPr>
-        <w:t xml:space="preserve"> Validaciones de pagos OFAC</w:t>
-      </w:r>
-      <w:r>
-        <w:rPr>
-          <w:lang w:val="es-ES_tradnl"/>
-        </w:rPr>
-        <w:br w:type="textWrapping"/>
-      </w:r>
-    </w:p>
-    <w:p>
-      <w:pPr>
-        <w:pStyle w:val="Body"/>
-      </w:pPr>
-      <w:r>
-        <w:rPr>
-          <w:rtl w:val="0"/>
-          <w:lang w:val="es-ES_tradnl"/>
-        </w:rPr>
-        <w:t>Uso previsto declarado:</w:t>
-      </w:r>
-      <w:r>
-        <w:rPr>
+        <w:rPr>
+          <w:rFonts w:ascii="Cambria" w:cs="Cambria" w:hAnsi="Cambria" w:eastAsia="Cambria"/>
+        </w:rPr>
+      </w:pPr>
+      <w:r>
+        <w:rPr>
+          <w:rFonts w:ascii="Cambria" w:hAnsi="Cambria"/>
+          <w:rtl w:val="0"/>
+          <w:lang w:val="es-ES_tradnl"/>
+        </w:rPr>
+        <w:t xml:space="preserve">   X Validaciones de pagos OFAC</w:t>
+      </w:r>
+    </w:p>
+    <w:p>
+      <w:pPr>
+        <w:pStyle w:val="Body"/>
+        <w:rPr>
+          <w:rFonts w:ascii="Cambria" w:cs="Cambria" w:hAnsi="Cambria" w:eastAsia="Cambria"/>
+        </w:rPr>
+      </w:pPr>
+      <w:r>
+        <w:rPr>
+          <w:rFonts w:ascii="Cambria" w:hAnsi="Cambria"/>
+          <w:rtl w:val="0"/>
+        </w:rPr>
+        <w:t xml:space="preserve">   </w:t>
+      </w:r>
+    </w:p>
+    <w:p>
+      <w:pPr>
+        <w:pStyle w:val="Body"/>
+        <w:rPr>
+          <w:rFonts w:ascii="Cambria" w:cs="Cambria" w:hAnsi="Cambria" w:eastAsia="Cambria"/>
+        </w:rPr>
+      </w:pPr>
+      <w:r>
+        <w:rPr>
+          <w:rFonts w:ascii="Cambria" w:hAnsi="Cambria"/>
           <w:rtl w:val="0"/>
           <w:lang w:val="en-US"/>
         </w:rPr>
-        <w:t xml:space="preserve"> </w:t>
-      </w:r>
-      <w:r>
-        <w:rPr>
-          <w:rtl w:val="0"/>
-          <w:lang w:val="pt-PT"/>
-        </w:rPr>
-        <w:t>[[uso_previsto]]</w:t>
+        <w:t>[[/productos]]</w:t>
       </w:r>
     </w:p>
     <w:p>
@@ -1673,9 +1401,7 @@
         <w:suppressAutoHyphens w:val="1"/>
         <w:spacing w:before="0" w:after="281" w:line="240" w:lineRule="auto"/>
         <w:rPr>
-          <w:rFonts w:ascii="Times Roman" w:cs="Times Roman" w:hAnsi="Times Roman" w:eastAsia="Times Roman"/>
-          <w:b w:val="1"/>
-          <w:bCs w:val="1"/>
+          <w:rFonts w:ascii="Cambria Bold" w:cs="Cambria Bold" w:hAnsi="Cambria Bold" w:eastAsia="Cambria Bold"/>
           <w:sz w:val="28"/>
           <w:szCs w:val="28"/>
           <w:lang w:val="pt-PT"/>
@@ -1688,18 +1414,14 @@
         <w:suppressAutoHyphens w:val="1"/>
         <w:spacing w:before="0" w:after="281" w:line="240" w:lineRule="auto"/>
         <w:rPr>
-          <w:rFonts w:ascii="Times Roman" w:cs="Times Roman" w:hAnsi="Times Roman" w:eastAsia="Times Roman"/>
-          <w:b w:val="1"/>
-          <w:bCs w:val="1"/>
-          <w:sz w:val="28"/>
-          <w:szCs w:val="28"/>
-        </w:rPr>
-      </w:pPr>
-      <w:r>
-        <w:rPr>
-          <w:rFonts w:ascii="Times Roman" w:hAnsi="Times Roman"/>
-          <w:b w:val="1"/>
-          <w:bCs w:val="1"/>
+          <w:rFonts w:ascii="Cambria Bold" w:cs="Cambria Bold" w:hAnsi="Cambria Bold" w:eastAsia="Cambria Bold"/>
+          <w:sz w:val="28"/>
+          <w:szCs w:val="28"/>
+        </w:rPr>
+      </w:pPr>
+      <w:r>
+        <w:rPr>
+          <w:rFonts w:ascii="Cambria Bold" w:hAnsi="Cambria Bold"/>
           <w:sz w:val="28"/>
           <w:szCs w:val="28"/>
           <w:rtl w:val="0"/>
@@ -1709,6 +1431,7 @@
       </w:r>
       <w:r>
         <w:rPr>
+          <w:rFonts w:ascii="Cambria" w:hAnsi="Cambria"/>
           <w:rtl w:val="0"/>
           <w:lang w:val="de-DE"/>
         </w:rPr>
@@ -1716,9 +1439,7 @@
       </w:r>
       <w:r>
         <w:rPr>
-          <w:rFonts w:ascii="Times Roman" w:hAnsi="Times Roman"/>
-          <w:b w:val="1"/>
-          <w:bCs w:val="1"/>
+          <w:rFonts w:ascii="Cambria Bold" w:hAnsi="Cambria Bold"/>
           <w:sz w:val="28"/>
           <w:szCs w:val="28"/>
           <w:rtl w:val="0"/>
@@ -1728,9 +1449,7 @@
       </w:r>
       <w:r>
         <w:rPr>
-          <w:rFonts w:ascii="Times Roman" w:hAnsi="Times Roman" w:hint="default"/>
-          <w:b w:val="1"/>
-          <w:bCs w:val="1"/>
+          <w:rFonts w:ascii="Cambria Bold" w:hAnsi="Cambria Bold" w:hint="default"/>
           <w:sz w:val="28"/>
           <w:szCs w:val="28"/>
           <w:rtl w:val="0"/>
@@ -1740,9 +1459,7 @@
       </w:r>
       <w:r>
         <w:rPr>
-          <w:rFonts w:ascii="Times Roman" w:hAnsi="Times Roman"/>
-          <w:b w:val="1"/>
-          <w:bCs w:val="1"/>
+          <w:rFonts w:ascii="Cambria Bold" w:hAnsi="Cambria Bold"/>
           <w:sz w:val="28"/>
           <w:szCs w:val="28"/>
           <w:rtl w:val="0"/>
@@ -1755,24 +1472,21 @@
       <w:pPr>
         <w:pStyle w:val="Body"/>
         <w:spacing w:line="360" w:lineRule="auto"/>
-      </w:pPr>
-      <w:r>
-        <w:rPr>
-          <w:rFonts w:ascii="Segoe UI Symbol" w:cs="Segoe UI Symbol" w:hAnsi="Segoe UI Symbol" w:eastAsia="Segoe UI Symbol"/>
-          <w:rtl w:val="0"/>
-          <w:lang w:val="es-ES_tradnl"/>
-        </w:rPr>
-        <w:t>X</w:t>
-      </w:r>
-      <w:r>
-        <w:rPr>
-          <w:rtl w:val="0"/>
-          <w:lang w:val="es-ES_tradnl"/>
-        </w:rPr>
-        <w:t xml:space="preserve"> Operaci</w:t>
-      </w:r>
-      <w:r>
-        <w:rPr>
+        <w:rPr>
+          <w:rFonts w:ascii="Cambria" w:cs="Cambria" w:hAnsi="Cambria" w:eastAsia="Cambria"/>
+        </w:rPr>
+      </w:pPr>
+      <w:r>
+        <w:rPr>
+          <w:rFonts w:ascii="Cambria" w:hAnsi="Cambria"/>
+          <w:rtl w:val="0"/>
+          <w:lang w:val="es-ES_tradnl"/>
+        </w:rPr>
+        <w:t>X Operaci</w:t>
+      </w:r>
+      <w:r>
+        <w:rPr>
+          <w:rFonts w:ascii="Cambria" w:hAnsi="Cambria" w:hint="default"/>
           <w:rtl w:val="0"/>
           <w:lang w:val="es-ES_tradnl"/>
         </w:rPr>
@@ -1780,6 +1494,7 @@
       </w:r>
       <w:r>
         <w:rPr>
+          <w:rFonts w:ascii="Cambria" w:hAnsi="Cambria"/>
           <w:rtl w:val="0"/>
           <w:lang w:val="es-ES_tradnl"/>
         </w:rPr>
@@ -1787,6 +1502,7 @@
       </w:r>
       <w:r>
         <w:rPr>
+          <w:rFonts w:ascii="Cambria" w:hAnsi="Cambria" w:hint="default"/>
           <w:rtl w:val="0"/>
           <w:lang w:val="es-ES_tradnl"/>
         </w:rPr>
@@ -1794,6 +1510,7 @@
       </w:r>
       <w:r>
         <w:rPr>
+          <w:rFonts w:ascii="Cambria" w:hAnsi="Cambria"/>
           <w:rtl w:val="0"/>
           <w:lang w:val="es-ES_tradnl"/>
         </w:rPr>
@@ -1801,12 +1518,14 @@
       </w:r>
       <w:r>
         <w:rPr>
-          <w:lang w:val="es-ES_tradnl"/>
-        </w:rPr>
-        <w:br w:type="textWrapping"/>
-      </w:r>
-      <w:r>
-        <w:rPr>
+          <w:rFonts w:ascii="Cambria" w:cs="Cambria" w:hAnsi="Cambria" w:eastAsia="Cambria"/>
+          <w:lang w:val="es-ES_tradnl"/>
+        </w:rPr>
+        <w:br w:type="textWrapping"/>
+      </w:r>
+      <w:r>
+        <w:rPr>
+          <w:rFonts w:ascii="Cambria" w:hAnsi="Cambria"/>
           <w:rtl w:val="0"/>
           <w:lang w:val="es-ES_tradnl"/>
         </w:rPr>
@@ -1814,6 +1533,7 @@
       </w:r>
       <w:r>
         <w:rPr>
+          <w:rFonts w:ascii="Cambria" w:hAnsi="Cambria" w:hint="default"/>
           <w:rtl w:val="0"/>
           <w:lang w:val="es-ES_tradnl"/>
         </w:rPr>
@@ -1821,6 +1541,7 @@
       </w:r>
       <w:r>
         <w:rPr>
+          <w:rFonts w:ascii="Cambria" w:hAnsi="Cambria"/>
           <w:rtl w:val="0"/>
           <w:lang w:val="es-ES_tradnl"/>
         </w:rPr>
@@ -1831,9 +1552,13 @@
       <w:pPr>
         <w:pStyle w:val="Body"/>
         <w:spacing w:line="360" w:lineRule="auto"/>
-      </w:pPr>
-      <w:r>
-        <w:rPr>
+        <w:rPr>
+          <w:rFonts w:ascii="Cambria" w:cs="Cambria" w:hAnsi="Cambria" w:eastAsia="Cambria"/>
+        </w:rPr>
+      </w:pPr>
+      <w:r>
+        <w:rPr>
+          <w:rFonts w:ascii="Cambria" w:hAnsi="Cambria"/>
           <w:rtl w:val="0"/>
           <w:lang w:val="es-ES_tradnl"/>
         </w:rPr>
@@ -1841,132 +1566,99 @@
       </w:r>
       <w:r>
         <w:rPr>
-          <w:lang w:val="es-ES_tradnl"/>
-        </w:rPr>
-        <w:br w:type="textWrapping"/>
-      </w:r>
-      <w:r>
-        <w:rPr>
-          <w:rFonts w:ascii="Segoe UI Symbol" w:cs="Segoe UI Symbol" w:hAnsi="Segoe UI Symbol" w:eastAsia="Segoe UI Symbol"/>
-          <w:rtl w:val="0"/>
-          <w:lang w:val="es-ES_tradnl"/>
-        </w:rPr>
-        <w:t>X</w:t>
-      </w:r>
-      <w:r>
-        <w:rPr>
-          <w:rtl w:val="0"/>
-          <w:lang w:val="es-ES_tradnl"/>
-        </w:rPr>
-        <w:t xml:space="preserve"> Tipo de producto</w:t>
-      </w:r>
-      <w:r>
-        <w:rPr>
-          <w:lang w:val="es-ES_tradnl"/>
-        </w:rPr>
-        <w:br w:type="textWrapping"/>
-      </w:r>
-      <w:r>
-        <w:rPr>
-          <w:rFonts w:ascii="Segoe UI Symbol" w:cs="Segoe UI Symbol" w:hAnsi="Segoe UI Symbol" w:eastAsia="Segoe UI Symbol"/>
-          <w:rtl w:val="0"/>
-          <w:lang w:val="es-ES_tradnl"/>
-        </w:rPr>
-        <w:t>X</w:t>
-      </w:r>
-      <w:r>
-        <w:rPr>
-          <w:rtl w:val="0"/>
-          <w:lang w:val="es-ES_tradnl"/>
-        </w:rPr>
-        <w:t xml:space="preserve"> Cantidad</w:t>
-      </w:r>
-      <w:r>
-        <w:rPr>
-          <w:lang w:val="es-ES_tradnl"/>
-        </w:rPr>
-        <w:br w:type="textWrapping"/>
-      </w:r>
-      <w:r>
-        <w:rPr>
-          <w:rFonts w:ascii="Segoe UI Symbol" w:cs="Segoe UI Symbol" w:hAnsi="Segoe UI Symbol" w:eastAsia="Segoe UI Symbol"/>
-          <w:rtl w:val="0"/>
-          <w:lang w:val="es-ES_tradnl"/>
-        </w:rPr>
-        <w:t>X</w:t>
-      </w:r>
-      <w:r>
-        <w:rPr>
-          <w:rtl w:val="0"/>
-          <w:lang w:val="es-ES_tradnl"/>
-        </w:rPr>
-        <w:t xml:space="preserve"> Valor</w:t>
-      </w:r>
-      <w:r>
-        <w:rPr>
-          <w:lang w:val="es-ES_tradnl"/>
-        </w:rPr>
-        <w:br w:type="textWrapping"/>
-      </w:r>
-      <w:r>
-        <w:rPr>
-          <w:rFonts w:ascii="Segoe UI Symbol" w:cs="Segoe UI Symbol" w:hAnsi="Segoe UI Symbol" w:eastAsia="Segoe UI Symbol"/>
-          <w:rtl w:val="0"/>
-          <w:lang w:val="es-ES_tradnl"/>
-        </w:rPr>
-        <w:t>X</w:t>
-      </w:r>
-      <w:r>
-        <w:rPr>
-          <w:rtl w:val="0"/>
-          <w:lang w:val="es-ES_tradnl"/>
-        </w:rPr>
-        <w:t xml:space="preserve"> Destinatario</w:t>
-      </w:r>
-      <w:r>
-        <w:rPr>
-          <w:lang w:val="es-ES_tradnl"/>
-        </w:rPr>
-        <w:br w:type="textWrapping"/>
-      </w:r>
-      <w:r>
-        <w:rPr>
-          <w:rFonts w:ascii="Segoe UI Symbol" w:cs="Segoe UI Symbol" w:hAnsi="Segoe UI Symbol" w:eastAsia="Segoe UI Symbol"/>
-          <w:rtl w:val="0"/>
-          <w:lang w:val="es-ES_tradnl"/>
-        </w:rPr>
-        <w:t>X</w:t>
-      </w:r>
-      <w:r>
-        <w:rPr>
-          <w:rtl w:val="0"/>
-          <w:lang w:val="es-ES_tradnl"/>
-        </w:rPr>
-        <w:t xml:space="preserve"> Uso final</w:t>
+          <w:rFonts w:ascii="Cambria" w:cs="Cambria" w:hAnsi="Cambria" w:eastAsia="Cambria"/>
+          <w:lang w:val="es-ES_tradnl"/>
+        </w:rPr>
+        <w:br w:type="textWrapping"/>
+      </w:r>
+      <w:r>
+        <w:rPr>
+          <w:rFonts w:ascii="Cambria" w:hAnsi="Cambria"/>
+          <w:rtl w:val="0"/>
+          <w:lang w:val="es-ES_tradnl"/>
+        </w:rPr>
+        <w:t>X Tipo de producto</w:t>
+      </w:r>
+      <w:r>
+        <w:rPr>
+          <w:rFonts w:ascii="Cambria" w:cs="Cambria" w:hAnsi="Cambria" w:eastAsia="Cambria"/>
+          <w:lang w:val="es-ES_tradnl"/>
+        </w:rPr>
+        <w:br w:type="textWrapping"/>
+      </w:r>
+      <w:r>
+        <w:rPr>
+          <w:rFonts w:ascii="Cambria" w:hAnsi="Cambria"/>
+          <w:rtl w:val="0"/>
+          <w:lang w:val="es-ES_tradnl"/>
+        </w:rPr>
+        <w:t>X Cantidad</w:t>
+      </w:r>
+      <w:r>
+        <w:rPr>
+          <w:rFonts w:ascii="Cambria" w:cs="Cambria" w:hAnsi="Cambria" w:eastAsia="Cambria"/>
+          <w:lang w:val="es-ES_tradnl"/>
+        </w:rPr>
+        <w:br w:type="textWrapping"/>
+      </w:r>
+      <w:r>
+        <w:rPr>
+          <w:rFonts w:ascii="Cambria" w:hAnsi="Cambria"/>
+          <w:rtl w:val="0"/>
+          <w:lang w:val="es-ES_tradnl"/>
+        </w:rPr>
+        <w:t>X Valor</w:t>
+      </w:r>
+      <w:r>
+        <w:rPr>
+          <w:rFonts w:ascii="Cambria" w:cs="Cambria" w:hAnsi="Cambria" w:eastAsia="Cambria"/>
+          <w:lang w:val="es-ES_tradnl"/>
+        </w:rPr>
+        <w:br w:type="textWrapping"/>
+      </w:r>
+      <w:r>
+        <w:rPr>
+          <w:rFonts w:ascii="Cambria" w:hAnsi="Cambria"/>
+          <w:rtl w:val="0"/>
+          <w:lang w:val="es-ES_tradnl"/>
+        </w:rPr>
+        <w:t>X Destinatario</w:t>
+      </w:r>
+      <w:r>
+        <w:rPr>
+          <w:rFonts w:ascii="Cambria" w:cs="Cambria" w:hAnsi="Cambria" w:eastAsia="Cambria"/>
+          <w:lang w:val="es-ES_tradnl"/>
+        </w:rPr>
+        <w:br w:type="textWrapping"/>
+      </w:r>
+      <w:r>
+        <w:rPr>
+          <w:rFonts w:ascii="Cambria" w:hAnsi="Cambria"/>
+          <w:rtl w:val="0"/>
+          <w:lang w:val="es-ES_tradnl"/>
+        </w:rPr>
+        <w:t>X Uso final</w:t>
       </w:r>
     </w:p>
     <w:p>
       <w:pPr>
         <w:pStyle w:val="Body"/>
         <w:spacing w:line="360" w:lineRule="auto"/>
-      </w:pPr>
-      <w:r>
-        <w:rPr>
-          <w:rFonts w:ascii="Segoe UI Symbol" w:cs="Segoe UI Symbol" w:hAnsi="Segoe UI Symbol" w:eastAsia="Segoe UI Symbol"/>
-          <w:rtl w:val="0"/>
-          <w:lang w:val="es-ES_tradnl"/>
-        </w:rPr>
-        <w:t>X</w:t>
-      </w:r>
-      <w:r>
-        <w:rPr>
-          <w:rtl w:val="0"/>
-          <w:lang w:val="es-ES_tradnl"/>
-        </w:rPr>
-        <w:t xml:space="preserve"> No se exceden l</w:t>
-      </w:r>
-      <w:r>
-        <w:rPr>
+        <w:rPr>
+          <w:rFonts w:ascii="Cambria" w:cs="Cambria" w:hAnsi="Cambria" w:eastAsia="Cambria"/>
+        </w:rPr>
+      </w:pPr>
+      <w:r>
+        <w:rPr>
+          <w:rFonts w:ascii="Cambria" w:hAnsi="Cambria"/>
+          <w:rtl w:val="0"/>
+          <w:lang w:val="es-ES_tradnl"/>
+        </w:rPr>
+        <w:t>X No se exceden l</w:t>
+      </w:r>
+      <w:r>
+        <w:rPr>
+          <w:rFonts w:ascii="Cambria" w:hAnsi="Cambria" w:hint="default"/>
           <w:rtl w:val="0"/>
           <w:lang w:val="es-ES_tradnl"/>
         </w:rPr>
@@ -1974,6 +1666,7 @@
       </w:r>
       <w:r>
         <w:rPr>
+          <w:rFonts w:ascii="Cambria" w:hAnsi="Cambria"/>
           <w:rtl w:val="0"/>
           <w:lang w:val="es-ES_tradnl"/>
         </w:rPr>
@@ -1984,9 +1677,13 @@
       <w:pPr>
         <w:pStyle w:val="Body"/>
         <w:spacing w:line="360" w:lineRule="auto"/>
-      </w:pPr>
-      <w:r>
-        <w:rPr>
+        <w:rPr>
+          <w:rFonts w:ascii="Cambria" w:cs="Cambria" w:hAnsi="Cambria" w:eastAsia="Cambria"/>
+        </w:rPr>
+      </w:pPr>
+      <w:r>
+        <w:rPr>
+          <w:rFonts w:ascii="Cambria" w:hAnsi="Cambria"/>
           <w:rtl w:val="0"/>
           <w:lang w:val="es-ES_tradnl"/>
         </w:rPr>
@@ -1994,6 +1691,7 @@
       </w:r>
       <w:r>
         <w:rPr>
+          <w:rFonts w:ascii="Cambria" w:hAnsi="Cambria" w:hint="default"/>
           <w:rtl w:val="0"/>
           <w:lang w:val="es-ES_tradnl"/>
         </w:rPr>
@@ -2001,6 +1699,7 @@
       </w:r>
       <w:r>
         <w:rPr>
+          <w:rFonts w:ascii="Cambria" w:hAnsi="Cambria"/>
           <w:rtl w:val="0"/>
           <w:lang w:val="es-ES_tradnl"/>
         </w:rPr>
@@ -2012,24 +1711,14 @@
         <w:pStyle w:val="Body"/>
         <w:spacing w:line="360" w:lineRule="auto"/>
         <w:rPr>
-          <w:rFonts w:ascii="Times Roman" w:cs="Times Roman" w:hAnsi="Times Roman" w:eastAsia="Times Roman"/>
-          <w:b w:val="1"/>
-          <w:bCs w:val="1"/>
-          <w:outline w:val="0"/>
-          <w:color w:val="000000"/>
-          <w:sz w:val="28"/>
-          <w:szCs w:val="28"/>
-          <w:u w:color="000000"/>
+          <w:rFonts w:ascii="Cambria Bold" w:cs="Cambria Bold" w:hAnsi="Cambria Bold" w:eastAsia="Cambria Bold"/>
+          <w:sz w:val="28"/>
+          <w:szCs w:val="28"/>
           <w:lang w:val="de-DE"/>
           <w14:textOutline w14:w="12700" w14:cap="flat">
             <w14:noFill/>
             <w14:miter w14:lim="400000"/>
           </w14:textOutline>
-          <w14:textFill>
-            <w14:solidFill>
-              <w14:srgbClr w14:val="000000"/>
-            </w14:solidFill>
-          </w14:textFill>
         </w:rPr>
       </w:pPr>
     </w:p>
@@ -2037,136 +1726,90 @@
       <w:pPr>
         <w:pStyle w:val="Body"/>
         <w:spacing w:line="360" w:lineRule="auto"/>
-      </w:pPr>
-      <w:r>
-        <w:rPr>
-          <w:rFonts w:ascii="Times Roman" w:hAnsi="Times Roman"/>
-          <w:b w:val="1"/>
-          <w:bCs w:val="1"/>
-          <w:outline w:val="0"/>
-          <w:color w:val="000000"/>
-          <w:sz w:val="28"/>
-          <w:szCs w:val="28"/>
-          <w:u w:color="000000"/>
+        <w:rPr>
+          <w:rFonts w:ascii="Cambria" w:cs="Cambria" w:hAnsi="Cambria" w:eastAsia="Cambria"/>
+        </w:rPr>
+      </w:pPr>
+      <w:r>
+        <w:rPr>
+          <w:rFonts w:ascii="Cambria Bold" w:hAnsi="Cambria Bold"/>
+          <w:sz w:val="28"/>
+          <w:szCs w:val="28"/>
           <w:rtl w:val="0"/>
           <w:lang w:val="de-DE"/>
           <w14:textOutline w14:w="12700" w14:cap="flat">
             <w14:noFill/>
             <w14:miter w14:lim="400000"/>
           </w14:textOutline>
-          <w14:textFill>
-            <w14:solidFill>
-              <w14:srgbClr w14:val="000000"/>
-            </w14:solidFill>
-          </w14:textFill>
         </w:rPr>
         <w:t xml:space="preserve">OFAC / CACR </w:t>
       </w:r>
       <w:r>
         <w:rPr>
-          <w:rFonts w:ascii="Times Roman" w:hAnsi="Times Roman" w:hint="default"/>
-          <w:b w:val="1"/>
-          <w:bCs w:val="1"/>
-          <w:outline w:val="0"/>
-          <w:color w:val="000000"/>
-          <w:sz w:val="28"/>
-          <w:szCs w:val="28"/>
-          <w:u w:color="000000"/>
+          <w:rFonts w:ascii="Cambria Bold" w:hAnsi="Cambria Bold" w:hint="default"/>
+          <w:sz w:val="28"/>
+          <w:szCs w:val="28"/>
           <w:rtl w:val="0"/>
           <w:lang w:val="de-DE"/>
           <w14:textOutline w14:w="12700" w14:cap="flat">
             <w14:noFill/>
             <w14:miter w14:lim="400000"/>
           </w14:textOutline>
-          <w14:textFill>
-            <w14:solidFill>
-              <w14:srgbClr w14:val="000000"/>
-            </w14:solidFill>
-          </w14:textFill>
         </w:rPr>
         <w:t xml:space="preserve">– </w:t>
       </w:r>
       <w:r>
         <w:rPr>
-          <w:rFonts w:ascii="Times Roman" w:hAnsi="Times Roman"/>
-          <w:b w:val="1"/>
-          <w:bCs w:val="1"/>
-          <w:outline w:val="0"/>
-          <w:color w:val="000000"/>
-          <w:sz w:val="28"/>
-          <w:szCs w:val="28"/>
-          <w:u w:color="000000"/>
+          <w:rFonts w:ascii="Cambria Bold" w:hAnsi="Cambria Bold"/>
+          <w:sz w:val="28"/>
+          <w:szCs w:val="28"/>
           <w:rtl w:val="0"/>
           <w:lang w:val="de-DE"/>
           <w14:textOutline w14:w="12700" w14:cap="flat">
             <w14:noFill/>
             <w14:miter w14:lim="400000"/>
           </w14:textOutline>
-          <w14:textFill>
-            <w14:solidFill>
-              <w14:srgbClr w14:val="000000"/>
-            </w14:solidFill>
-          </w14:textFill>
         </w:rPr>
         <w:t>VALIDACI</w:t>
       </w:r>
       <w:r>
         <w:rPr>
-          <w:rFonts w:ascii="Times Roman" w:hAnsi="Times Roman" w:hint="default"/>
-          <w:b w:val="1"/>
-          <w:bCs w:val="1"/>
-          <w:outline w:val="0"/>
-          <w:color w:val="000000"/>
-          <w:sz w:val="28"/>
-          <w:szCs w:val="28"/>
-          <w:u w:color="000000"/>
+          <w:rFonts w:ascii="Cambria Bold" w:hAnsi="Cambria Bold" w:hint="default"/>
+          <w:sz w:val="28"/>
+          <w:szCs w:val="28"/>
           <w:rtl w:val="0"/>
           <w:lang w:val="de-DE"/>
           <w14:textOutline w14:w="12700" w14:cap="flat">
             <w14:noFill/>
             <w14:miter w14:lim="400000"/>
           </w14:textOutline>
-          <w14:textFill>
-            <w14:solidFill>
-              <w14:srgbClr w14:val="000000"/>
-            </w14:solidFill>
-          </w14:textFill>
         </w:rPr>
         <w:t>Ó</w:t>
       </w:r>
       <w:r>
         <w:rPr>
-          <w:rFonts w:ascii="Times Roman" w:hAnsi="Times Roman"/>
-          <w:b w:val="1"/>
-          <w:bCs w:val="1"/>
-          <w:outline w:val="0"/>
-          <w:color w:val="000000"/>
-          <w:sz w:val="28"/>
-          <w:szCs w:val="28"/>
-          <w:u w:color="000000"/>
+          <w:rFonts w:ascii="Cambria Bold" w:hAnsi="Cambria Bold"/>
+          <w:sz w:val="28"/>
+          <w:szCs w:val="28"/>
           <w:rtl w:val="0"/>
           <w:lang w:val="de-DE"/>
           <w14:textOutline w14:w="12700" w14:cap="flat">
             <w14:noFill/>
             <w14:miter w14:lim="400000"/>
           </w14:textOutline>
-          <w14:textFill>
-            <w14:solidFill>
-              <w14:srgbClr w14:val="000000"/>
-            </w14:solidFill>
-          </w14:textFill>
         </w:rPr>
         <w:t>N DE SANCIONES</w:t>
       </w:r>
       <w:r>
         <w:rPr>
-          <w:lang w:val="es-ES_tradnl"/>
-        </w:rPr>
-        <w:br w:type="textWrapping"/>
-      </w:r>
-      <w:r>
-        <w:rPr>
-          <w:rFonts w:ascii="Segoe UI Symbol" w:cs="Segoe UI Symbol" w:hAnsi="Segoe UI Symbol" w:eastAsia="Segoe UI Symbol"/>
+          <w:rFonts w:ascii="Cambria" w:cs="Cambria" w:hAnsi="Cambria" w:eastAsia="Cambria"/>
+          <w:lang w:val="es-ES_tradnl"/>
+        </w:rPr>
+        <w:br w:type="textWrapping"/>
+      </w:r>
+      <w:r>
+        <w:rPr>
+          <w:rFonts w:ascii="Cambria" w:hAnsi="Cambria"/>
           <w:rtl w:val="0"/>
           <w:lang w:val="es-ES_tradnl"/>
         </w:rPr>
@@ -2174,7 +1817,7 @@
       </w:r>
       <w:r>
         <w:rPr>
-          <w:rFonts w:ascii="Segoe UI Symbol" w:cs="Segoe UI Symbol" w:hAnsi="Segoe UI Symbol" w:eastAsia="Segoe UI Symbol"/>
+          <w:rFonts w:ascii="Cambria" w:hAnsi="Cambria" w:hint="default"/>
           <w:rtl w:val="0"/>
           <w:lang w:val="es-ES_tradnl"/>
         </w:rPr>
@@ -2182,7 +1825,7 @@
       </w:r>
       <w:r>
         <w:rPr>
-          <w:rFonts w:ascii="Segoe UI Symbol" w:cs="Segoe UI Symbol" w:hAnsi="Segoe UI Symbol" w:eastAsia="Segoe UI Symbol"/>
+          <w:rFonts w:ascii="Cambria" w:hAnsi="Cambria"/>
           <w:rtl w:val="0"/>
           <w:lang w:val="es-ES_tradnl"/>
         </w:rPr>
@@ -2190,14 +1833,14 @@
       </w:r>
       <w:r>
         <w:rPr>
-          <w:rFonts w:ascii="Segoe UI Symbol" w:cs="Segoe UI Symbol" w:hAnsi="Segoe UI Symbol" w:eastAsia="Segoe UI Symbol"/>
-          <w:lang w:val="es-ES_tradnl"/>
-        </w:rPr>
-        <w:br w:type="textWrapping"/>
-      </w:r>
-      <w:r>
-        <w:rPr>
-          <w:rFonts w:ascii="Segoe UI Symbol" w:cs="Segoe UI Symbol" w:hAnsi="Segoe UI Symbol" w:eastAsia="Segoe UI Symbol"/>
+          <w:rFonts w:ascii="Cambria" w:cs="Cambria" w:hAnsi="Cambria" w:eastAsia="Cambria"/>
+          <w:lang w:val="es-ES_tradnl"/>
+        </w:rPr>
+        <w:br w:type="textWrapping"/>
+      </w:r>
+      <w:r>
+        <w:rPr>
+          <w:rFonts w:ascii="Cambria" w:hAnsi="Cambria"/>
           <w:rtl w:val="0"/>
           <w:lang w:val="es-ES_tradnl"/>
         </w:rPr>
@@ -2205,14 +1848,14 @@
       </w:r>
       <w:r>
         <w:rPr>
-          <w:rFonts w:ascii="Segoe UI Symbol" w:cs="Segoe UI Symbol" w:hAnsi="Segoe UI Symbol" w:eastAsia="Segoe UI Symbol"/>
-          <w:lang w:val="es-ES_tradnl"/>
-        </w:rPr>
-        <w:br w:type="textWrapping"/>
-      </w:r>
-      <w:r>
-        <w:rPr>
-          <w:rFonts w:ascii="Segoe UI Symbol" w:cs="Segoe UI Symbol" w:hAnsi="Segoe UI Symbol" w:eastAsia="Segoe UI Symbol"/>
+          <w:rFonts w:ascii="Cambria" w:cs="Cambria" w:hAnsi="Cambria" w:eastAsia="Cambria"/>
+          <w:lang w:val="es-ES_tradnl"/>
+        </w:rPr>
+        <w:br w:type="textWrapping"/>
+      </w:r>
+      <w:r>
+        <w:rPr>
+          <w:rFonts w:ascii="Cambria" w:hAnsi="Cambria"/>
           <w:rtl w:val="0"/>
           <w:lang w:val="es-ES_tradnl"/>
         </w:rPr>
@@ -2220,7 +1863,7 @@
       </w:r>
       <w:r>
         <w:rPr>
-          <w:rFonts w:ascii="Segoe UI Symbol" w:cs="Segoe UI Symbol" w:hAnsi="Segoe UI Symbol" w:eastAsia="Segoe UI Symbol"/>
+          <w:rFonts w:ascii="Cambria" w:hAnsi="Cambria" w:hint="default"/>
           <w:rtl w:val="0"/>
           <w:lang w:val="es-ES_tradnl"/>
         </w:rPr>
@@ -2228,7 +1871,7 @@
       </w:r>
       <w:r>
         <w:rPr>
-          <w:rFonts w:ascii="Segoe UI Symbol" w:cs="Segoe UI Symbol" w:hAnsi="Segoe UI Symbol" w:eastAsia="Segoe UI Symbol"/>
+          <w:rFonts w:ascii="Cambria" w:hAnsi="Cambria"/>
           <w:rtl w:val="0"/>
           <w:lang w:val="es-ES_tradnl"/>
         </w:rPr>
@@ -2236,14 +1879,14 @@
       </w:r>
       <w:r>
         <w:rPr>
-          <w:rFonts w:ascii="Segoe UI Symbol" w:cs="Segoe UI Symbol" w:hAnsi="Segoe UI Symbol" w:eastAsia="Segoe UI Symbol"/>
-          <w:lang w:val="es-ES_tradnl"/>
-        </w:rPr>
-        <w:br w:type="textWrapping"/>
-      </w:r>
-      <w:r>
-        <w:rPr>
-          <w:rFonts w:ascii="Segoe UI Symbol" w:cs="Segoe UI Symbol" w:hAnsi="Segoe UI Symbol" w:eastAsia="Segoe UI Symbol"/>
+          <w:rFonts w:ascii="Cambria" w:cs="Cambria" w:hAnsi="Cambria" w:eastAsia="Cambria"/>
+          <w:lang w:val="es-ES_tradnl"/>
+        </w:rPr>
+        <w:br w:type="textWrapping"/>
+      </w:r>
+      <w:r>
+        <w:rPr>
+          <w:rFonts w:ascii="Cambria" w:hAnsi="Cambria"/>
           <w:rtl w:val="0"/>
           <w:lang w:val="es-ES_tradnl"/>
         </w:rPr>
@@ -2255,12 +1898,12 @@
         <w:pStyle w:val="Body"/>
         <w:spacing w:line="360" w:lineRule="auto"/>
         <w:rPr>
-          <w:rFonts w:ascii="Segoe UI Symbol" w:cs="Segoe UI Symbol" w:hAnsi="Segoe UI Symbol" w:eastAsia="Segoe UI Symbol"/>
-        </w:rPr>
-      </w:pPr>
-      <w:r>
-        <w:rPr>
-          <w:rFonts w:ascii="Segoe UI Symbol" w:cs="Segoe UI Symbol" w:hAnsi="Segoe UI Symbol" w:eastAsia="Segoe UI Symbol"/>
+          <w:rFonts w:ascii="Cambria" w:cs="Cambria" w:hAnsi="Cambria" w:eastAsia="Cambria"/>
+        </w:rPr>
+      </w:pPr>
+      <w:r>
+        <w:rPr>
+          <w:rFonts w:ascii="Cambria" w:hAnsi="Cambria"/>
           <w:rtl w:val="0"/>
           <w:lang w:val="en-US"/>
         </w:rPr>
@@ -2272,12 +1915,12 @@
         <w:pStyle w:val="Body"/>
         <w:spacing w:line="360" w:lineRule="auto"/>
         <w:rPr>
-          <w:rFonts w:ascii="Segoe UI Symbol" w:cs="Segoe UI Symbol" w:hAnsi="Segoe UI Symbol" w:eastAsia="Segoe UI Symbol"/>
-        </w:rPr>
-      </w:pPr>
-      <w:r>
-        <w:rPr>
-          <w:rFonts w:ascii="Segoe UI Symbol" w:cs="Segoe UI Symbol" w:hAnsi="Segoe UI Symbol" w:eastAsia="Segoe UI Symbol"/>
+          <w:rFonts w:ascii="Cambria" w:cs="Cambria" w:hAnsi="Cambria" w:eastAsia="Cambria"/>
+        </w:rPr>
+      </w:pPr>
+      <w:r>
+        <w:rPr>
+          <w:rFonts w:ascii="Cambria" w:hAnsi="Cambria"/>
           <w:rtl w:val="0"/>
           <w:lang w:val="es-ES_tradnl"/>
         </w:rPr>
@@ -2285,7 +1928,7 @@
       </w:r>
       <w:r>
         <w:rPr>
-          <w:rFonts w:ascii="Segoe UI Symbol" w:cs="Segoe UI Symbol" w:hAnsi="Segoe UI Symbol" w:eastAsia="Segoe UI Symbol"/>
+          <w:rFonts w:ascii="Cambria" w:hAnsi="Cambria" w:hint="default"/>
           <w:rtl w:val="0"/>
           <w:lang w:val="es-ES_tradnl"/>
         </w:rPr>
@@ -2293,7 +1936,7 @@
       </w:r>
       <w:r>
         <w:rPr>
-          <w:rFonts w:ascii="Segoe UI Symbol" w:cs="Segoe UI Symbol" w:hAnsi="Segoe UI Symbol" w:eastAsia="Segoe UI Symbol"/>
+          <w:rFonts w:ascii="Cambria" w:hAnsi="Cambria"/>
           <w:rtl w:val="0"/>
           <w:lang w:val="es-ES_tradnl"/>
         </w:rPr>
@@ -2305,6 +1948,7 @@
         <w:pStyle w:val="Body"/>
         <w:spacing w:line="480" w:lineRule="auto"/>
         <w:rPr>
+          <w:rFonts w:ascii="Cambria" w:cs="Cambria" w:hAnsi="Cambria" w:eastAsia="Cambria"/>
           <w:lang w:val="es-ES_tradnl"/>
         </w:rPr>
       </w:pPr>
@@ -2315,18 +1959,14 @@
         <w:suppressAutoHyphens w:val="1"/>
         <w:spacing w:before="0" w:after="281" w:line="240" w:lineRule="auto"/>
         <w:rPr>
-          <w:rFonts w:ascii="Times Roman" w:cs="Times Roman" w:hAnsi="Times Roman" w:eastAsia="Times Roman"/>
-          <w:b w:val="1"/>
-          <w:bCs w:val="1"/>
-          <w:sz w:val="28"/>
-          <w:szCs w:val="28"/>
-        </w:rPr>
-      </w:pPr>
-      <w:r>
-        <w:rPr>
-          <w:rFonts w:ascii="Times Roman" w:hAnsi="Times Roman"/>
-          <w:b w:val="1"/>
-          <w:bCs w:val="1"/>
+          <w:rFonts w:ascii="Cambria Bold" w:cs="Cambria Bold" w:hAnsi="Cambria Bold" w:eastAsia="Cambria Bold"/>
+          <w:sz w:val="28"/>
+          <w:szCs w:val="28"/>
+        </w:rPr>
+      </w:pPr>
+      <w:r>
+        <w:rPr>
+          <w:rFonts w:ascii="Cambria Bold" w:hAnsi="Cambria Bold"/>
           <w:sz w:val="28"/>
           <w:szCs w:val="28"/>
           <w:rtl w:val="0"/>
@@ -2336,9 +1976,7 @@
       </w:r>
       <w:r>
         <w:rPr>
-          <w:rFonts w:ascii="Times Roman" w:hAnsi="Times Roman" w:hint="default"/>
-          <w:b w:val="1"/>
-          <w:bCs w:val="1"/>
+          <w:rFonts w:ascii="Cambria Bold" w:hAnsi="Cambria Bold" w:hint="default"/>
           <w:sz w:val="28"/>
           <w:szCs w:val="28"/>
           <w:rtl w:val="0"/>
@@ -2348,9 +1986,7 @@
       </w:r>
       <w:r>
         <w:rPr>
-          <w:rFonts w:ascii="Times Roman" w:hAnsi="Times Roman"/>
-          <w:b w:val="1"/>
-          <w:bCs w:val="1"/>
+          <w:rFonts w:ascii="Cambria Bold" w:hAnsi="Cambria Bold"/>
           <w:sz w:val="28"/>
           <w:szCs w:val="28"/>
           <w:rtl w:val="0"/>
@@ -2363,103 +1999,82 @@
       <w:pPr>
         <w:pStyle w:val="Body"/>
         <w:spacing w:line="360" w:lineRule="auto"/>
-      </w:pPr>
-      <w:r>
-        <w:rPr>
-          <w:rFonts w:ascii="Segoe UI Symbol" w:cs="Segoe UI Symbol" w:hAnsi="Segoe UI Symbol" w:eastAsia="Segoe UI Symbol"/>
-          <w:rtl w:val="0"/>
-          <w:lang w:val="es-ES_tradnl"/>
-        </w:rPr>
-        <w:t>X</w:t>
-      </w:r>
-      <w:r>
-        <w:rPr>
-          <w:rtl w:val="0"/>
-          <w:lang w:val="es-ES_tradnl"/>
-        </w:rPr>
-        <w:t xml:space="preserve"> Contrato / orden comercial</w:t>
-      </w:r>
-      <w:r>
-        <w:rPr>
-          <w:lang w:val="es-ES_tradnl"/>
-        </w:rPr>
-        <w:br w:type="textWrapping"/>
-      </w:r>
-      <w:r>
-        <w:rPr>
-          <w:rFonts w:ascii="Segoe UI Symbol" w:cs="Segoe UI Symbol" w:hAnsi="Segoe UI Symbol" w:eastAsia="Segoe UI Symbol"/>
-          <w:rtl w:val="0"/>
-          <w:lang w:val="es-ES_tradnl"/>
-        </w:rPr>
-        <w:t>X</w:t>
-      </w:r>
-      <w:r>
-        <w:rPr>
-          <w:rtl w:val="0"/>
-          <w:lang w:val="es-ES_tradnl"/>
-        </w:rPr>
-        <w:t xml:space="preserve"> Factura comercial correcta</w:t>
-      </w:r>
-      <w:r>
-        <w:rPr>
-          <w:lang w:val="es-ES_tradnl"/>
-        </w:rPr>
-        <w:br w:type="textWrapping"/>
-      </w:r>
-      <w:r>
-        <w:rPr>
-          <w:rFonts w:ascii="Segoe UI Symbol" w:cs="Segoe UI Symbol" w:hAnsi="Segoe UI Symbol" w:eastAsia="Segoe UI Symbol"/>
-          <w:rtl w:val="0"/>
-          <w:lang w:val="es-ES_tradnl"/>
-        </w:rPr>
-        <w:t>X</w:t>
-      </w:r>
-      <w:r>
-        <w:rPr>
-          <w:rtl w:val="0"/>
-          <w:lang w:val="es-ES_tradnl"/>
-        </w:rPr>
-        <w:t xml:space="preserve"> Lista de empaque</w:t>
+        <w:rPr>
+          <w:rFonts w:ascii="Cambria" w:cs="Cambria" w:hAnsi="Cambria" w:eastAsia="Cambria"/>
+        </w:rPr>
+      </w:pPr>
+      <w:r>
+        <w:rPr>
+          <w:rFonts w:ascii="Cambria" w:hAnsi="Cambria"/>
+          <w:rtl w:val="0"/>
+          <w:lang w:val="es-ES_tradnl"/>
+        </w:rPr>
+        <w:t>X Contrato / orden comercial</w:t>
+      </w:r>
+      <w:r>
+        <w:rPr>
+          <w:rFonts w:ascii="Cambria" w:cs="Cambria" w:hAnsi="Cambria" w:eastAsia="Cambria"/>
+          <w:lang w:val="es-ES_tradnl"/>
+        </w:rPr>
+        <w:br w:type="textWrapping"/>
+      </w:r>
+      <w:r>
+        <w:rPr>
+          <w:rFonts w:ascii="Cambria" w:hAnsi="Cambria"/>
+          <w:rtl w:val="0"/>
+          <w:lang w:val="es-ES_tradnl"/>
+        </w:rPr>
+        <w:t>X Factura comercial correcta</w:t>
+      </w:r>
+      <w:r>
+        <w:rPr>
+          <w:rFonts w:ascii="Cambria" w:cs="Cambria" w:hAnsi="Cambria" w:eastAsia="Cambria"/>
+          <w:lang w:val="es-ES_tradnl"/>
+        </w:rPr>
+        <w:br w:type="textWrapping"/>
+      </w:r>
+      <w:r>
+        <w:rPr>
+          <w:rFonts w:ascii="Cambria" w:hAnsi="Cambria"/>
+          <w:rtl w:val="0"/>
+          <w:lang w:val="es-ES_tradnl"/>
+        </w:rPr>
+        <w:t>X Lista de empaque</w:t>
       </w:r>
     </w:p>
     <w:p>
       <w:pPr>
         <w:pStyle w:val="Body"/>
         <w:spacing w:line="360" w:lineRule="auto"/>
-      </w:pPr>
-      <w:r>
-        <w:rPr>
-          <w:rFonts w:ascii="Segoe UI Symbol" w:cs="Segoe UI Symbol" w:hAnsi="Segoe UI Symbol" w:eastAsia="Segoe UI Symbol"/>
-          <w:rtl w:val="0"/>
-        </w:rPr>
-        <w:t>X</w:t>
-      </w:r>
-      <w:r>
-        <w:rPr>
+        <w:rPr>
+          <w:rFonts w:ascii="Cambria" w:cs="Cambria" w:hAnsi="Cambria" w:eastAsia="Cambria"/>
+        </w:rPr>
+      </w:pPr>
+      <w:r>
+        <w:rPr>
+          <w:rFonts w:ascii="Cambria" w:hAnsi="Cambria"/>
           <w:rtl w:val="0"/>
           <w:lang w:val="en-US"/>
         </w:rPr>
-        <w:t xml:space="preserve"> Bill Of Landing</w:t>
-      </w:r>
-      <w:r>
-        <w:br w:type="textWrapping"/>
-      </w:r>
-      <w:r>
-        <w:rPr>
-          <w:rFonts w:ascii="Segoe UI Symbol" w:cs="Segoe UI Symbol" w:hAnsi="Segoe UI Symbol" w:eastAsia="Segoe UI Symbol"/>
-          <w:rtl w:val="0"/>
-        </w:rPr>
-        <w:t>X</w:t>
-      </w:r>
-      <w:r>
-        <w:rPr>
-          <w:rtl w:val="0"/>
-          <w:lang w:val="es-ES_tradnl"/>
-        </w:rPr>
-        <w:t xml:space="preserve"> Declaraci</w:t>
-      </w:r>
-      <w:r>
-        <w:rPr>
+        <w:t>X Bill Of Landing</w:t>
+      </w:r>
+      <w:r>
+        <w:rPr>
+          <w:rFonts w:ascii="Cambria" w:cs="Cambria" w:hAnsi="Cambria" w:eastAsia="Cambria"/>
+        </w:rPr>
+        <w:br w:type="textWrapping"/>
+      </w:r>
+      <w:r>
+        <w:rPr>
+          <w:rFonts w:ascii="Cambria" w:hAnsi="Cambria"/>
+          <w:rtl w:val="0"/>
+          <w:lang w:val="es-ES_tradnl"/>
+        </w:rPr>
+        <w:t>X Declaraci</w:t>
+      </w:r>
+      <w:r>
+        <w:rPr>
+          <w:rFonts w:ascii="Cambria" w:hAnsi="Cambria" w:hint="default"/>
           <w:rtl w:val="0"/>
           <w:lang w:val="es-ES_tradnl"/>
         </w:rPr>
@@ -2467,29 +2082,28 @@
       </w:r>
       <w:r>
         <w:rPr>
+          <w:rFonts w:ascii="Cambria" w:hAnsi="Cambria"/>
           <w:rtl w:val="0"/>
           <w:lang w:val="en-US"/>
         </w:rPr>
         <w:t>n End User / End Use firmada</w:t>
       </w:r>
       <w:r>
-        <w:br w:type="textWrapping"/>
-      </w:r>
-      <w:r>
-        <w:rPr>
-          <w:rFonts w:ascii="Segoe UI Symbol" w:cs="Segoe UI Symbol" w:hAnsi="Segoe UI Symbol" w:eastAsia="Segoe UI Symbol"/>
-          <w:rtl w:val="0"/>
-        </w:rPr>
-        <w:t>X</w:t>
-      </w:r>
-      <w:r>
-        <w:rPr>
-          <w:rtl w:val="0"/>
-        </w:rPr>
-        <w:t xml:space="preserve"> Autorizaci</w:t>
-      </w:r>
-      <w:r>
-        <w:rPr>
+        <w:rPr>
+          <w:rFonts w:ascii="Cambria" w:cs="Cambria" w:hAnsi="Cambria" w:eastAsia="Cambria"/>
+        </w:rPr>
+        <w:br w:type="textWrapping"/>
+      </w:r>
+      <w:r>
+        <w:rPr>
+          <w:rFonts w:ascii="Cambria" w:hAnsi="Cambria"/>
+          <w:rtl w:val="0"/>
+        </w:rPr>
+        <w:t>X Autorizaci</w:t>
+      </w:r>
+      <w:r>
+        <w:rPr>
+          <w:rFonts w:ascii="Cambria" w:hAnsi="Cambria" w:hint="default"/>
           <w:rtl w:val="0"/>
           <w:lang w:val="es-ES_tradnl"/>
         </w:rPr>
@@ -2497,27 +2111,25 @@
       </w:r>
       <w:r>
         <w:rPr>
+          <w:rFonts w:ascii="Cambria" w:hAnsi="Cambria"/>
           <w:rtl w:val="0"/>
           <w:lang w:val="en-US"/>
         </w:rPr>
         <w:t>n a ZAS como X Agent Seller/ _courier / _filing agent</w:t>
       </w:r>
       <w:r>
-        <w:br w:type="textWrapping"/>
-      </w:r>
-      <w:r>
-        <w:rPr>
-          <w:rFonts w:ascii="Segoe UI Symbol" w:cs="Segoe UI Symbol" w:hAnsi="Segoe UI Symbol" w:eastAsia="Segoe UI Symbol"/>
-          <w:rtl w:val="0"/>
-        </w:rPr>
-        <w:t>X</w:t>
-      </w:r>
-      <w:r>
-        <w:rPr>
+        <w:rPr>
+          <w:rFonts w:ascii="Cambria" w:cs="Cambria" w:hAnsi="Cambria" w:eastAsia="Cambria"/>
+        </w:rPr>
+        <w:br w:type="textWrapping"/>
+      </w:r>
+      <w:r>
+        <w:rPr>
+          <w:rFonts w:ascii="Cambria" w:hAnsi="Cambria"/>
           <w:rtl w:val="0"/>
           <w:lang w:val="pt-PT"/>
         </w:rPr>
-        <w:t xml:space="preserve"> Checklist operativo completo</w:t>
+        <w:t>X Checklist operativo completo</w:t>
       </w:r>
     </w:p>
     <w:p>
@@ -2526,9 +2138,7 @@
         <w:suppressAutoHyphens w:val="1"/>
         <w:spacing w:before="0" w:after="281" w:line="240" w:lineRule="auto"/>
         <w:rPr>
-          <w:rFonts w:ascii="Times Roman" w:cs="Times Roman" w:hAnsi="Times Roman" w:eastAsia="Times Roman"/>
-          <w:b w:val="1"/>
-          <w:bCs w:val="1"/>
+          <w:rFonts w:ascii="Cambria Bold" w:cs="Cambria Bold" w:hAnsi="Cambria Bold" w:eastAsia="Cambria Bold"/>
           <w:sz w:val="28"/>
           <w:szCs w:val="28"/>
           <w:lang w:val="en-US"/>
@@ -2541,19 +2151,15 @@
         <w:suppressAutoHyphens w:val="1"/>
         <w:spacing w:before="0" w:after="281" w:line="240" w:lineRule="auto"/>
         <w:rPr>
-          <w:rFonts w:ascii="Times Roman" w:cs="Times Roman" w:hAnsi="Times Roman" w:eastAsia="Times Roman"/>
-          <w:b w:val="1"/>
-          <w:bCs w:val="1"/>
-          <w:sz w:val="28"/>
-          <w:szCs w:val="28"/>
-          <w:lang w:val="es-ES_tradnl"/>
-        </w:rPr>
-      </w:pPr>
-      <w:r>
-        <w:rPr>
-          <w:rFonts w:ascii="Times Roman" w:hAnsi="Times Roman"/>
-          <w:b w:val="1"/>
-          <w:bCs w:val="1"/>
+          <w:rFonts w:ascii="Cambria Bold" w:cs="Cambria Bold" w:hAnsi="Cambria Bold" w:eastAsia="Cambria Bold"/>
+          <w:sz w:val="28"/>
+          <w:szCs w:val="28"/>
+          <w:lang w:val="es-ES_tradnl"/>
+        </w:rPr>
+      </w:pPr>
+      <w:r>
+        <w:rPr>
+          <w:rFonts w:ascii="Cambria Bold" w:hAnsi="Cambria Bold"/>
           <w:sz w:val="28"/>
           <w:szCs w:val="28"/>
           <w:rtl w:val="0"/>
@@ -2568,63 +2174,45 @@
         <w:suppressAutoHyphens w:val="1"/>
         <w:spacing w:before="0" w:after="281" w:line="240" w:lineRule="auto"/>
         <w:rPr>
-          <w:rFonts w:ascii="Times Roman" w:cs="Times Roman" w:hAnsi="Times Roman" w:eastAsia="Times Roman"/>
-          <w:b w:val="1"/>
-          <w:bCs w:val="1"/>
-          <w:sz w:val="28"/>
-          <w:szCs w:val="28"/>
-          <w:lang w:val="es-ES_tradnl"/>
-        </w:rPr>
-      </w:pPr>
-      <w:r>
-        <w:rPr>
-          <w:rFonts w:ascii="Segoe UI Symbol" w:cs="Segoe UI Symbol" w:hAnsi="Segoe UI Symbol" w:eastAsia="Segoe UI Symbol"/>
-          <w:rtl w:val="0"/>
-          <w:lang w:val="es-ES_tradnl"/>
-        </w:rPr>
-        <w:t>X</w:t>
-      </w:r>
-      <w:r>
-        <w:rPr>
-          <w:rFonts w:ascii="Times New Roman" w:hAnsi="Times New Roman"/>
-          <w:rtl w:val="0"/>
-          <w:lang w:val="es-ES_tradnl"/>
-        </w:rPr>
-        <w:t xml:space="preserve"> EEI presentada en AES</w:t>
-      </w:r>
-      <w:r>
-        <w:rPr>
-          <w:rFonts w:ascii="Times New Roman" w:cs="Times New Roman" w:hAnsi="Times New Roman" w:eastAsia="Times New Roman"/>
-          <w:lang w:val="es-ES_tradnl"/>
-        </w:rPr>
-        <w:br w:type="textWrapping"/>
-      </w:r>
-      <w:r>
-        <w:rPr>
-          <w:rFonts w:ascii="Segoe UI Symbol" w:cs="Segoe UI Symbol" w:hAnsi="Segoe UI Symbol" w:eastAsia="Segoe UI Symbol"/>
-          <w:rtl w:val="0"/>
-          <w:lang w:val="es-ES_tradnl"/>
-        </w:rPr>
-        <w:t>X</w:t>
-      </w:r>
-      <w:r>
-        <w:rPr>
-          <w:rFonts w:ascii="Times New Roman" w:hAnsi="Times New Roman"/>
-          <w:rtl w:val="0"/>
-          <w:lang w:val="es-ES_tradnl"/>
-        </w:rPr>
-        <w:t xml:space="preserve"> ITN obtenido</w:t>
-      </w:r>
-      <w:r>
-        <w:rPr>
-          <w:rFonts w:ascii="Times New Roman" w:cs="Times New Roman" w:hAnsi="Times New Roman" w:eastAsia="Times New Roman"/>
-          <w:lang w:val="es-ES_tradnl"/>
-        </w:rPr>
-        <w:br w:type="textWrapping"/>
-      </w:r>
-      <w:r>
-        <w:rPr>
-          <w:rFonts w:ascii="Times New Roman" w:hAnsi="Times New Roman"/>
+          <w:rFonts w:ascii="Cambria Bold" w:cs="Cambria Bold" w:hAnsi="Cambria Bold" w:eastAsia="Cambria Bold"/>
+          <w:sz w:val="28"/>
+          <w:szCs w:val="28"/>
+          <w:lang w:val="es-ES_tradnl"/>
+        </w:rPr>
+      </w:pPr>
+      <w:r>
+        <w:rPr>
+          <w:rFonts w:ascii="Cambria" w:hAnsi="Cambria"/>
+          <w:rtl w:val="0"/>
+          <w:lang w:val="es-ES_tradnl"/>
+        </w:rPr>
+        <w:t>X EEI presentada en AES</w:t>
+      </w:r>
+      <w:r>
+        <w:rPr>
+          <w:rFonts w:ascii="Cambria" w:cs="Cambria" w:hAnsi="Cambria" w:eastAsia="Cambria"/>
+          <w:lang w:val="es-ES_tradnl"/>
+        </w:rPr>
+        <w:br w:type="textWrapping"/>
+      </w:r>
+      <w:r>
+        <w:rPr>
+          <w:rFonts w:ascii="Cambria" w:hAnsi="Cambria"/>
+          <w:rtl w:val="0"/>
+          <w:lang w:val="es-ES_tradnl"/>
+        </w:rPr>
+        <w:t>X ITN obtenido</w:t>
+      </w:r>
+      <w:r>
+        <w:rPr>
+          <w:rFonts w:ascii="Cambria" w:cs="Cambria" w:hAnsi="Cambria" w:eastAsia="Cambria"/>
+          <w:lang w:val="es-ES_tradnl"/>
+        </w:rPr>
+        <w:br w:type="textWrapping"/>
+      </w:r>
+      <w:r>
+        <w:rPr>
+          <w:rFonts w:ascii="Cambria" w:hAnsi="Cambria"/>
           <w:rtl w:val="0"/>
           <w:lang w:val="es-ES_tradnl"/>
         </w:rPr>
@@ -2635,24 +2223,21 @@
       <w:pPr>
         <w:pStyle w:val="Body"/>
         <w:spacing w:line="360" w:lineRule="auto"/>
-      </w:pPr>
-      <w:r>
-        <w:rPr>
-          <w:rFonts w:ascii="Segoe UI Symbol" w:cs="Segoe UI Symbol" w:hAnsi="Segoe UI Symbol" w:eastAsia="Segoe UI Symbol"/>
-          <w:rtl w:val="0"/>
-          <w:lang w:val="es-ES_tradnl"/>
-        </w:rPr>
-        <w:t>X</w:t>
-      </w:r>
-      <w:r>
-        <w:rPr>
-          <w:rtl w:val="0"/>
-          <w:lang w:val="es-ES_tradnl"/>
-        </w:rPr>
-        <w:t xml:space="preserve"> ITN incorporado en documentaci</w:t>
-      </w:r>
-      <w:r>
-        <w:rPr>
+        <w:rPr>
+          <w:rFonts w:ascii="Cambria" w:cs="Cambria" w:hAnsi="Cambria" w:eastAsia="Cambria"/>
+        </w:rPr>
+      </w:pPr>
+      <w:r>
+        <w:rPr>
+          <w:rFonts w:ascii="Cambria" w:hAnsi="Cambria"/>
+          <w:rtl w:val="0"/>
+          <w:lang w:val="es-ES_tradnl"/>
+        </w:rPr>
+        <w:t>X ITN incorporado en documentaci</w:t>
+      </w:r>
+      <w:r>
+        <w:rPr>
+          <w:rFonts w:ascii="Cambria" w:hAnsi="Cambria" w:hint="default"/>
           <w:rtl w:val="0"/>
           <w:lang w:val="es-ES_tradnl"/>
         </w:rPr>
@@ -2660,6 +2245,7 @@
       </w:r>
       <w:r>
         <w:rPr>
+          <w:rFonts w:ascii="Cambria" w:hAnsi="Cambria"/>
           <w:rtl w:val="0"/>
           <w:lang w:val="es-ES_tradnl"/>
         </w:rPr>
@@ -2667,27 +2253,22 @@
       </w:r>
       <w:r>
         <w:rPr>
-          <w:lang w:val="es-ES_tradnl"/>
-        </w:rPr>
-        <w:br w:type="textWrapping"/>
-      </w:r>
-      <w:r>
-        <w:rPr>
-          <w:rFonts w:ascii="Segoe UI Symbol" w:cs="Segoe UI Symbol" w:hAnsi="Segoe UI Symbol" w:eastAsia="Segoe UI Symbol"/>
-          <w:rtl w:val="0"/>
-          <w:lang w:val="es-ES_tradnl"/>
-        </w:rPr>
-        <w:t>X</w:t>
-      </w:r>
-      <w:r>
-        <w:rPr>
-          <w:rtl w:val="0"/>
-          <w:lang w:val="es-ES_tradnl"/>
-        </w:rPr>
-        <w:t xml:space="preserve"> Texto est</w:t>
-      </w:r>
-      <w:r>
-        <w:rPr>
+          <w:rFonts w:ascii="Cambria" w:cs="Cambria" w:hAnsi="Cambria" w:eastAsia="Cambria"/>
+          <w:lang w:val="es-ES_tradnl"/>
+        </w:rPr>
+        <w:br w:type="textWrapping"/>
+      </w:r>
+      <w:r>
+        <w:rPr>
+          <w:rFonts w:ascii="Cambria" w:hAnsi="Cambria"/>
+          <w:rtl w:val="0"/>
+          <w:lang w:val="es-ES_tradnl"/>
+        </w:rPr>
+        <w:t>X Texto est</w:t>
+      </w:r>
+      <w:r>
+        <w:rPr>
+          <w:rFonts w:ascii="Cambria" w:hAnsi="Cambria" w:hint="default"/>
           <w:rtl w:val="0"/>
           <w:lang w:val="es-ES_tradnl"/>
         </w:rPr>
@@ -2695,6 +2276,7 @@
       </w:r>
       <w:r>
         <w:rPr>
+          <w:rFonts w:ascii="Cambria" w:hAnsi="Cambria"/>
           <w:rtl w:val="0"/>
           <w:lang w:val="es-ES_tradnl"/>
         </w:rPr>
@@ -2705,9 +2287,13 @@
       <w:pPr>
         <w:pStyle w:val="Body"/>
         <w:spacing w:line="360" w:lineRule="auto"/>
-      </w:pPr>
-      <w:r>
-        <w:rPr>
+        <w:rPr>
+          <w:rFonts w:ascii="Cambria" w:cs="Cambria" w:hAnsi="Cambria" w:eastAsia="Cambria"/>
+        </w:rPr>
+      </w:pPr>
+      <w:r>
+        <w:rPr>
+          <w:rFonts w:ascii="Cambria" w:hAnsi="Cambria"/>
           <w:rtl w:val="0"/>
           <w:lang w:val="en-US"/>
         </w:rPr>
@@ -2715,24 +2301,28 @@
       </w:r>
       <w:r>
         <w:rPr>
+          <w:rFonts w:ascii="Cambria" w:hAnsi="Cambria" w:hint="default"/>
           <w:rtl w:val="0"/>
         </w:rPr>
         <w:t>§</w:t>
       </w:r>
       <w:r>
         <w:rPr>
+          <w:rFonts w:ascii="Cambria" w:hAnsi="Cambria"/>
           <w:rtl w:val="0"/>
         </w:rPr>
         <w:t xml:space="preserve">758.1(b)(1) </w:t>
       </w:r>
       <w:r>
         <w:rPr>
+          <w:rFonts w:ascii="Cambria" w:hAnsi="Cambria" w:hint="default"/>
           <w:rtl w:val="0"/>
         </w:rPr>
         <w:t xml:space="preserve">– </w:t>
       </w:r>
       <w:r>
         <w:rPr>
+          <w:rFonts w:ascii="Cambria" w:hAnsi="Cambria"/>
           <w:rtl w:val="0"/>
           <w:lang w:val="en-US"/>
         </w:rPr>
@@ -2745,9 +2335,7 @@
         <w:suppressAutoHyphens w:val="1"/>
         <w:spacing w:before="0" w:after="281" w:line="240" w:lineRule="auto"/>
         <w:rPr>
-          <w:rFonts w:ascii="Times Roman" w:cs="Times Roman" w:hAnsi="Times Roman" w:eastAsia="Times Roman"/>
-          <w:b w:val="1"/>
-          <w:bCs w:val="1"/>
+          <w:rFonts w:ascii="Cambria Bold" w:cs="Cambria Bold" w:hAnsi="Cambria Bold" w:eastAsia="Cambria Bold"/>
           <w:sz w:val="28"/>
           <w:szCs w:val="28"/>
           <w:lang w:val="es-ES_tradnl"/>
@@ -2760,19 +2348,15 @@
         <w:suppressAutoHyphens w:val="1"/>
         <w:spacing w:before="0" w:after="281" w:line="240" w:lineRule="auto"/>
         <w:rPr>
-          <w:rFonts w:ascii="Times Roman" w:cs="Times Roman" w:hAnsi="Times Roman" w:eastAsia="Times Roman"/>
-          <w:b w:val="1"/>
-          <w:bCs w:val="1"/>
-          <w:sz w:val="28"/>
-          <w:szCs w:val="28"/>
-          <w:lang w:val="es-ES_tradnl"/>
-        </w:rPr>
-      </w:pPr>
-      <w:r>
-        <w:rPr>
-          <w:rFonts w:ascii="Times Roman" w:hAnsi="Times Roman"/>
-          <w:b w:val="1"/>
-          <w:bCs w:val="1"/>
+          <w:rFonts w:ascii="Cambria Bold" w:cs="Cambria Bold" w:hAnsi="Cambria Bold" w:eastAsia="Cambria Bold"/>
+          <w:sz w:val="28"/>
+          <w:szCs w:val="28"/>
+          <w:lang w:val="es-ES_tradnl"/>
+        </w:rPr>
+      </w:pPr>
+      <w:r>
+        <w:rPr>
+          <w:rFonts w:ascii="Cambria Bold" w:hAnsi="Cambria Bold"/>
           <w:sz w:val="28"/>
           <w:szCs w:val="28"/>
           <w:rtl w:val="0"/>
@@ -2785,87 +2369,66 @@
       <w:pPr>
         <w:pStyle w:val="Body"/>
         <w:spacing w:line="360" w:lineRule="auto"/>
-      </w:pPr>
-      <w:r>
-        <w:rPr>
-          <w:rFonts w:ascii="Segoe UI Symbol" w:cs="Segoe UI Symbol" w:hAnsi="Segoe UI Symbol" w:eastAsia="Segoe UI Symbol"/>
-          <w:rtl w:val="0"/>
-          <w:lang w:val="es-ES_tradnl"/>
-        </w:rPr>
-        <w:t>X</w:t>
-      </w:r>
-      <w:r>
-        <w:rPr>
-          <w:rtl w:val="0"/>
-          <w:lang w:val="es-ES_tradnl"/>
-        </w:rPr>
-        <w:t xml:space="preserve"> Naviera / forwarder alineado con procedimiento BIS</w:t>
-      </w:r>
-      <w:r>
-        <w:rPr>
-          <w:lang w:val="es-ES_tradnl"/>
-        </w:rPr>
-        <w:br w:type="textWrapping"/>
-      </w:r>
-      <w:r>
-        <w:rPr>
-          <w:rFonts w:ascii="Segoe UI Symbol" w:cs="Segoe UI Symbol" w:hAnsi="Segoe UI Symbol" w:eastAsia="Segoe UI Symbol"/>
-          <w:rtl w:val="0"/>
-          <w:lang w:val="es-ES_tradnl"/>
-        </w:rPr>
-        <w:t>X</w:t>
-      </w:r>
-      <w:r>
-        <w:rPr>
-          <w:rtl w:val="0"/>
-          <w:lang w:val="es-ES_tradnl"/>
-        </w:rPr>
-        <w:t xml:space="preserve"> No despacho sin ITN (si aplica)</w:t>
-      </w:r>
-      <w:r>
-        <w:rPr>
-          <w:lang w:val="es-ES_tradnl"/>
-        </w:rPr>
-        <w:br w:type="textWrapping"/>
-      </w:r>
-      <w:r>
-        <w:rPr>
-          <w:rFonts w:ascii="Segoe UI Symbol" w:cs="Segoe UI Symbol" w:hAnsi="Segoe UI Symbol" w:eastAsia="Segoe UI Symbol"/>
-          <w:rtl w:val="0"/>
-          <w:lang w:val="es-ES_tradnl"/>
-        </w:rPr>
-        <w:t>X</w:t>
-      </w:r>
-      <w:r>
-        <w:rPr>
-          <w:rtl w:val="0"/>
-          <w:lang w:val="es-ES_tradnl"/>
-        </w:rPr>
-        <w:t xml:space="preserve"> Importadora en Cuba verificada</w:t>
-      </w:r>
-      <w:r>
-        <w:rPr>
-          <w:lang w:val="es-ES_tradnl"/>
-        </w:rPr>
-        <w:br w:type="textWrapping"/>
-      </w:r>
-      <w:r>
-        <w:rPr>
-          <w:rFonts w:ascii="Segoe UI Symbol" w:cs="Segoe UI Symbol" w:hAnsi="Segoe UI Symbol" w:eastAsia="Segoe UI Symbol"/>
-          <w:rtl w:val="0"/>
-          <w:lang w:val="es-ES_tradnl"/>
-        </w:rPr>
-        <w:t xml:space="preserve">X </w:t>
-      </w:r>
-      <w:r>
-        <w:rPr>
-          <w:rtl w:val="0"/>
-          <w:lang w:val="es-ES_tradnl"/>
-        </w:rPr>
-        <w:t>No intervenci</w:t>
-      </w:r>
-      <w:r>
-        <w:rPr>
+        <w:rPr>
+          <w:rFonts w:ascii="Cambria" w:cs="Cambria" w:hAnsi="Cambria" w:eastAsia="Cambria"/>
+        </w:rPr>
+      </w:pPr>
+      <w:r>
+        <w:rPr>
+          <w:rFonts w:ascii="Cambria" w:hAnsi="Cambria"/>
+          <w:rtl w:val="0"/>
+          <w:lang w:val="es-ES_tradnl"/>
+        </w:rPr>
+        <w:t>X Naviera / forwarder alineado con procedimiento BIS</w:t>
+      </w:r>
+      <w:r>
+        <w:rPr>
+          <w:rFonts w:ascii="Cambria" w:cs="Cambria" w:hAnsi="Cambria" w:eastAsia="Cambria"/>
+          <w:lang w:val="es-ES_tradnl"/>
+        </w:rPr>
+        <w:br w:type="textWrapping"/>
+      </w:r>
+      <w:r>
+        <w:rPr>
+          <w:rFonts w:ascii="Cambria" w:hAnsi="Cambria"/>
+          <w:rtl w:val="0"/>
+          <w:lang w:val="es-ES_tradnl"/>
+        </w:rPr>
+        <w:t>X No despacho sin ITN (si aplica)</w:t>
+      </w:r>
+      <w:r>
+        <w:rPr>
+          <w:rFonts w:ascii="Cambria" w:cs="Cambria" w:hAnsi="Cambria" w:eastAsia="Cambria"/>
+          <w:lang w:val="es-ES_tradnl"/>
+        </w:rPr>
+        <w:br w:type="textWrapping"/>
+      </w:r>
+      <w:r>
+        <w:rPr>
+          <w:rFonts w:ascii="Cambria" w:hAnsi="Cambria"/>
+          <w:rtl w:val="0"/>
+          <w:lang w:val="es-ES_tradnl"/>
+        </w:rPr>
+        <w:t>X Importadora en Cuba verificada</w:t>
+      </w:r>
+      <w:r>
+        <w:rPr>
+          <w:rFonts w:ascii="Cambria" w:cs="Cambria" w:hAnsi="Cambria" w:eastAsia="Cambria"/>
+          <w:lang w:val="es-ES_tradnl"/>
+        </w:rPr>
+        <w:br w:type="textWrapping"/>
+      </w:r>
+      <w:r>
+        <w:rPr>
+          <w:rFonts w:ascii="Cambria" w:hAnsi="Cambria"/>
+          <w:rtl w:val="0"/>
+          <w:lang w:val="es-ES_tradnl"/>
+        </w:rPr>
+        <w:t>X No intervenci</w:t>
+      </w:r>
+      <w:r>
+        <w:rPr>
+          <w:rFonts w:ascii="Cambria" w:hAnsi="Cambria" w:hint="default"/>
           <w:rtl w:val="0"/>
           <w:lang w:val="es-ES_tradnl"/>
         </w:rPr>
@@ -2873,6 +2436,7 @@
       </w:r>
       <w:r>
         <w:rPr>
+          <w:rFonts w:ascii="Cambria" w:hAnsi="Cambria"/>
           <w:rtl w:val="0"/>
           <w:lang w:val="es-ES_tradnl"/>
         </w:rPr>
@@ -2883,9 +2447,13 @@
       <w:pPr>
         <w:pStyle w:val="Body"/>
         <w:spacing w:line="360" w:lineRule="auto"/>
-      </w:pPr>
-      <w:r>
-        <w:rPr>
+        <w:rPr>
+          <w:rFonts w:ascii="Cambria" w:cs="Cambria" w:hAnsi="Cambria" w:eastAsia="Cambria"/>
+        </w:rPr>
+      </w:pPr>
+      <w:r>
+        <w:rPr>
+          <w:rFonts w:ascii="Cambria" w:hAnsi="Cambria"/>
           <w:rtl w:val="0"/>
           <w:lang w:val="es-ES_tradnl"/>
         </w:rPr>
@@ -2898,9 +2466,7 @@
         <w:suppressAutoHyphens w:val="1"/>
         <w:spacing w:before="0" w:after="281" w:line="240" w:lineRule="auto"/>
         <w:rPr>
-          <w:rFonts w:ascii="Times Roman" w:cs="Times Roman" w:hAnsi="Times Roman" w:eastAsia="Times Roman"/>
-          <w:b w:val="1"/>
-          <w:bCs w:val="1"/>
+          <w:rFonts w:ascii="Cambria Bold" w:cs="Cambria Bold" w:hAnsi="Cambria Bold" w:eastAsia="Cambria Bold"/>
           <w:sz w:val="28"/>
           <w:szCs w:val="28"/>
           <w:lang w:val="pt-PT"/>
@@ -2913,18 +2479,14 @@
         <w:suppressAutoHyphens w:val="1"/>
         <w:spacing w:before="0" w:after="281" w:line="240" w:lineRule="auto"/>
         <w:rPr>
-          <w:rFonts w:ascii="Times Roman" w:cs="Times Roman" w:hAnsi="Times Roman" w:eastAsia="Times Roman"/>
-          <w:b w:val="1"/>
-          <w:bCs w:val="1"/>
-          <w:sz w:val="28"/>
-          <w:szCs w:val="28"/>
-        </w:rPr>
-      </w:pPr>
-      <w:r>
-        <w:rPr>
-          <w:rFonts w:ascii="Times Roman" w:hAnsi="Times Roman"/>
-          <w:b w:val="1"/>
-          <w:bCs w:val="1"/>
+          <w:rFonts w:ascii="Cambria Bold" w:cs="Cambria Bold" w:hAnsi="Cambria Bold" w:eastAsia="Cambria Bold"/>
+          <w:sz w:val="28"/>
+          <w:szCs w:val="28"/>
+        </w:rPr>
+      </w:pPr>
+      <w:r>
+        <w:rPr>
+          <w:rFonts w:ascii="Cambria Bold" w:hAnsi="Cambria Bold"/>
           <w:sz w:val="28"/>
           <w:szCs w:val="28"/>
           <w:rtl w:val="0"/>
@@ -2934,9 +2496,7 @@
       </w:r>
       <w:r>
         <w:rPr>
-          <w:rFonts w:ascii="Times Roman" w:hAnsi="Times Roman" w:hint="default"/>
-          <w:b w:val="1"/>
-          <w:bCs w:val="1"/>
+          <w:rFonts w:ascii="Cambria Bold" w:hAnsi="Cambria Bold" w:hint="default"/>
           <w:sz w:val="28"/>
           <w:szCs w:val="28"/>
           <w:rtl w:val="0"/>
@@ -2946,9 +2506,7 @@
       </w:r>
       <w:r>
         <w:rPr>
-          <w:rFonts w:ascii="Times Roman" w:hAnsi="Times Roman"/>
-          <w:b w:val="1"/>
-          <w:bCs w:val="1"/>
+          <w:rFonts w:ascii="Cambria Bold" w:hAnsi="Cambria Bold"/>
           <w:sz w:val="28"/>
           <w:szCs w:val="28"/>
           <w:rtl w:val="0"/>
@@ -2963,29 +2521,21 @@
         <w:suppressAutoHyphens w:val="1"/>
         <w:spacing w:before="0" w:line="360" w:lineRule="auto"/>
         <w:rPr>
-          <w:rFonts w:ascii="Times New Roman" w:cs="Times New Roman" w:hAnsi="Times New Roman" w:eastAsia="Times New Roman"/>
-          <w:lang w:val="es-ES_tradnl"/>
-        </w:rPr>
-      </w:pPr>
-      <w:r>
-        <w:rPr>
-          <w:rFonts w:ascii="Segoe UI Symbol" w:cs="Segoe UI Symbol" w:hAnsi="Segoe UI Symbol" w:eastAsia="Segoe UI Symbol"/>
-          <w:rtl w:val="0"/>
-          <w:lang w:val="es-ES_tradnl"/>
-        </w:rPr>
-        <w:t>X</w:t>
-      </w:r>
-      <w:r>
-        <w:rPr>
-          <w:rFonts w:ascii="Times New Roman" w:hAnsi="Times New Roman"/>
-          <w:rtl w:val="0"/>
-          <w:lang w:val="es-ES_tradnl"/>
-        </w:rPr>
-        <w:t xml:space="preserve"> Revisi</w:t>
-      </w:r>
-      <w:r>
-        <w:rPr>
-          <w:rFonts w:ascii="Times New Roman" w:hAnsi="Times New Roman" w:hint="default"/>
+          <w:rFonts w:ascii="Cambria" w:cs="Cambria" w:hAnsi="Cambria" w:eastAsia="Cambria"/>
+          <w:lang w:val="es-ES_tradnl"/>
+        </w:rPr>
+      </w:pPr>
+      <w:r>
+        <w:rPr>
+          <w:rFonts w:ascii="Cambria" w:hAnsi="Cambria"/>
+          <w:rtl w:val="0"/>
+          <w:lang w:val="es-ES_tradnl"/>
+        </w:rPr>
+        <w:t>X Revisi</w:t>
+      </w:r>
+      <w:r>
+        <w:rPr>
+          <w:rFonts w:ascii="Cambria" w:hAnsi="Cambria" w:hint="default"/>
           <w:rtl w:val="0"/>
           <w:lang w:val="es-ES_tradnl"/>
         </w:rPr>
@@ -2993,7 +2543,7 @@
       </w:r>
       <w:r>
         <w:rPr>
-          <w:rFonts w:ascii="Times New Roman" w:hAnsi="Times New Roman"/>
+          <w:rFonts w:ascii="Cambria" w:hAnsi="Cambria"/>
           <w:rtl w:val="0"/>
           <w:lang w:val="es-ES_tradnl"/>
         </w:rPr>
@@ -3001,30 +2551,22 @@
       </w:r>
       <w:r>
         <w:rPr>
-          <w:rFonts w:ascii="Times New Roman" w:cs="Times New Roman" w:hAnsi="Times New Roman" w:eastAsia="Times New Roman"/>
-          <w:lang w:val="es-ES_tradnl"/>
-        </w:rPr>
-        <w:br w:type="textWrapping"/>
-      </w:r>
-      <w:r>
-        <w:rPr>
-          <w:rFonts w:ascii="Segoe UI Symbol" w:cs="Segoe UI Symbol" w:hAnsi="Segoe UI Symbol" w:eastAsia="Segoe UI Symbol"/>
-          <w:rtl w:val="0"/>
-          <w:lang w:val="es-ES_tradnl"/>
-        </w:rPr>
-        <w:t>X</w:t>
-      </w:r>
-      <w:r>
-        <w:rPr>
-          <w:rFonts w:ascii="Times New Roman" w:hAnsi="Times New Roman"/>
-          <w:rtl w:val="0"/>
-          <w:lang w:val="es-ES_tradnl"/>
-        </w:rPr>
-        <w:t xml:space="preserve"> Autorizaci</w:t>
-      </w:r>
-      <w:r>
-        <w:rPr>
-          <w:rFonts w:ascii="Times New Roman" w:hAnsi="Times New Roman" w:hint="default"/>
+          <w:rFonts w:ascii="Cambria" w:cs="Cambria" w:hAnsi="Cambria" w:eastAsia="Cambria"/>
+          <w:lang w:val="es-ES_tradnl"/>
+        </w:rPr>
+        <w:br w:type="textWrapping"/>
+      </w:r>
+      <w:r>
+        <w:rPr>
+          <w:rFonts w:ascii="Cambria" w:hAnsi="Cambria"/>
+          <w:rtl w:val="0"/>
+          <w:lang w:val="es-ES_tradnl"/>
+        </w:rPr>
+        <w:t>X Autorizaci</w:t>
+      </w:r>
+      <w:r>
+        <w:rPr>
+          <w:rFonts w:ascii="Cambria" w:hAnsi="Cambria" w:hint="default"/>
           <w:rtl w:val="0"/>
           <w:lang w:val="es-ES_tradnl"/>
         </w:rPr>
@@ -3032,7 +2574,7 @@
       </w:r>
       <w:r>
         <w:rPr>
-          <w:rFonts w:ascii="Times New Roman" w:hAnsi="Times New Roman"/>
+          <w:rFonts w:ascii="Cambria" w:hAnsi="Cambria"/>
           <w:rtl w:val="0"/>
           <w:lang w:val="es-ES_tradnl"/>
         </w:rPr>
@@ -3040,32 +2582,27 @@
       </w:r>
       <w:r>
         <w:rPr>
-          <w:rFonts w:ascii="Times New Roman" w:cs="Times New Roman" w:hAnsi="Times New Roman" w:eastAsia="Times New Roman"/>
-          <w:lang w:val="es-ES_tradnl"/>
-        </w:rPr>
-        <w:br w:type="textWrapping"/>
-      </w:r>
-      <w:r>
-        <w:rPr>
-          <w:rFonts w:ascii="Segoe UI Symbol" w:cs="Segoe UI Symbol" w:hAnsi="Segoe UI Symbol" w:eastAsia="Segoe UI Symbol"/>
-          <w:rtl w:val="0"/>
-          <w:lang w:val="es-ES_tradnl"/>
-        </w:rPr>
-        <w:t>X</w:t>
-      </w:r>
-      <w:r>
-        <w:rPr>
-          <w:rFonts w:ascii="Times New Roman" w:hAnsi="Times New Roman"/>
-          <w:rtl w:val="0"/>
-          <w:lang w:val="es-ES_tradnl"/>
-        </w:rPr>
-        <w:t xml:space="preserve"> Archivo completo creado</w:t>
+          <w:rFonts w:ascii="Cambria" w:cs="Cambria" w:hAnsi="Cambria" w:eastAsia="Cambria"/>
+          <w:lang w:val="es-ES_tradnl"/>
+        </w:rPr>
+        <w:br w:type="textWrapping"/>
+      </w:r>
+      <w:r>
+        <w:rPr>
+          <w:rFonts w:ascii="Cambria" w:hAnsi="Cambria"/>
+          <w:rtl w:val="0"/>
+          <w:lang w:val="es-ES_tradnl"/>
+        </w:rPr>
+        <w:t>X Archivo completo creado</w:t>
       </w:r>
     </w:p>
     <w:p>
       <w:pPr>
         <w:pStyle w:val="Body"/>
         <w:spacing w:line="360" w:lineRule="auto"/>
+        <w:rPr>
+          <w:rFonts w:ascii="Cambria" w:cs="Cambria" w:hAnsi="Cambria" w:eastAsia="Cambria"/>
+        </w:rPr>
       </w:pPr>
     </w:p>
     <w:p>
@@ -3075,16 +2612,21 @@
       </w:pPr>
       <w:r>
         <w:rPr>
+          <w:rFonts w:ascii="Cambria" w:hAnsi="Cambria"/>
           <w:rtl w:val="0"/>
           <w:lang w:val="en-US"/>
         </w:rPr>
         <w:t>Firma Cumplimiento: __________________</w:t>
       </w:r>
       <w:r>
-        <w:br w:type="textWrapping"/>
-      </w:r>
-      <w:r>
-        <w:rPr>
+        <w:rPr>
+          <w:rFonts w:ascii="Cambria" w:cs="Cambria" w:hAnsi="Cambria" w:eastAsia="Cambria"/>
+        </w:rPr>
+        <w:br w:type="textWrapping"/>
+      </w:r>
+      <w:r>
+        <w:rPr>
+          <w:rFonts w:ascii="Cambria" w:hAnsi="Cambria"/>
           <w:rtl w:val="0"/>
           <w:lang w:val="en-US"/>
         </w:rPr>

</xml_diff>

<commit_message>
chore: Actualizar formato del template checklist con loop de productos
</commit_message>
<xml_diff>
--- a/backend/templates/checklist_template.docx
+++ b/backend/templates/checklist_template.docx
@@ -9,12 +9,12 @@
         <w:spacing w:before="0" w:after="240" w:line="240" w:lineRule="auto"/>
         <w:jc w:val="center"/>
         <w:rPr>
-          <w:rFonts w:ascii="Cambria" w:cs="Cambria" w:hAnsi="Cambria" w:eastAsia="Cambria"/>
-        </w:rPr>
-      </w:pPr>
-      <w:r>
-        <w:rPr>
-          <w:rFonts w:ascii="Cambria" w:hAnsi="Cambria"/>
+          <w:rFonts w:ascii="Times New Roman" w:cs="Times New Roman" w:hAnsi="Times New Roman" w:eastAsia="Times New Roman"/>
+        </w:rPr>
+      </w:pPr>
+      <w:r>
+        <w:rPr>
+          <w:rFonts w:ascii="Times New Roman" w:hAnsi="Times New Roman"/>
           <w:rtl w:val="0"/>
           <w:lang w:val="en-US"/>
         </w:rPr>
@@ -22,14 +22,14 @@
       </w:r>
       <w:r>
         <w:rPr>
-          <w:rFonts w:ascii="Cambria" w:cs="Cambria" w:hAnsi="Cambria" w:eastAsia="Cambria"/>
+          <w:rFonts w:ascii="Times New Roman" w:cs="Times New Roman" w:hAnsi="Times New Roman" w:eastAsia="Times New Roman"/>
           <w:lang w:val="de-DE"/>
         </w:rPr>
         <w:br w:type="textWrapping"/>
       </w:r>
       <w:r>
         <w:rPr>
-          <w:rFonts w:ascii="Cambria" w:hAnsi="Cambria"/>
+          <w:rFonts w:ascii="Times New Roman" w:hAnsi="Times New Roman"/>
           <w:rtl w:val="0"/>
           <w:lang w:val="en-US"/>
         </w:rPr>
@@ -37,14 +37,14 @@
       </w:r>
       <w:r>
         <w:rPr>
-          <w:rFonts w:ascii="Cambria" w:cs="Cambria" w:hAnsi="Cambria" w:eastAsia="Cambria"/>
+          <w:rFonts w:ascii="Times New Roman" w:cs="Times New Roman" w:hAnsi="Times New Roman" w:eastAsia="Times New Roman"/>
           <w:lang w:val="de-DE"/>
         </w:rPr>
         <w:br w:type="textWrapping"/>
       </w:r>
       <w:r>
         <w:rPr>
-          <w:rFonts w:ascii="Cambria" w:hAnsi="Cambria"/>
+          <w:rFonts w:ascii="Times New Roman" w:hAnsi="Times New Roman"/>
           <w:rtl w:val="0"/>
           <w:lang w:val="en-US"/>
         </w:rPr>
@@ -58,14 +58,18 @@
         <w:spacing w:before="0" w:after="299" w:line="240" w:lineRule="auto"/>
         <w:jc w:val="center"/>
         <w:rPr>
-          <w:rFonts w:ascii="Cambria Bold" w:cs="Cambria Bold" w:hAnsi="Cambria Bold" w:eastAsia="Cambria Bold"/>
+          <w:rFonts w:ascii="Times New Roman" w:cs="Times New Roman" w:hAnsi="Times New Roman" w:eastAsia="Times New Roman"/>
+          <w:b w:val="1"/>
+          <w:bCs w:val="1"/>
           <w:sz w:val="36"/>
           <w:szCs w:val="36"/>
         </w:rPr>
       </w:pPr>
       <w:r>
         <w:rPr>
-          <w:rFonts w:ascii="Cambria Bold" w:hAnsi="Cambria Bold"/>
+          <w:rFonts w:ascii="Times New Roman" w:hAnsi="Times New Roman"/>
+          <w:b w:val="1"/>
+          <w:bCs w:val="1"/>
           <w:sz w:val="36"/>
           <w:szCs w:val="36"/>
           <w:rtl w:val="0"/>
@@ -75,7 +79,9 @@
       </w:r>
       <w:r>
         <w:rPr>
-          <w:rFonts w:ascii="Cambria Bold" w:hAnsi="Cambria Bold" w:hint="default"/>
+          <w:rFonts w:ascii="Times New Roman" w:hAnsi="Times New Roman" w:hint="default"/>
+          <w:b w:val="1"/>
+          <w:bCs w:val="1"/>
           <w:sz w:val="36"/>
           <w:szCs w:val="36"/>
           <w:rtl w:val="0"/>
@@ -85,7 +91,9 @@
       </w:r>
       <w:r>
         <w:rPr>
-          <w:rFonts w:ascii="Cambria Bold" w:hAnsi="Cambria Bold"/>
+          <w:rFonts w:ascii="Times New Roman" w:hAnsi="Times New Roman"/>
+          <w:b w:val="1"/>
+          <w:bCs w:val="1"/>
           <w:sz w:val="36"/>
           <w:szCs w:val="36"/>
           <w:rtl w:val="0"/>
@@ -95,7 +103,9 @@
       </w:r>
       <w:r>
         <w:rPr>
-          <w:rFonts w:ascii="Cambria Bold" w:hAnsi="Cambria Bold" w:hint="default"/>
+          <w:rFonts w:ascii="Times New Roman" w:hAnsi="Times New Roman" w:hint="default"/>
+          <w:b w:val="1"/>
+          <w:bCs w:val="1"/>
           <w:sz w:val="36"/>
           <w:szCs w:val="36"/>
           <w:rtl w:val="0"/>
@@ -105,7 +115,9 @@
       </w:r>
       <w:r>
         <w:rPr>
-          <w:rFonts w:ascii="Cambria Bold" w:hAnsi="Cambria Bold"/>
+          <w:rFonts w:ascii="Times New Roman" w:hAnsi="Times New Roman"/>
+          <w:b w:val="1"/>
+          <w:bCs w:val="1"/>
           <w:sz w:val="36"/>
           <w:szCs w:val="36"/>
           <w:rtl w:val="0"/>
@@ -121,7 +133,7 @@
         <w:spacing w:before="0" w:after="240" w:line="240" w:lineRule="auto"/>
         <w:jc w:val="center"/>
         <w:rPr>
-          <w:rFonts w:ascii="Cambria" w:cs="Cambria" w:hAnsi="Cambria" w:eastAsia="Cambria"/>
+          <w:rFonts w:ascii="Times New Roman" w:cs="Times New Roman" w:hAnsi="Times New Roman" w:eastAsia="Times New Roman"/>
         </w:rPr>
       </w:pPr>
     </w:p>
@@ -131,12 +143,12 @@
         <w:suppressAutoHyphens w:val="1"/>
         <w:spacing w:before="0" w:after="240" w:line="240" w:lineRule="auto"/>
         <w:rPr>
-          <w:rFonts w:ascii="Cambria" w:cs="Cambria" w:hAnsi="Cambria" w:eastAsia="Cambria"/>
-        </w:rPr>
-      </w:pPr>
-      <w:r>
-        <w:rPr>
-          <w:rFonts w:ascii="Cambria" w:hAnsi="Cambria"/>
+          <w:rFonts w:ascii="Times New Roman" w:cs="Times New Roman" w:hAnsi="Times New Roman" w:eastAsia="Times New Roman"/>
+        </w:rPr>
+      </w:pPr>
+      <w:r>
+        <w:rPr>
+          <w:rFonts w:ascii="Times New Roman" w:hAnsi="Times New Roman"/>
           <w:rtl w:val="0"/>
           <w:lang w:val="es-ES_tradnl"/>
         </w:rPr>
@@ -144,14 +156,14 @@
       </w:r>
       <w:r>
         <w:rPr>
-          <w:rFonts w:ascii="Cambria" w:cs="Cambria" w:hAnsi="Cambria" w:eastAsia="Cambria"/>
+          <w:rFonts w:ascii="Times New Roman" w:cs="Times New Roman" w:hAnsi="Times New Roman" w:eastAsia="Times New Roman"/>
           <w:lang w:val="de-DE"/>
         </w:rPr>
         <w:br w:type="textWrapping"/>
       </w:r>
       <w:r>
         <w:rPr>
-          <w:rFonts w:ascii="Cambria" w:hAnsi="Cambria"/>
+          <w:rFonts w:ascii="Times New Roman" w:hAnsi="Times New Roman"/>
           <w:rtl w:val="0"/>
           <w:lang w:val="de-DE"/>
         </w:rPr>
@@ -159,7 +171,7 @@
       </w:r>
       <w:r>
         <w:rPr>
-          <w:rFonts w:ascii="Cambria" w:hAnsi="Cambria" w:hint="default"/>
+          <w:rFonts w:ascii="Times New Roman" w:hAnsi="Times New Roman" w:hint="default"/>
           <w:rtl w:val="0"/>
           <w:lang w:val="de-DE"/>
         </w:rPr>
@@ -167,7 +179,7 @@
       </w:r>
       <w:r>
         <w:rPr>
-          <w:rFonts w:ascii="Cambria" w:hAnsi="Cambria"/>
+          <w:rFonts w:ascii="Times New Roman" w:hAnsi="Times New Roman"/>
           <w:rtl w:val="0"/>
           <w:lang w:val="es-ES_tradnl"/>
         </w:rPr>
@@ -175,7 +187,7 @@
       </w:r>
       <w:r>
         <w:rPr>
-          <w:rFonts w:ascii="Cambria" w:hAnsi="Cambria" w:hint="default"/>
+          <w:rFonts w:ascii="Times New Roman" w:hAnsi="Times New Roman" w:hint="default"/>
           <w:rtl w:val="0"/>
           <w:lang w:val="es-ES_tradnl"/>
         </w:rPr>
@@ -183,7 +195,7 @@
       </w:r>
       <w:r>
         <w:rPr>
-          <w:rFonts w:ascii="Cambria" w:hAnsi="Cambria"/>
+          <w:rFonts w:ascii="Times New Roman" w:hAnsi="Times New Roman"/>
           <w:rtl w:val="0"/>
           <w:lang w:val="de-DE"/>
         </w:rPr>
@@ -191,7 +203,7 @@
       </w:r>
       <w:r>
         <w:rPr>
-          <w:rFonts w:ascii="Cambria" w:hAnsi="Cambria"/>
+          <w:rFonts w:ascii="Times New Roman" w:hAnsi="Times New Roman"/>
           <w:rtl w:val="0"/>
           <w:lang w:val="es-ES_tradnl"/>
         </w:rPr>
@@ -199,14 +211,14 @@
       </w:r>
       <w:r>
         <w:rPr>
-          <w:rFonts w:ascii="Cambria" w:cs="Cambria" w:hAnsi="Cambria" w:eastAsia="Cambria"/>
+          <w:rFonts w:ascii="Times New Roman" w:cs="Times New Roman" w:hAnsi="Times New Roman" w:eastAsia="Times New Roman"/>
           <w:lang w:val="de-DE"/>
         </w:rPr>
         <w:br w:type="textWrapping"/>
       </w:r>
       <w:r>
         <w:rPr>
-          <w:rFonts w:ascii="Cambria" w:hAnsi="Cambria"/>
+          <w:rFonts w:ascii="Times New Roman" w:hAnsi="Times New Roman"/>
           <w:rtl w:val="0"/>
           <w:lang w:val="es-ES_tradnl"/>
         </w:rPr>
@@ -214,14 +226,14 @@
       </w:r>
       <w:r>
         <w:rPr>
-          <w:rFonts w:ascii="Cambria" w:cs="Cambria" w:hAnsi="Cambria" w:eastAsia="Cambria"/>
+          <w:rFonts w:ascii="Times New Roman" w:cs="Times New Roman" w:hAnsi="Times New Roman" w:eastAsia="Times New Roman"/>
           <w:lang w:val="de-DE"/>
         </w:rPr>
         <w:br w:type="textWrapping"/>
       </w:r>
       <w:r>
         <w:rPr>
-          <w:rFonts w:ascii="Cambria" w:hAnsi="Cambria"/>
+          <w:rFonts w:ascii="Times New Roman" w:hAnsi="Times New Roman"/>
           <w:rtl w:val="0"/>
           <w:lang w:val="it-IT"/>
         </w:rPr>
@@ -234,14 +246,18 @@
         <w:suppressAutoHyphens w:val="1"/>
         <w:spacing w:before="0" w:after="281" w:line="240" w:lineRule="auto"/>
         <w:rPr>
-          <w:rFonts w:ascii="Cambria Bold" w:cs="Cambria Bold" w:hAnsi="Cambria Bold" w:eastAsia="Cambria Bold"/>
-          <w:sz w:val="28"/>
-          <w:szCs w:val="28"/>
-        </w:rPr>
-      </w:pPr>
-      <w:r>
-        <w:rPr>
-          <w:rFonts w:ascii="Cambria Bold" w:hAnsi="Cambria Bold"/>
+          <w:rFonts w:ascii="Times New Roman" w:cs="Times New Roman" w:hAnsi="Times New Roman" w:eastAsia="Times New Roman"/>
+          <w:b w:val="1"/>
+          <w:bCs w:val="1"/>
+          <w:sz w:val="28"/>
+          <w:szCs w:val="28"/>
+        </w:rPr>
+      </w:pPr>
+      <w:r>
+        <w:rPr>
+          <w:rFonts w:ascii="Times New Roman" w:hAnsi="Times New Roman"/>
+          <w:b w:val="1"/>
+          <w:bCs w:val="1"/>
           <w:sz w:val="28"/>
           <w:szCs w:val="28"/>
           <w:rtl w:val="0"/>
@@ -251,7 +267,9 @@
       </w:r>
       <w:r>
         <w:rPr>
-          <w:rFonts w:ascii="Cambria Bold" w:hAnsi="Cambria Bold" w:hint="default"/>
+          <w:rFonts w:ascii="Times New Roman" w:hAnsi="Times New Roman" w:hint="default"/>
+          <w:b w:val="1"/>
+          <w:bCs w:val="1"/>
           <w:sz w:val="28"/>
           <w:szCs w:val="28"/>
           <w:rtl w:val="0"/>
@@ -261,7 +279,9 @@
       </w:r>
       <w:r>
         <w:rPr>
-          <w:rFonts w:ascii="Cambria Bold" w:hAnsi="Cambria Bold"/>
+          <w:rFonts w:ascii="Times New Roman" w:hAnsi="Times New Roman"/>
+          <w:b w:val="1"/>
+          <w:bCs w:val="1"/>
           <w:sz w:val="28"/>
           <w:szCs w:val="28"/>
           <w:rtl w:val="0"/>
@@ -271,7 +291,9 @@
       </w:r>
       <w:r>
         <w:rPr>
-          <w:rFonts w:ascii="Cambria Bold" w:hAnsi="Cambria Bold" w:hint="default"/>
+          <w:rFonts w:ascii="Times New Roman" w:hAnsi="Times New Roman" w:hint="default"/>
+          <w:b w:val="1"/>
+          <w:bCs w:val="1"/>
           <w:sz w:val="28"/>
           <w:szCs w:val="28"/>
           <w:rtl w:val="0"/>
@@ -281,7 +303,9 @@
       </w:r>
       <w:r>
         <w:rPr>
-          <w:rFonts w:ascii="Cambria Bold" w:hAnsi="Cambria Bold"/>
+          <w:rFonts w:ascii="Times New Roman" w:hAnsi="Times New Roman"/>
+          <w:b w:val="1"/>
+          <w:bCs w:val="1"/>
           <w:sz w:val="28"/>
           <w:szCs w:val="28"/>
           <w:rtl w:val="0"/>
@@ -296,12 +320,12 @@
         <w:suppressAutoHyphens w:val="1"/>
         <w:spacing w:before="0" w:line="360" w:lineRule="auto"/>
         <w:rPr>
-          <w:rFonts w:ascii="Cambria" w:cs="Cambria" w:hAnsi="Cambria" w:eastAsia="Cambria"/>
-        </w:rPr>
-      </w:pPr>
-      <w:r>
-        <w:rPr>
-          <w:rFonts w:ascii="Cambria" w:hAnsi="Cambria"/>
+          <w:rFonts w:ascii="Times New Roman" w:cs="Times New Roman" w:hAnsi="Times New Roman" w:eastAsia="Times New Roman"/>
+        </w:rPr>
+      </w:pPr>
+      <w:r>
+        <w:rPr>
+          <w:rFonts w:ascii="Times New Roman" w:hAnsi="Times New Roman"/>
           <w:rtl w:val="0"/>
           <w:lang w:val="de-DE"/>
         </w:rPr>
@@ -309,7 +333,7 @@
       </w:r>
       <w:r>
         <w:rPr>
-          <w:rFonts w:ascii="Cambria" w:hAnsi="Cambria" w:hint="default"/>
+          <w:rFonts w:ascii="Times New Roman" w:hAnsi="Times New Roman" w:hint="default"/>
           <w:rtl w:val="0"/>
           <w:lang w:val="de-DE"/>
         </w:rPr>
@@ -317,7 +341,7 @@
       </w:r>
       <w:r>
         <w:rPr>
-          <w:rFonts w:ascii="Cambria" w:hAnsi="Cambria"/>
+          <w:rFonts w:ascii="Times New Roman" w:hAnsi="Times New Roman"/>
           <w:rtl w:val="0"/>
           <w:lang w:val="nl-NL"/>
         </w:rPr>
@@ -325,7 +349,7 @@
       </w:r>
       <w:r>
         <w:rPr>
-          <w:rFonts w:ascii="Cambria" w:hAnsi="Cambria"/>
+          <w:rFonts w:ascii="Times New Roman" w:hAnsi="Times New Roman"/>
           <w:rtl w:val="0"/>
           <w:lang w:val="es-ES_tradnl"/>
         </w:rPr>
@@ -333,7 +357,7 @@
       </w:r>
       <w:r>
         <w:rPr>
-          <w:rFonts w:ascii="Cambria" w:hAnsi="Cambria" w:hint="default"/>
+          <w:rFonts w:ascii="Times New Roman" w:hAnsi="Times New Roman" w:hint="default"/>
           <w:rtl w:val="0"/>
           <w:lang w:val="es-ES_tradnl"/>
         </w:rPr>
@@ -341,7 +365,7 @@
       </w:r>
       <w:r>
         <w:rPr>
-          <w:rFonts w:ascii="Cambria" w:hAnsi="Cambria"/>
+          <w:rFonts w:ascii="Times New Roman" w:hAnsi="Times New Roman"/>
           <w:rtl w:val="0"/>
           <w:lang w:val="es-ES_tradnl"/>
         </w:rPr>
@@ -349,7 +373,7 @@
       </w:r>
       <w:r>
         <w:rPr>
-          <w:rFonts w:ascii="Cambria" w:hAnsi="Cambria" w:hint="default"/>
+          <w:rFonts w:ascii="Times New Roman" w:hAnsi="Times New Roman" w:hint="default"/>
           <w:rtl w:val="0"/>
           <w:lang w:val="es-ES_tradnl"/>
         </w:rPr>
@@ -357,7 +381,7 @@
       </w:r>
       <w:r>
         <w:rPr>
-          <w:rFonts w:ascii="Cambria" w:hAnsi="Cambria"/>
+          <w:rFonts w:ascii="Times New Roman" w:hAnsi="Times New Roman"/>
           <w:rtl w:val="0"/>
           <w:lang w:val="es-ES_tradnl"/>
         </w:rPr>
@@ -365,7 +389,7 @@
       </w:r>
       <w:r>
         <w:rPr>
-          <w:rFonts w:ascii="Cambria" w:hAnsi="Cambria" w:hint="default"/>
+          <w:rFonts w:ascii="Times New Roman" w:hAnsi="Times New Roman" w:hint="default"/>
           <w:rtl w:val="0"/>
           <w:lang w:val="es-ES_tradnl"/>
         </w:rPr>
@@ -373,7 +397,7 @@
       </w:r>
       <w:r>
         <w:rPr>
-          <w:rFonts w:ascii="Cambria" w:hAnsi="Cambria"/>
+          <w:rFonts w:ascii="Times New Roman" w:hAnsi="Times New Roman"/>
           <w:rtl w:val="0"/>
           <w:lang w:val="es-ES_tradnl"/>
         </w:rPr>
@@ -381,14 +405,14 @@
       </w:r>
       <w:r>
         <w:rPr>
-          <w:rFonts w:ascii="Cambria" w:cs="Cambria" w:hAnsi="Cambria" w:eastAsia="Cambria"/>
+          <w:rFonts w:ascii="Times New Roman" w:cs="Times New Roman" w:hAnsi="Times New Roman" w:eastAsia="Times New Roman"/>
           <w:lang w:val="de-DE"/>
         </w:rPr>
         <w:br w:type="textWrapping"/>
       </w:r>
       <w:r>
         <w:rPr>
-          <w:rFonts w:ascii="Cambria" w:hAnsi="Cambria"/>
+          <w:rFonts w:ascii="Times New Roman" w:hAnsi="Times New Roman"/>
           <w:rtl w:val="0"/>
           <w:lang w:val="pt-PT"/>
         </w:rPr>
@@ -396,7 +420,7 @@
       </w:r>
       <w:r>
         <w:rPr>
-          <w:rFonts w:ascii="Cambria" w:hAnsi="Cambria" w:hint="default"/>
+          <w:rFonts w:ascii="Times New Roman" w:hAnsi="Times New Roman" w:hint="default"/>
           <w:rtl w:val="0"/>
           <w:lang w:val="es-ES_tradnl"/>
         </w:rPr>
@@ -404,7 +428,7 @@
       </w:r>
       <w:r>
         <w:rPr>
-          <w:rFonts w:ascii="Cambria" w:hAnsi="Cambria"/>
+          <w:rFonts w:ascii="Times New Roman" w:hAnsi="Times New Roman"/>
           <w:rtl w:val="0"/>
           <w:lang w:val="es-ES_tradnl"/>
         </w:rPr>
@@ -412,7 +436,7 @@
       </w:r>
       <w:r>
         <w:rPr>
-          <w:rFonts w:ascii="Cambria" w:hAnsi="Cambria" w:hint="default"/>
+          <w:rFonts w:ascii="Times New Roman" w:hAnsi="Times New Roman" w:hint="default"/>
           <w:rtl w:val="0"/>
           <w:lang w:val="es-ES_tradnl"/>
         </w:rPr>
@@ -420,7 +444,7 @@
       </w:r>
       <w:r>
         <w:rPr>
-          <w:rFonts w:ascii="Cambria" w:hAnsi="Cambria"/>
+          <w:rFonts w:ascii="Times New Roman" w:hAnsi="Times New Roman"/>
           <w:rtl w:val="0"/>
           <w:lang w:val="es-ES_tradnl"/>
         </w:rPr>
@@ -433,46 +457,30 @@
         <w:suppressAutoHyphens w:val="1"/>
         <w:spacing w:before="0" w:line="360" w:lineRule="auto"/>
         <w:rPr>
-          <w:rFonts w:ascii="Cambria" w:cs="Cambria" w:hAnsi="Cambria" w:eastAsia="Cambria"/>
-        </w:rPr>
-      </w:pPr>
-      <w:r>
-        <w:rPr>
-          <w:rFonts w:ascii="Cambria" w:hAnsi="Cambria"/>
+          <w:rFonts w:ascii="Times New Roman" w:cs="Times New Roman" w:hAnsi="Times New Roman" w:eastAsia="Times New Roman"/>
+        </w:rPr>
+      </w:pPr>
+      <w:r>
+        <w:rPr>
+          <w:rFonts w:ascii="Times New Roman" w:hAnsi="Times New Roman"/>
           <w:rtl w:val="0"/>
           <w:lang w:val="en-US"/>
         </w:rPr>
-        <w:t>X</w:t>
-      </w:r>
-      <w:r>
-        <w:rPr>
-          <w:rFonts w:ascii="Cambria Bold" w:hAnsi="Cambria Bold"/>
+        <w:t>X Cliente / remitente identificado</w:t>
+      </w:r>
+      <w:r>
+        <w:rPr>
+          <w:rFonts w:ascii="Times New Roman" w:cs="Times New Roman" w:hAnsi="Times New Roman" w:eastAsia="Times New Roman"/>
+          <w:lang w:val="de-DE"/>
+        </w:rPr>
+        <w:br w:type="textWrapping"/>
+      </w:r>
+      <w:r>
+        <w:rPr>
+          <w:rFonts w:ascii="Times New Roman" w:hAnsi="Times New Roman"/>
           <w:rtl w:val="0"/>
           <w:lang w:val="en-US"/>
         </w:rPr>
-        <w:t xml:space="preserve"> </w:t>
-      </w:r>
-      <w:r>
-        <w:rPr>
-          <w:rFonts w:ascii="Cambria" w:hAnsi="Cambria"/>
-          <w:rtl w:val="0"/>
-          <w:lang w:val="en-US"/>
-        </w:rPr>
-        <w:t>Cliente / remitente identificado</w:t>
-      </w:r>
-      <w:r>
-        <w:rPr>
-          <w:rFonts w:ascii="Cambria" w:cs="Cambria" w:hAnsi="Cambria" w:eastAsia="Cambria"/>
-          <w:lang w:val="de-DE"/>
-        </w:rPr>
-        <w:br w:type="textWrapping"/>
-      </w:r>
-      <w:r>
-        <w:rPr>
-          <w:rFonts w:ascii="Cambria" w:hAnsi="Cambria"/>
-          <w:rtl w:val="0"/>
-          <w:lang w:val="en-US"/>
-        </w:rPr>
         <w:t>ZAS BY JMC CORP: X Agent Seller _Courier _ Freight Forwarder _ Filing</w:t>
       </w:r>
     </w:p>
@@ -480,13 +488,11 @@
       <w:pPr>
         <w:pStyle w:val="Body"/>
         <w:spacing w:before="100" w:after="100" w:line="360" w:lineRule="auto"/>
-        <w:rPr>
-          <w:rFonts w:ascii="Cambria" w:cs="Cambria" w:hAnsi="Cambria" w:eastAsia="Cambria"/>
-        </w:rPr>
-      </w:pPr>
-      <w:r>
-        <w:rPr>
-          <w:rFonts w:ascii="Cambria Bold" w:hAnsi="Cambria Bold"/>
+      </w:pPr>
+      <w:r>
+        <w:rPr>
+          <w:b w:val="1"/>
+          <w:bCs w:val="1"/>
           <w:sz w:val="28"/>
           <w:szCs w:val="28"/>
           <w:rtl w:val="0"/>
@@ -500,7 +506,8 @@
       </w:r>
       <w:r>
         <w:rPr>
-          <w:rFonts w:ascii="Cambria Bold" w:hAnsi="Cambria Bold" w:hint="default"/>
+          <w:b w:val="1"/>
+          <w:bCs w:val="1"/>
           <w:sz w:val="28"/>
           <w:szCs w:val="28"/>
           <w:rtl w:val="0"/>
@@ -514,7 +521,8 @@
       </w:r>
       <w:r>
         <w:rPr>
-          <w:rFonts w:ascii="Cambria Bold" w:hAnsi="Cambria Bold"/>
+          <w:b w:val="1"/>
+          <w:bCs w:val="1"/>
           <w:sz w:val="28"/>
           <w:szCs w:val="28"/>
           <w:rtl w:val="0"/>
@@ -528,14 +536,12 @@
       </w:r>
       <w:r>
         <w:rPr>
-          <w:rFonts w:ascii="Cambria" w:cs="Cambria" w:hAnsi="Cambria" w:eastAsia="Cambria"/>
-          <w:lang w:val="es-ES_tradnl"/>
-        </w:rPr>
-        <w:br w:type="textWrapping"/>
-      </w:r>
-      <w:r>
-        <w:rPr>
-          <w:rFonts w:ascii="Cambria" w:hAnsi="Cambria"/>
+          <w:lang w:val="es-ES_tradnl"/>
+        </w:rPr>
+        <w:br w:type="textWrapping"/>
+      </w:r>
+      <w:r>
+        <w:rPr>
           <w:rtl w:val="0"/>
           <w:lang w:val="es-ES_tradnl"/>
         </w:rPr>
@@ -543,14 +549,12 @@
       </w:r>
       <w:r>
         <w:rPr>
-          <w:rFonts w:ascii="Cambria" w:cs="Cambria" w:hAnsi="Cambria" w:eastAsia="Cambria"/>
-          <w:lang w:val="es-ES_tradnl"/>
-        </w:rPr>
-        <w:br w:type="textWrapping"/>
-      </w:r>
-      <w:r>
-        <w:rPr>
-          <w:rFonts w:ascii="Cambria" w:hAnsi="Cambria"/>
+          <w:lang w:val="es-ES_tradnl"/>
+        </w:rPr>
+        <w:br w:type="textWrapping"/>
+      </w:r>
+      <w:r>
+        <w:rPr>
           <w:rtl w:val="0"/>
           <w:lang w:val="es-ES_tradnl"/>
         </w:rPr>
@@ -558,7 +562,6 @@
       </w:r>
       <w:r>
         <w:rPr>
-          <w:rFonts w:ascii="Cambria" w:hAnsi="Cambria" w:hint="default"/>
           <w:rtl w:val="0"/>
           <w:lang w:val="es-ES_tradnl"/>
         </w:rPr>
@@ -566,7 +569,6 @@
       </w:r>
       <w:r>
         <w:rPr>
-          <w:rFonts w:ascii="Cambria" w:hAnsi="Cambria"/>
           <w:rtl w:val="0"/>
           <w:lang w:val="es-ES_tradnl"/>
         </w:rPr>
@@ -574,14 +576,12 @@
       </w:r>
       <w:r>
         <w:rPr>
-          <w:rFonts w:ascii="Cambria" w:cs="Cambria" w:hAnsi="Cambria" w:eastAsia="Cambria"/>
-          <w:lang w:val="es-ES_tradnl"/>
-        </w:rPr>
-        <w:br w:type="textWrapping"/>
-      </w:r>
-      <w:r>
-        <w:rPr>
-          <w:rFonts w:ascii="Cambria" w:hAnsi="Cambria"/>
+          <w:lang w:val="es-ES_tradnl"/>
+        </w:rPr>
+        <w:br w:type="textWrapping"/>
+      </w:r>
+      <w:r>
+        <w:rPr>
           <w:rtl w:val="0"/>
           <w:lang w:val="es-ES_tradnl"/>
         </w:rPr>
@@ -589,14 +589,12 @@
       </w:r>
       <w:r>
         <w:rPr>
-          <w:rFonts w:ascii="Cambria" w:cs="Cambria" w:hAnsi="Cambria" w:eastAsia="Cambria"/>
-          <w:lang w:val="es-ES_tradnl"/>
-        </w:rPr>
-        <w:br w:type="textWrapping"/>
-      </w:r>
-      <w:r>
-        <w:rPr>
-          <w:rFonts w:ascii="Cambria" w:hAnsi="Cambria"/>
+          <w:lang w:val="es-ES_tradnl"/>
+        </w:rPr>
+        <w:br w:type="textWrapping"/>
+      </w:r>
+      <w:r>
+        <w:rPr>
           <w:rtl w:val="0"/>
           <w:lang w:val="es-ES_tradnl"/>
         </w:rPr>
@@ -604,7 +602,6 @@
       </w:r>
       <w:r>
         <w:rPr>
-          <w:rFonts w:ascii="Cambria" w:hAnsi="Cambria" w:hint="default"/>
           <w:rtl w:val="0"/>
           <w:lang w:val="es-ES_tradnl"/>
         </w:rPr>
@@ -612,7 +609,6 @@
       </w:r>
       <w:r>
         <w:rPr>
-          <w:rFonts w:ascii="Cambria" w:hAnsi="Cambria"/>
           <w:rtl w:val="0"/>
           <w:lang w:val="es-ES_tradnl"/>
         </w:rPr>
@@ -620,14 +616,12 @@
       </w:r>
       <w:r>
         <w:rPr>
-          <w:rFonts w:ascii="Cambria" w:cs="Cambria" w:hAnsi="Cambria" w:eastAsia="Cambria"/>
-          <w:lang w:val="es-ES_tradnl"/>
-        </w:rPr>
-        <w:br w:type="textWrapping"/>
-      </w:r>
-      <w:r>
-        <w:rPr>
-          <w:rFonts w:ascii="Cambria" w:hAnsi="Cambria"/>
+          <w:lang w:val="es-ES_tradnl"/>
+        </w:rPr>
+        <w:br w:type="textWrapping"/>
+      </w:r>
+      <w:r>
+        <w:rPr>
           <w:rtl w:val="0"/>
           <w:lang w:val="es-ES_tradnl"/>
         </w:rPr>
@@ -635,7 +629,6 @@
       </w:r>
       <w:r>
         <w:rPr>
-          <w:rFonts w:ascii="Cambria" w:hAnsi="Cambria" w:hint="default"/>
           <w:rtl w:val="0"/>
           <w:lang w:val="es-ES_tradnl"/>
         </w:rPr>
@@ -643,7 +636,6 @@
       </w:r>
       <w:r>
         <w:rPr>
-          <w:rFonts w:ascii="Cambria" w:hAnsi="Cambria"/>
           <w:rtl w:val="0"/>
           <w:lang w:val="es-ES_tradnl"/>
         </w:rPr>
@@ -651,7 +643,6 @@
       </w:r>
       <w:r>
         <w:rPr>
-          <w:rFonts w:ascii="Cambria" w:hAnsi="Cambria" w:hint="default"/>
           <w:rtl w:val="0"/>
           <w:lang w:val="es-ES_tradnl"/>
         </w:rPr>
@@ -659,7 +650,6 @@
       </w:r>
       <w:r>
         <w:rPr>
-          <w:rFonts w:ascii="Cambria" w:hAnsi="Cambria"/>
           <w:rtl w:val="0"/>
           <w:lang w:val="es-ES_tradnl"/>
         </w:rPr>
@@ -667,14 +657,12 @@
       </w:r>
       <w:r>
         <w:rPr>
-          <w:rFonts w:ascii="Cambria" w:cs="Cambria" w:hAnsi="Cambria" w:eastAsia="Cambria"/>
-          <w:lang w:val="es-ES_tradnl"/>
-        </w:rPr>
-        <w:br w:type="textWrapping"/>
-      </w:r>
-      <w:r>
-        <w:rPr>
-          <w:rFonts w:ascii="Cambria" w:hAnsi="Cambria"/>
+          <w:lang w:val="es-ES_tradnl"/>
+        </w:rPr>
+        <w:br w:type="textWrapping"/>
+      </w:r>
+      <w:r>
+        <w:rPr>
           <w:rtl w:val="0"/>
           <w:lang w:val="es-ES_tradnl"/>
         </w:rPr>
@@ -685,13 +673,9 @@
       <w:pPr>
         <w:pStyle w:val="Body"/>
         <w:spacing w:before="100" w:after="100" w:line="360" w:lineRule="auto"/>
-        <w:rPr>
-          <w:rFonts w:ascii="Cambria" w:cs="Cambria" w:hAnsi="Cambria" w:eastAsia="Cambria"/>
-        </w:rPr>
-      </w:pPr>
-      <w:r>
-        <w:rPr>
-          <w:rFonts w:ascii="Cambria" w:hAnsi="Cambria"/>
+      </w:pPr>
+      <w:r>
+        <w:rPr>
           <w:rtl w:val="0"/>
           <w:lang w:val="es-ES_tradnl"/>
         </w:rPr>
@@ -699,7 +683,6 @@
       </w:r>
       <w:r>
         <w:rPr>
-          <w:rFonts w:ascii="Cambria" w:hAnsi="Cambria" w:hint="default"/>
           <w:rtl w:val="0"/>
           <w:lang w:val="es-ES_tradnl"/>
         </w:rPr>
@@ -707,7 +690,6 @@
       </w:r>
       <w:r>
         <w:rPr>
-          <w:rFonts w:ascii="Cambria" w:hAnsi="Cambria"/>
           <w:rtl w:val="0"/>
           <w:lang w:val="es-ES_tradnl"/>
         </w:rPr>
@@ -715,14 +697,12 @@
       </w:r>
       <w:r>
         <w:rPr>
-          <w:rFonts w:ascii="Cambria" w:cs="Cambria" w:hAnsi="Cambria" w:eastAsia="Cambria"/>
-          <w:lang w:val="es-ES_tradnl"/>
-        </w:rPr>
-        <w:br w:type="textWrapping"/>
-      </w:r>
-      <w:r>
-        <w:rPr>
-          <w:rFonts w:ascii="Cambria" w:hAnsi="Cambria"/>
+          <w:lang w:val="es-ES_tradnl"/>
+        </w:rPr>
+        <w:br w:type="textWrapping"/>
+      </w:r>
+      <w:r>
+        <w:rPr>
           <w:rtl w:val="0"/>
           <w:lang w:val="es-ES_tradnl"/>
         </w:rPr>
@@ -730,14 +710,12 @@
       </w:r>
       <w:r>
         <w:rPr>
-          <w:rFonts w:ascii="Cambria" w:cs="Cambria" w:hAnsi="Cambria" w:eastAsia="Cambria"/>
-          <w:lang w:val="es-ES_tradnl"/>
-        </w:rPr>
-        <w:br w:type="textWrapping"/>
-      </w:r>
-      <w:r>
-        <w:rPr>
-          <w:rFonts w:ascii="Cambria" w:hAnsi="Cambria"/>
+          <w:lang w:val="es-ES_tradnl"/>
+        </w:rPr>
+        <w:br w:type="textWrapping"/>
+      </w:r>
+      <w:r>
+        <w:rPr>
           <w:rtl w:val="0"/>
           <w:lang w:val="es-ES_tradnl"/>
         </w:rPr>
@@ -745,14 +723,12 @@
       </w:r>
       <w:r>
         <w:rPr>
-          <w:rFonts w:ascii="Cambria" w:cs="Cambria" w:hAnsi="Cambria" w:eastAsia="Cambria"/>
-          <w:lang w:val="es-ES_tradnl"/>
-        </w:rPr>
-        <w:br w:type="textWrapping"/>
-      </w:r>
-      <w:r>
-        <w:rPr>
-          <w:rFonts w:ascii="Cambria" w:hAnsi="Cambria"/>
+          <w:lang w:val="es-ES_tradnl"/>
+        </w:rPr>
+        <w:br w:type="textWrapping"/>
+      </w:r>
+      <w:r>
+        <w:rPr>
           <w:rtl w:val="0"/>
           <w:lang w:val="es-ES_tradnl"/>
         </w:rPr>
@@ -763,13 +739,9 @@
       <w:pPr>
         <w:pStyle w:val="Body"/>
         <w:spacing w:before="100" w:after="100" w:line="360" w:lineRule="auto"/>
-        <w:rPr>
-          <w:rFonts w:ascii="Cambria" w:cs="Cambria" w:hAnsi="Cambria" w:eastAsia="Cambria"/>
-        </w:rPr>
-      </w:pPr>
-      <w:r>
-        <w:rPr>
-          <w:rFonts w:ascii="Cambria" w:hAnsi="Cambria"/>
+      </w:pPr>
+      <w:r>
+        <w:rPr>
           <w:rtl w:val="0"/>
           <w:lang w:val="es-ES_tradnl"/>
         </w:rPr>
@@ -777,14 +749,12 @@
       </w:r>
       <w:r>
         <w:rPr>
-          <w:rFonts w:ascii="Cambria" w:cs="Cambria" w:hAnsi="Cambria" w:eastAsia="Cambria"/>
-          <w:lang w:val="es-ES_tradnl"/>
-        </w:rPr>
-        <w:br w:type="textWrapping"/>
-      </w:r>
-      <w:r>
-        <w:rPr>
-          <w:rFonts w:ascii="Cambria" w:hAnsi="Cambria"/>
+          <w:lang w:val="es-ES_tradnl"/>
+        </w:rPr>
+        <w:br w:type="textWrapping"/>
+      </w:r>
+      <w:r>
+        <w:rPr>
           <w:rtl w:val="0"/>
           <w:lang w:val="es-ES_tradnl"/>
         </w:rPr>
@@ -792,14 +762,12 @@
       </w:r>
       <w:r>
         <w:rPr>
-          <w:rFonts w:ascii="Cambria" w:cs="Cambria" w:hAnsi="Cambria" w:eastAsia="Cambria"/>
-          <w:lang w:val="es-ES_tradnl"/>
-        </w:rPr>
-        <w:br w:type="textWrapping"/>
-      </w:r>
-      <w:r>
-        <w:rPr>
-          <w:rFonts w:ascii="Cambria" w:hAnsi="Cambria"/>
+          <w:lang w:val="es-ES_tradnl"/>
+        </w:rPr>
+        <w:br w:type="textWrapping"/>
+      </w:r>
+      <w:r>
+        <w:rPr>
           <w:rtl w:val="0"/>
           <w:lang w:val="es-ES_tradnl"/>
         </w:rPr>
@@ -807,14 +775,12 @@
       </w:r>
       <w:r>
         <w:rPr>
-          <w:rFonts w:ascii="Cambria" w:cs="Cambria" w:hAnsi="Cambria" w:eastAsia="Cambria"/>
-          <w:lang w:val="es-ES_tradnl"/>
-        </w:rPr>
-        <w:br w:type="textWrapping"/>
-      </w:r>
-      <w:r>
-        <w:rPr>
-          <w:rFonts w:ascii="Cambria" w:hAnsi="Cambria"/>
+          <w:lang w:val="es-ES_tradnl"/>
+        </w:rPr>
+        <w:br w:type="textWrapping"/>
+      </w:r>
+      <w:r>
+        <w:rPr>
           <w:rtl w:val="0"/>
           <w:lang w:val="es-ES_tradnl"/>
         </w:rPr>
@@ -825,68 +791,48 @@
       <w:pPr>
         <w:pStyle w:val="Body"/>
         <w:spacing w:line="360" w:lineRule="auto"/>
-        <w:rPr>
-          <w:rFonts w:ascii="Cambria" w:cs="Cambria" w:hAnsi="Cambria" w:eastAsia="Cambria"/>
-        </w:rPr>
-      </w:pPr>
-      <w:r>
-        <w:rPr>
-          <w:rFonts w:ascii="Cambria" w:hAnsi="Cambria"/>
+      </w:pPr>
+      <w:r>
+        <w:rPr>
           <w:rtl w:val="0"/>
           <w:lang w:val="pt-PT"/>
         </w:rPr>
         <w:t>Screening realizado:</w:t>
       </w:r>
       <w:r>
-        <w:rPr>
-          <w:rFonts w:ascii="Cambria" w:cs="Cambria" w:hAnsi="Cambria" w:eastAsia="Cambria"/>
-        </w:rPr>
-        <w:br w:type="textWrapping"/>
-      </w:r>
-      <w:r>
-        <w:rPr>
-          <w:rFonts w:ascii="Cambria" w:hAnsi="Cambria"/>
+        <w:br w:type="textWrapping"/>
+      </w:r>
+      <w:r>
+        <w:rPr>
           <w:rtl w:val="0"/>
         </w:rPr>
         <w:t>X SDN List</w:t>
       </w:r>
       <w:r>
-        <w:rPr>
-          <w:rFonts w:ascii="Cambria" w:cs="Cambria" w:hAnsi="Cambria" w:eastAsia="Cambria"/>
-        </w:rPr>
-        <w:br w:type="textWrapping"/>
-      </w:r>
-      <w:r>
-        <w:rPr>
-          <w:rFonts w:ascii="Cambria" w:hAnsi="Cambria"/>
+        <w:br w:type="textWrapping"/>
+      </w:r>
+      <w:r>
+        <w:rPr>
           <w:rtl w:val="0"/>
           <w:lang w:val="en-US"/>
         </w:rPr>
         <w:t>X Cuba Restricted List</w:t>
       </w:r>
       <w:r>
-        <w:rPr>
-          <w:rFonts w:ascii="Cambria" w:cs="Cambria" w:hAnsi="Cambria" w:eastAsia="Cambria"/>
-        </w:rPr>
-        <w:br w:type="textWrapping"/>
-      </w:r>
-      <w:r>
-        <w:rPr>
-          <w:rFonts w:ascii="Cambria" w:hAnsi="Cambria"/>
+        <w:br w:type="textWrapping"/>
+      </w:r>
+      <w:r>
+        <w:rPr>
           <w:rtl w:val="0"/>
           <w:lang w:val="en-US"/>
         </w:rPr>
         <w:t>X 50 Percent Rule</w:t>
       </w:r>
       <w:r>
-        <w:rPr>
-          <w:rFonts w:ascii="Cambria" w:cs="Cambria" w:hAnsi="Cambria" w:eastAsia="Cambria"/>
-        </w:rPr>
-        <w:br w:type="textWrapping"/>
-      </w:r>
-      <w:r>
-        <w:rPr>
-          <w:rFonts w:ascii="Cambria" w:hAnsi="Cambria"/>
+        <w:br w:type="textWrapping"/>
+      </w:r>
+      <w:r>
+        <w:rPr>
           <w:rtl w:val="0"/>
           <w:lang w:val="pt-PT"/>
         </w:rPr>
@@ -897,13 +843,9 @@
       <w:pPr>
         <w:pStyle w:val="Body"/>
         <w:spacing w:line="360" w:lineRule="auto"/>
-        <w:rPr>
-          <w:rFonts w:ascii="Cambria" w:cs="Cambria" w:hAnsi="Cambria" w:eastAsia="Cambria"/>
-        </w:rPr>
-      </w:pPr>
-      <w:r>
-        <w:rPr>
-          <w:rFonts w:ascii="Cambria" w:hAnsi="Cambria"/>
+      </w:pPr>
+      <w:r>
+        <w:rPr>
           <w:rtl w:val="0"/>
           <w:lang w:val="es-ES_tradnl"/>
         </w:rPr>
@@ -911,14 +853,12 @@
       </w:r>
       <w:r>
         <w:rPr>
-          <w:rFonts w:ascii="Cambria" w:cs="Cambria" w:hAnsi="Cambria" w:eastAsia="Cambria"/>
-          <w:lang w:val="es-ES_tradnl"/>
-        </w:rPr>
-        <w:br w:type="textWrapping"/>
-      </w:r>
-      <w:r>
-        <w:rPr>
-          <w:rFonts w:ascii="Cambria" w:hAnsi="Cambria"/>
+          <w:lang w:val="es-ES_tradnl"/>
+        </w:rPr>
+        <w:br w:type="textWrapping"/>
+      </w:r>
+      <w:r>
+        <w:rPr>
           <w:rtl w:val="0"/>
           <w:lang w:val="es-ES_tradnl"/>
         </w:rPr>
@@ -926,7 +866,6 @@
       </w:r>
       <w:r>
         <w:rPr>
-          <w:rFonts w:ascii="Cambria" w:hAnsi="Cambria" w:hint="default"/>
           <w:rtl w:val="0"/>
           <w:lang w:val="es-ES_tradnl"/>
         </w:rPr>
@@ -934,7 +873,6 @@
       </w:r>
       <w:r>
         <w:rPr>
-          <w:rFonts w:ascii="Cambria" w:hAnsi="Cambria"/>
           <w:rtl w:val="0"/>
           <w:lang w:val="es-ES_tradnl"/>
         </w:rPr>
@@ -947,7 +885,7 @@
         <w:suppressAutoHyphens w:val="1"/>
         <w:spacing w:before="0" w:after="281" w:line="240" w:lineRule="auto"/>
         <w:rPr>
-          <w:rFonts w:ascii="Cambria" w:cs="Cambria" w:hAnsi="Cambria" w:eastAsia="Cambria"/>
+          <w:rFonts w:ascii="Times New Roman" w:cs="Times New Roman" w:hAnsi="Times New Roman" w:eastAsia="Times New Roman"/>
         </w:rPr>
       </w:pPr>
     </w:p>
@@ -957,14 +895,18 @@
         <w:suppressAutoHyphens w:val="1"/>
         <w:spacing w:before="0" w:after="281" w:line="240" w:lineRule="auto"/>
         <w:rPr>
-          <w:rFonts w:ascii="Cambria Bold" w:cs="Cambria Bold" w:hAnsi="Cambria Bold" w:eastAsia="Cambria Bold"/>
-          <w:sz w:val="28"/>
-          <w:szCs w:val="28"/>
-        </w:rPr>
-      </w:pPr>
-      <w:r>
-        <w:rPr>
-          <w:rFonts w:ascii="Cambria Bold" w:hAnsi="Cambria Bold"/>
+          <w:rFonts w:ascii="Times New Roman" w:cs="Times New Roman" w:hAnsi="Times New Roman" w:eastAsia="Times New Roman"/>
+          <w:b w:val="1"/>
+          <w:bCs w:val="1"/>
+          <w:sz w:val="28"/>
+          <w:szCs w:val="28"/>
+        </w:rPr>
+      </w:pPr>
+      <w:r>
+        <w:rPr>
+          <w:rFonts w:ascii="Times New Roman" w:hAnsi="Times New Roman"/>
+          <w:b w:val="1"/>
+          <w:bCs w:val="1"/>
           <w:sz w:val="28"/>
           <w:szCs w:val="28"/>
           <w:rtl w:val="0"/>
@@ -974,7 +916,9 @@
       </w:r>
       <w:r>
         <w:rPr>
-          <w:rFonts w:ascii="Cambria Bold" w:hAnsi="Cambria Bold" w:hint="default"/>
+          <w:rFonts w:ascii="Times New Roman" w:hAnsi="Times New Roman" w:hint="default"/>
+          <w:b w:val="1"/>
+          <w:bCs w:val="1"/>
           <w:sz w:val="28"/>
           <w:szCs w:val="28"/>
           <w:rtl w:val="0"/>
@@ -984,7 +928,9 @@
       </w:r>
       <w:r>
         <w:rPr>
-          <w:rFonts w:ascii="Cambria Bold" w:hAnsi="Cambria Bold"/>
+          <w:rFonts w:ascii="Times New Roman" w:hAnsi="Times New Roman"/>
+          <w:b w:val="1"/>
+          <w:bCs w:val="1"/>
           <w:sz w:val="28"/>
           <w:szCs w:val="28"/>
           <w:rtl w:val="0"/>
@@ -996,13 +942,9 @@
     <w:p>
       <w:pPr>
         <w:pStyle w:val="Body"/>
-        <w:rPr>
-          <w:rFonts w:ascii="Cambria" w:cs="Cambria" w:hAnsi="Cambria" w:eastAsia="Cambria"/>
-        </w:rPr>
-      </w:pPr>
-      <w:r>
-        <w:rPr>
-          <w:rFonts w:ascii="Cambria" w:hAnsi="Cambria"/>
+      </w:pPr>
+      <w:r>
+        <w:rPr>
           <w:rtl w:val="0"/>
           <w:lang w:val="de-DE"/>
         </w:rPr>
@@ -1012,21 +954,14 @@
     <w:p>
       <w:pPr>
         <w:pStyle w:val="Body"/>
-        <w:rPr>
-          <w:rFonts w:ascii="Cambria" w:cs="Cambria" w:hAnsi="Cambria" w:eastAsia="Cambria"/>
-        </w:rPr>
-      </w:pPr>
-    </w:p>
-    <w:p>
-      <w:pPr>
-        <w:pStyle w:val="Body"/>
-        <w:rPr>
-          <w:rFonts w:ascii="Cambria" w:cs="Cambria" w:hAnsi="Cambria" w:eastAsia="Cambria"/>
-        </w:rPr>
-      </w:pPr>
-      <w:r>
-        <w:rPr>
-          <w:rFonts w:ascii="Cambria" w:hAnsi="Cambria"/>
+      </w:pPr>
+    </w:p>
+    <w:p>
+      <w:pPr>
+        <w:pStyle w:val="Body"/>
+      </w:pPr>
+      <w:r>
+        <w:rPr>
           <w:rtl w:val="0"/>
           <w:lang w:val="es-ES_tradnl"/>
         </w:rPr>
@@ -1036,13 +971,9 @@
     <w:p>
       <w:pPr>
         <w:pStyle w:val="Body"/>
-        <w:rPr>
-          <w:rFonts w:ascii="Cambria" w:cs="Cambria" w:hAnsi="Cambria" w:eastAsia="Cambria"/>
-        </w:rPr>
-      </w:pPr>
-      <w:r>
-        <w:rPr>
-          <w:rFonts w:ascii="Cambria" w:hAnsi="Cambria"/>
+      </w:pPr>
+      <w:r>
+        <w:rPr>
           <w:rtl w:val="0"/>
           <w:lang w:val="es-ES_tradnl"/>
         </w:rPr>
@@ -1052,20 +983,15 @@
     <w:p>
       <w:pPr>
         <w:pStyle w:val="Body"/>
-        <w:rPr>
-          <w:rFonts w:ascii="Cambria" w:cs="Cambria" w:hAnsi="Cambria" w:eastAsia="Cambria"/>
-        </w:rPr>
-      </w:pPr>
-      <w:r>
-        <w:rPr>
-          <w:rFonts w:ascii="Cambria" w:hAnsi="Cambria"/>
+      </w:pPr>
+      <w:r>
+        <w:rPr>
           <w:rtl w:val="0"/>
         </w:rPr>
         <w:t xml:space="preserve">   Descripci</w:t>
       </w:r>
       <w:r>
         <w:rPr>
-          <w:rFonts w:ascii="Cambria" w:hAnsi="Cambria" w:hint="default"/>
           <w:rtl w:val="0"/>
           <w:lang w:val="es-ES_tradnl"/>
         </w:rPr>
@@ -1073,7 +999,6 @@
       </w:r>
       <w:r>
         <w:rPr>
-          <w:rFonts w:ascii="Cambria" w:hAnsi="Cambria"/>
           <w:rtl w:val="0"/>
           <w:lang w:val="pt-PT"/>
         </w:rPr>
@@ -1083,13 +1008,9 @@
     <w:p>
       <w:pPr>
         <w:pStyle w:val="Body"/>
-        <w:rPr>
-          <w:rFonts w:ascii="Cambria" w:cs="Cambria" w:hAnsi="Cambria" w:eastAsia="Cambria"/>
-        </w:rPr>
-      </w:pPr>
-      <w:r>
-        <w:rPr>
-          <w:rFonts w:ascii="Cambria" w:hAnsi="Cambria"/>
+      </w:pPr>
+      <w:r>
+        <w:rPr>
           <w:rtl w:val="0"/>
           <w:lang w:val="pt-PT"/>
         </w:rPr>
@@ -1099,13 +1020,9 @@
     <w:p>
       <w:pPr>
         <w:pStyle w:val="Body"/>
-        <w:rPr>
-          <w:rFonts w:ascii="Cambria" w:cs="Cambria" w:hAnsi="Cambria" w:eastAsia="Cambria"/>
-        </w:rPr>
-      </w:pPr>
-      <w:r>
-        <w:rPr>
-          <w:rFonts w:ascii="Cambria" w:hAnsi="Cambria"/>
+      </w:pPr>
+      <w:r>
+        <w:rPr>
           <w:rtl w:val="0"/>
         </w:rPr>
         <w:t xml:space="preserve">   </w:t>
@@ -1114,13 +1031,9 @@
     <w:p>
       <w:pPr>
         <w:pStyle w:val="Body"/>
-        <w:rPr>
-          <w:rFonts w:ascii="Cambria" w:cs="Cambria" w:hAnsi="Cambria" w:eastAsia="Cambria"/>
-        </w:rPr>
-      </w:pPr>
-      <w:r>
-        <w:rPr>
-          <w:rFonts w:ascii="Cambria" w:hAnsi="Cambria"/>
+      </w:pPr>
+      <w:r>
+        <w:rPr>
           <w:rtl w:val="0"/>
           <w:lang w:val="de-DE"/>
         </w:rPr>
@@ -1128,7 +1041,6 @@
       </w:r>
       <w:r>
         <w:rPr>
-          <w:rFonts w:ascii="Cambria" w:hAnsi="Cambria" w:hint="default"/>
           <w:rtl w:val="0"/>
           <w:lang w:val="fr-FR"/>
         </w:rPr>
@@ -1136,7 +1048,6 @@
       </w:r>
       <w:r>
         <w:rPr>
-          <w:rFonts w:ascii="Cambria" w:hAnsi="Cambria"/>
           <w:rtl w:val="0"/>
           <w:lang w:val="pt-PT"/>
         </w:rPr>
@@ -1144,14 +1055,12 @@
       </w:r>
       <w:r>
         <w:rPr>
-          <w:rFonts w:ascii="Cambria" w:hAnsi="Cambria" w:hint="default"/>
           <w:rtl w:val="0"/>
         </w:rPr>
         <w:t xml:space="preserve">í </w:t>
       </w:r>
       <w:r>
         <w:rPr>
-          <w:rFonts w:ascii="Cambria" w:hAnsi="Cambria"/>
           <w:rtl w:val="0"/>
           <w:lang w:val="en-US"/>
         </w:rPr>
@@ -1161,13 +1070,9 @@
     <w:p>
       <w:pPr>
         <w:pStyle w:val="Body"/>
-        <w:rPr>
-          <w:rFonts w:ascii="Cambria" w:cs="Cambria" w:hAnsi="Cambria" w:eastAsia="Cambria"/>
-        </w:rPr>
-      </w:pPr>
-      <w:r>
-        <w:rPr>
-          <w:rFonts w:ascii="Cambria" w:hAnsi="Cambria"/>
+      </w:pPr>
+      <w:r>
+        <w:rPr>
           <w:rtl w:val="0"/>
           <w:lang w:val="es-ES_tradnl"/>
         </w:rPr>
@@ -1175,7 +1080,6 @@
       </w:r>
       <w:r>
         <w:rPr>
-          <w:rFonts w:ascii="Cambria" w:hAnsi="Cambria" w:hint="default"/>
           <w:rtl w:val="0"/>
           <w:lang w:val="es-ES_tradnl"/>
         </w:rPr>
@@ -1183,7 +1087,6 @@
       </w:r>
       <w:r>
         <w:rPr>
-          <w:rFonts w:ascii="Cambria" w:hAnsi="Cambria"/>
           <w:rtl w:val="0"/>
           <w:lang w:val="de-DE"/>
         </w:rPr>
@@ -1193,13 +1096,9 @@
     <w:p>
       <w:pPr>
         <w:pStyle w:val="Body"/>
-        <w:rPr>
-          <w:rFonts w:ascii="Cambria" w:cs="Cambria" w:hAnsi="Cambria" w:eastAsia="Cambria"/>
-        </w:rPr>
-      </w:pPr>
-      <w:r>
-        <w:rPr>
-          <w:rFonts w:ascii="Cambria" w:hAnsi="Cambria"/>
+      </w:pPr>
+      <w:r>
+        <w:rPr>
           <w:rtl w:val="0"/>
         </w:rPr>
         <w:t xml:space="preserve">   X ECCN: EAR99</w:t>
@@ -1208,13 +1107,9 @@
     <w:p>
       <w:pPr>
         <w:pStyle w:val="Body"/>
-        <w:rPr>
-          <w:rFonts w:ascii="Cambria" w:cs="Cambria" w:hAnsi="Cambria" w:eastAsia="Cambria"/>
-        </w:rPr>
-      </w:pPr>
-      <w:r>
-        <w:rPr>
-          <w:rFonts w:ascii="Cambria" w:hAnsi="Cambria"/>
+      </w:pPr>
+      <w:r>
+        <w:rPr>
           <w:rtl w:val="0"/>
           <w:lang w:val="es-ES_tradnl"/>
         </w:rPr>
@@ -1224,13 +1119,9 @@
     <w:p>
       <w:pPr>
         <w:pStyle w:val="Body"/>
-        <w:rPr>
-          <w:rFonts w:ascii="Cambria" w:cs="Cambria" w:hAnsi="Cambria" w:eastAsia="Cambria"/>
-        </w:rPr>
-      </w:pPr>
-      <w:r>
-        <w:rPr>
-          <w:rFonts w:ascii="Cambria" w:hAnsi="Cambria"/>
+      </w:pPr>
+      <w:r>
+        <w:rPr>
           <w:rtl w:val="0"/>
           <w:lang w:val="es-ES_tradnl"/>
         </w:rPr>
@@ -1240,13 +1131,9 @@
     <w:p>
       <w:pPr>
         <w:pStyle w:val="Body"/>
-        <w:rPr>
-          <w:rFonts w:ascii="Cambria" w:cs="Cambria" w:hAnsi="Cambria" w:eastAsia="Cambria"/>
-        </w:rPr>
-      </w:pPr>
-      <w:r>
-        <w:rPr>
-          <w:rFonts w:ascii="Cambria" w:hAnsi="Cambria"/>
+      </w:pPr>
+      <w:r>
+        <w:rPr>
           <w:rtl w:val="0"/>
           <w:lang w:val="es-ES_tradnl"/>
         </w:rPr>
@@ -1256,13 +1143,9 @@
     <w:p>
       <w:pPr>
         <w:pStyle w:val="Body"/>
-        <w:rPr>
-          <w:rFonts w:ascii="Cambria" w:cs="Cambria" w:hAnsi="Cambria" w:eastAsia="Cambria"/>
-        </w:rPr>
-      </w:pPr>
-      <w:r>
-        <w:rPr>
-          <w:rFonts w:ascii="Cambria" w:hAnsi="Cambria"/>
+      </w:pPr>
+      <w:r>
+        <w:rPr>
           <w:rtl w:val="0"/>
           <w:lang w:val="es-ES_tradnl"/>
         </w:rPr>
@@ -1270,7 +1153,6 @@
       </w:r>
       <w:r>
         <w:rPr>
-          <w:rFonts w:ascii="Cambria" w:hAnsi="Cambria" w:hint="default"/>
           <w:rtl w:val="0"/>
           <w:lang w:val="es-ES_tradnl"/>
         </w:rPr>
@@ -1278,7 +1160,6 @@
       </w:r>
       <w:r>
         <w:rPr>
-          <w:rFonts w:ascii="Cambria" w:hAnsi="Cambria"/>
           <w:rtl w:val="0"/>
           <w:lang w:val="pt-PT"/>
         </w:rPr>
@@ -1288,13 +1169,9 @@
     <w:p>
       <w:pPr>
         <w:pStyle w:val="Body"/>
-        <w:rPr>
-          <w:rFonts w:ascii="Cambria" w:cs="Cambria" w:hAnsi="Cambria" w:eastAsia="Cambria"/>
-        </w:rPr>
-      </w:pPr>
-      <w:r>
-        <w:rPr>
-          <w:rFonts w:ascii="Cambria" w:hAnsi="Cambria"/>
+      </w:pPr>
+      <w:r>
+        <w:rPr>
           <w:rtl w:val="0"/>
           <w:lang w:val="es-ES_tradnl"/>
         </w:rPr>
@@ -1304,13 +1181,9 @@
     <w:p>
       <w:pPr>
         <w:pStyle w:val="Body"/>
-        <w:rPr>
-          <w:rFonts w:ascii="Cambria" w:cs="Cambria" w:hAnsi="Cambria" w:eastAsia="Cambria"/>
-        </w:rPr>
-      </w:pPr>
-      <w:r>
-        <w:rPr>
-          <w:rFonts w:ascii="Cambria" w:hAnsi="Cambria"/>
+      </w:pPr>
+      <w:r>
+        <w:rPr>
           <w:rtl w:val="0"/>
           <w:lang w:val="es-ES_tradnl"/>
         </w:rPr>
@@ -1318,7 +1191,6 @@
       </w:r>
       <w:r>
         <w:rPr>
-          <w:rFonts w:ascii="Cambria" w:hAnsi="Cambria" w:hint="default"/>
           <w:rtl w:val="0"/>
           <w:lang w:val="es-ES_tradnl"/>
         </w:rPr>
@@ -1326,7 +1198,6 @@
       </w:r>
       <w:r>
         <w:rPr>
-          <w:rFonts w:ascii="Cambria" w:hAnsi="Cambria"/>
           <w:rtl w:val="0"/>
           <w:lang w:val="es-ES_tradnl"/>
         </w:rPr>
@@ -1334,14 +1205,12 @@
       </w:r>
       <w:r>
         <w:rPr>
-          <w:rFonts w:ascii="Cambria" w:hAnsi="Cambria" w:hint="default"/>
           <w:rtl w:val="0"/>
         </w:rPr>
         <w:t xml:space="preserve">↔ </w:t>
       </w:r>
       <w:r>
         <w:rPr>
-          <w:rFonts w:ascii="Cambria" w:hAnsi="Cambria"/>
           <w:rtl w:val="0"/>
           <w:lang w:val="pt-PT"/>
         </w:rPr>
@@ -1351,13 +1220,9 @@
     <w:p>
       <w:pPr>
         <w:pStyle w:val="Body"/>
-        <w:rPr>
-          <w:rFonts w:ascii="Cambria" w:cs="Cambria" w:hAnsi="Cambria" w:eastAsia="Cambria"/>
-        </w:rPr>
-      </w:pPr>
-      <w:r>
-        <w:rPr>
-          <w:rFonts w:ascii="Cambria" w:hAnsi="Cambria"/>
+      </w:pPr>
+      <w:r>
+        <w:rPr>
           <w:rtl w:val="0"/>
           <w:lang w:val="es-ES_tradnl"/>
         </w:rPr>
@@ -1367,13 +1232,9 @@
     <w:p>
       <w:pPr>
         <w:pStyle w:val="Body"/>
-        <w:rPr>
-          <w:rFonts w:ascii="Cambria" w:cs="Cambria" w:hAnsi="Cambria" w:eastAsia="Cambria"/>
-        </w:rPr>
-      </w:pPr>
-      <w:r>
-        <w:rPr>
-          <w:rFonts w:ascii="Cambria" w:hAnsi="Cambria"/>
+      </w:pPr>
+      <w:r>
+        <w:rPr>
           <w:rtl w:val="0"/>
         </w:rPr>
         <w:t xml:space="preserve">   </w:t>
@@ -1382,13 +1243,9 @@
     <w:p>
       <w:pPr>
         <w:pStyle w:val="Body"/>
-        <w:rPr>
-          <w:rFonts w:ascii="Cambria" w:cs="Cambria" w:hAnsi="Cambria" w:eastAsia="Cambria"/>
-        </w:rPr>
-      </w:pPr>
-      <w:r>
-        <w:rPr>
-          <w:rFonts w:ascii="Cambria" w:hAnsi="Cambria"/>
+      </w:pPr>
+      <w:r>
+        <w:rPr>
           <w:rtl w:val="0"/>
           <w:lang w:val="en-US"/>
         </w:rPr>
@@ -1401,7 +1258,7 @@
         <w:suppressAutoHyphens w:val="1"/>
         <w:spacing w:before="0" w:after="281" w:line="240" w:lineRule="auto"/>
         <w:rPr>
-          <w:rFonts w:ascii="Cambria Bold" w:cs="Cambria Bold" w:hAnsi="Cambria Bold" w:eastAsia="Cambria Bold"/>
+          <w:rFonts w:ascii="Times New Roman" w:cs="Times New Roman" w:hAnsi="Times New Roman" w:eastAsia="Times New Roman"/>
           <w:sz w:val="28"/>
           <w:szCs w:val="28"/>
           <w:lang w:val="pt-PT"/>
@@ -1414,14 +1271,18 @@
         <w:suppressAutoHyphens w:val="1"/>
         <w:spacing w:before="0" w:after="281" w:line="240" w:lineRule="auto"/>
         <w:rPr>
-          <w:rFonts w:ascii="Cambria Bold" w:cs="Cambria Bold" w:hAnsi="Cambria Bold" w:eastAsia="Cambria Bold"/>
-          <w:sz w:val="28"/>
-          <w:szCs w:val="28"/>
-        </w:rPr>
-      </w:pPr>
-      <w:r>
-        <w:rPr>
-          <w:rFonts w:ascii="Cambria Bold" w:hAnsi="Cambria Bold"/>
+          <w:rFonts w:ascii="Times New Roman" w:cs="Times New Roman" w:hAnsi="Times New Roman" w:eastAsia="Times New Roman"/>
+          <w:b w:val="1"/>
+          <w:bCs w:val="1"/>
+          <w:sz w:val="28"/>
+          <w:szCs w:val="28"/>
+        </w:rPr>
+      </w:pPr>
+      <w:r>
+        <w:rPr>
+          <w:rFonts w:ascii="Times New Roman" w:hAnsi="Times New Roman"/>
+          <w:b w:val="1"/>
+          <w:bCs w:val="1"/>
           <w:sz w:val="28"/>
           <w:szCs w:val="28"/>
           <w:rtl w:val="0"/>
@@ -1431,7 +1292,9 @@
       </w:r>
       <w:r>
         <w:rPr>
-          <w:rFonts w:ascii="Cambria" w:hAnsi="Cambria"/>
+          <w:rFonts w:ascii="Times New Roman" w:hAnsi="Times New Roman"/>
+          <w:b w:val="1"/>
+          <w:bCs w:val="1"/>
           <w:rtl w:val="0"/>
           <w:lang w:val="de-DE"/>
         </w:rPr>
@@ -1439,7 +1302,9 @@
       </w:r>
       <w:r>
         <w:rPr>
-          <w:rFonts w:ascii="Cambria Bold" w:hAnsi="Cambria Bold"/>
+          <w:rFonts w:ascii="Times New Roman" w:hAnsi="Times New Roman"/>
+          <w:b w:val="1"/>
+          <w:bCs w:val="1"/>
           <w:sz w:val="28"/>
           <w:szCs w:val="28"/>
           <w:rtl w:val="0"/>
@@ -1449,7 +1314,9 @@
       </w:r>
       <w:r>
         <w:rPr>
-          <w:rFonts w:ascii="Cambria Bold" w:hAnsi="Cambria Bold" w:hint="default"/>
+          <w:rFonts w:ascii="Times New Roman" w:hAnsi="Times New Roman" w:hint="default"/>
+          <w:b w:val="1"/>
+          <w:bCs w:val="1"/>
           <w:sz w:val="28"/>
           <w:szCs w:val="28"/>
           <w:rtl w:val="0"/>
@@ -1459,7 +1326,9 @@
       </w:r>
       <w:r>
         <w:rPr>
-          <w:rFonts w:ascii="Cambria Bold" w:hAnsi="Cambria Bold"/>
+          <w:rFonts w:ascii="Times New Roman" w:hAnsi="Times New Roman"/>
+          <w:b w:val="1"/>
+          <w:bCs w:val="1"/>
           <w:sz w:val="28"/>
           <w:szCs w:val="28"/>
           <w:rtl w:val="0"/>
@@ -1472,13 +1341,9 @@
       <w:pPr>
         <w:pStyle w:val="Body"/>
         <w:spacing w:line="360" w:lineRule="auto"/>
-        <w:rPr>
-          <w:rFonts w:ascii="Cambria" w:cs="Cambria" w:hAnsi="Cambria" w:eastAsia="Cambria"/>
-        </w:rPr>
-      </w:pPr>
-      <w:r>
-        <w:rPr>
-          <w:rFonts w:ascii="Cambria" w:hAnsi="Cambria"/>
+      </w:pPr>
+      <w:r>
+        <w:rPr>
           <w:rtl w:val="0"/>
           <w:lang w:val="es-ES_tradnl"/>
         </w:rPr>
@@ -1486,7 +1351,6 @@
       </w:r>
       <w:r>
         <w:rPr>
-          <w:rFonts w:ascii="Cambria" w:hAnsi="Cambria" w:hint="default"/>
           <w:rtl w:val="0"/>
           <w:lang w:val="es-ES_tradnl"/>
         </w:rPr>
@@ -1494,7 +1358,6 @@
       </w:r>
       <w:r>
         <w:rPr>
-          <w:rFonts w:ascii="Cambria" w:hAnsi="Cambria"/>
           <w:rtl w:val="0"/>
           <w:lang w:val="es-ES_tradnl"/>
         </w:rPr>
@@ -1502,7 +1365,6 @@
       </w:r>
       <w:r>
         <w:rPr>
-          <w:rFonts w:ascii="Cambria" w:hAnsi="Cambria" w:hint="default"/>
           <w:rtl w:val="0"/>
           <w:lang w:val="es-ES_tradnl"/>
         </w:rPr>
@@ -1510,7 +1372,6 @@
       </w:r>
       <w:r>
         <w:rPr>
-          <w:rFonts w:ascii="Cambria" w:hAnsi="Cambria"/>
           <w:rtl w:val="0"/>
           <w:lang w:val="es-ES_tradnl"/>
         </w:rPr>
@@ -1518,14 +1379,12 @@
       </w:r>
       <w:r>
         <w:rPr>
-          <w:rFonts w:ascii="Cambria" w:cs="Cambria" w:hAnsi="Cambria" w:eastAsia="Cambria"/>
-          <w:lang w:val="es-ES_tradnl"/>
-        </w:rPr>
-        <w:br w:type="textWrapping"/>
-      </w:r>
-      <w:r>
-        <w:rPr>
-          <w:rFonts w:ascii="Cambria" w:hAnsi="Cambria"/>
+          <w:lang w:val="es-ES_tradnl"/>
+        </w:rPr>
+        <w:br w:type="textWrapping"/>
+      </w:r>
+      <w:r>
+        <w:rPr>
           <w:rtl w:val="0"/>
           <w:lang w:val="es-ES_tradnl"/>
         </w:rPr>
@@ -1533,7 +1392,6 @@
       </w:r>
       <w:r>
         <w:rPr>
-          <w:rFonts w:ascii="Cambria" w:hAnsi="Cambria" w:hint="default"/>
           <w:rtl w:val="0"/>
           <w:lang w:val="es-ES_tradnl"/>
         </w:rPr>
@@ -1541,7 +1399,6 @@
       </w:r>
       <w:r>
         <w:rPr>
-          <w:rFonts w:ascii="Cambria" w:hAnsi="Cambria"/>
           <w:rtl w:val="0"/>
           <w:lang w:val="es-ES_tradnl"/>
         </w:rPr>
@@ -1552,13 +1409,9 @@
       <w:pPr>
         <w:pStyle w:val="Body"/>
         <w:spacing w:line="360" w:lineRule="auto"/>
-        <w:rPr>
-          <w:rFonts w:ascii="Cambria" w:cs="Cambria" w:hAnsi="Cambria" w:eastAsia="Cambria"/>
-        </w:rPr>
-      </w:pPr>
-      <w:r>
-        <w:rPr>
-          <w:rFonts w:ascii="Cambria" w:hAnsi="Cambria"/>
+      </w:pPr>
+      <w:r>
+        <w:rPr>
           <w:rtl w:val="0"/>
           <w:lang w:val="es-ES_tradnl"/>
         </w:rPr>
@@ -1566,14 +1419,12 @@
       </w:r>
       <w:r>
         <w:rPr>
-          <w:rFonts w:ascii="Cambria" w:cs="Cambria" w:hAnsi="Cambria" w:eastAsia="Cambria"/>
-          <w:lang w:val="es-ES_tradnl"/>
-        </w:rPr>
-        <w:br w:type="textWrapping"/>
-      </w:r>
-      <w:r>
-        <w:rPr>
-          <w:rFonts w:ascii="Cambria" w:hAnsi="Cambria"/>
+          <w:lang w:val="es-ES_tradnl"/>
+        </w:rPr>
+        <w:br w:type="textWrapping"/>
+      </w:r>
+      <w:r>
+        <w:rPr>
           <w:rtl w:val="0"/>
           <w:lang w:val="es-ES_tradnl"/>
         </w:rPr>
@@ -1581,14 +1432,12 @@
       </w:r>
       <w:r>
         <w:rPr>
-          <w:rFonts w:ascii="Cambria" w:cs="Cambria" w:hAnsi="Cambria" w:eastAsia="Cambria"/>
-          <w:lang w:val="es-ES_tradnl"/>
-        </w:rPr>
-        <w:br w:type="textWrapping"/>
-      </w:r>
-      <w:r>
-        <w:rPr>
-          <w:rFonts w:ascii="Cambria" w:hAnsi="Cambria"/>
+          <w:lang w:val="es-ES_tradnl"/>
+        </w:rPr>
+        <w:br w:type="textWrapping"/>
+      </w:r>
+      <w:r>
+        <w:rPr>
           <w:rtl w:val="0"/>
           <w:lang w:val="es-ES_tradnl"/>
         </w:rPr>
@@ -1596,14 +1445,12 @@
       </w:r>
       <w:r>
         <w:rPr>
-          <w:rFonts w:ascii="Cambria" w:cs="Cambria" w:hAnsi="Cambria" w:eastAsia="Cambria"/>
-          <w:lang w:val="es-ES_tradnl"/>
-        </w:rPr>
-        <w:br w:type="textWrapping"/>
-      </w:r>
-      <w:r>
-        <w:rPr>
-          <w:rFonts w:ascii="Cambria" w:hAnsi="Cambria"/>
+          <w:lang w:val="es-ES_tradnl"/>
+        </w:rPr>
+        <w:br w:type="textWrapping"/>
+      </w:r>
+      <w:r>
+        <w:rPr>
           <w:rtl w:val="0"/>
           <w:lang w:val="es-ES_tradnl"/>
         </w:rPr>
@@ -1611,14 +1458,12 @@
       </w:r>
       <w:r>
         <w:rPr>
-          <w:rFonts w:ascii="Cambria" w:cs="Cambria" w:hAnsi="Cambria" w:eastAsia="Cambria"/>
-          <w:lang w:val="es-ES_tradnl"/>
-        </w:rPr>
-        <w:br w:type="textWrapping"/>
-      </w:r>
-      <w:r>
-        <w:rPr>
-          <w:rFonts w:ascii="Cambria" w:hAnsi="Cambria"/>
+          <w:lang w:val="es-ES_tradnl"/>
+        </w:rPr>
+        <w:br w:type="textWrapping"/>
+      </w:r>
+      <w:r>
+        <w:rPr>
           <w:rtl w:val="0"/>
           <w:lang w:val="es-ES_tradnl"/>
         </w:rPr>
@@ -1626,14 +1471,12 @@
       </w:r>
       <w:r>
         <w:rPr>
-          <w:rFonts w:ascii="Cambria" w:cs="Cambria" w:hAnsi="Cambria" w:eastAsia="Cambria"/>
-          <w:lang w:val="es-ES_tradnl"/>
-        </w:rPr>
-        <w:br w:type="textWrapping"/>
-      </w:r>
-      <w:r>
-        <w:rPr>
-          <w:rFonts w:ascii="Cambria" w:hAnsi="Cambria"/>
+          <w:lang w:val="es-ES_tradnl"/>
+        </w:rPr>
+        <w:br w:type="textWrapping"/>
+      </w:r>
+      <w:r>
+        <w:rPr>
           <w:rtl w:val="0"/>
           <w:lang w:val="es-ES_tradnl"/>
         </w:rPr>
@@ -1644,13 +1487,9 @@
       <w:pPr>
         <w:pStyle w:val="Body"/>
         <w:spacing w:line="360" w:lineRule="auto"/>
-        <w:rPr>
-          <w:rFonts w:ascii="Cambria" w:cs="Cambria" w:hAnsi="Cambria" w:eastAsia="Cambria"/>
-        </w:rPr>
-      </w:pPr>
-      <w:r>
-        <w:rPr>
-          <w:rFonts w:ascii="Cambria" w:hAnsi="Cambria"/>
+      </w:pPr>
+      <w:r>
+        <w:rPr>
           <w:rtl w:val="0"/>
           <w:lang w:val="es-ES_tradnl"/>
         </w:rPr>
@@ -1658,7 +1497,6 @@
       </w:r>
       <w:r>
         <w:rPr>
-          <w:rFonts w:ascii="Cambria" w:hAnsi="Cambria" w:hint="default"/>
           <w:rtl w:val="0"/>
           <w:lang w:val="es-ES_tradnl"/>
         </w:rPr>
@@ -1666,7 +1504,6 @@
       </w:r>
       <w:r>
         <w:rPr>
-          <w:rFonts w:ascii="Cambria" w:hAnsi="Cambria"/>
           <w:rtl w:val="0"/>
           <w:lang w:val="es-ES_tradnl"/>
         </w:rPr>
@@ -1677,13 +1514,9 @@
       <w:pPr>
         <w:pStyle w:val="Body"/>
         <w:spacing w:line="360" w:lineRule="auto"/>
-        <w:rPr>
-          <w:rFonts w:ascii="Cambria" w:cs="Cambria" w:hAnsi="Cambria" w:eastAsia="Cambria"/>
-        </w:rPr>
-      </w:pPr>
-      <w:r>
-        <w:rPr>
-          <w:rFonts w:ascii="Cambria" w:hAnsi="Cambria"/>
+      </w:pPr>
+      <w:r>
+        <w:rPr>
           <w:rtl w:val="0"/>
           <w:lang w:val="es-ES_tradnl"/>
         </w:rPr>
@@ -1691,7 +1524,6 @@
       </w:r>
       <w:r>
         <w:rPr>
-          <w:rFonts w:ascii="Cambria" w:hAnsi="Cambria" w:hint="default"/>
           <w:rtl w:val="0"/>
           <w:lang w:val="es-ES_tradnl"/>
         </w:rPr>
@@ -1699,7 +1531,6 @@
       </w:r>
       <w:r>
         <w:rPr>
-          <w:rFonts w:ascii="Cambria" w:hAnsi="Cambria"/>
           <w:rtl w:val="0"/>
           <w:lang w:val="es-ES_tradnl"/>
         </w:rPr>
@@ -1711,7 +1542,6 @@
         <w:pStyle w:val="Body"/>
         <w:spacing w:line="360" w:lineRule="auto"/>
         <w:rPr>
-          <w:rFonts w:ascii="Cambria Bold" w:cs="Cambria Bold" w:hAnsi="Cambria Bold" w:eastAsia="Cambria Bold"/>
           <w:sz w:val="28"/>
           <w:szCs w:val="28"/>
           <w:lang w:val="de-DE"/>
@@ -1726,13 +1556,11 @@
       <w:pPr>
         <w:pStyle w:val="Body"/>
         <w:spacing w:line="360" w:lineRule="auto"/>
-        <w:rPr>
-          <w:rFonts w:ascii="Cambria" w:cs="Cambria" w:hAnsi="Cambria" w:eastAsia="Cambria"/>
-        </w:rPr>
-      </w:pPr>
-      <w:r>
-        <w:rPr>
-          <w:rFonts w:ascii="Cambria Bold" w:hAnsi="Cambria Bold"/>
+      </w:pPr>
+      <w:r>
+        <w:rPr>
+          <w:b w:val="1"/>
+          <w:bCs w:val="1"/>
           <w:sz w:val="28"/>
           <w:szCs w:val="28"/>
           <w:rtl w:val="0"/>
@@ -1746,7 +1574,8 @@
       </w:r>
       <w:r>
         <w:rPr>
-          <w:rFonts w:ascii="Cambria Bold" w:hAnsi="Cambria Bold" w:hint="default"/>
+          <w:b w:val="1"/>
+          <w:bCs w:val="1"/>
           <w:sz w:val="28"/>
           <w:szCs w:val="28"/>
           <w:rtl w:val="0"/>
@@ -1760,7 +1589,8 @@
       </w:r>
       <w:r>
         <w:rPr>
-          <w:rFonts w:ascii="Cambria Bold" w:hAnsi="Cambria Bold"/>
+          <w:b w:val="1"/>
+          <w:bCs w:val="1"/>
           <w:sz w:val="28"/>
           <w:szCs w:val="28"/>
           <w:rtl w:val="0"/>
@@ -1774,7 +1604,8 @@
       </w:r>
       <w:r>
         <w:rPr>
-          <w:rFonts w:ascii="Cambria Bold" w:hAnsi="Cambria Bold" w:hint="default"/>
+          <w:b w:val="1"/>
+          <w:bCs w:val="1"/>
           <w:sz w:val="28"/>
           <w:szCs w:val="28"/>
           <w:rtl w:val="0"/>
@@ -1788,7 +1619,8 @@
       </w:r>
       <w:r>
         <w:rPr>
-          <w:rFonts w:ascii="Cambria Bold" w:hAnsi="Cambria Bold"/>
+          <w:b w:val="1"/>
+          <w:bCs w:val="1"/>
           <w:sz w:val="28"/>
           <w:szCs w:val="28"/>
           <w:rtl w:val="0"/>
@@ -1802,14 +1634,12 @@
       </w:r>
       <w:r>
         <w:rPr>
-          <w:rFonts w:ascii="Cambria" w:cs="Cambria" w:hAnsi="Cambria" w:eastAsia="Cambria"/>
-          <w:lang w:val="es-ES_tradnl"/>
-        </w:rPr>
-        <w:br w:type="textWrapping"/>
-      </w:r>
-      <w:r>
-        <w:rPr>
-          <w:rFonts w:ascii="Cambria" w:hAnsi="Cambria"/>
+          <w:lang w:val="es-ES_tradnl"/>
+        </w:rPr>
+        <w:br w:type="textWrapping"/>
+      </w:r>
+      <w:r>
+        <w:rPr>
           <w:rtl w:val="0"/>
           <w:lang w:val="es-ES_tradnl"/>
         </w:rPr>
@@ -1817,7 +1647,6 @@
       </w:r>
       <w:r>
         <w:rPr>
-          <w:rFonts w:ascii="Cambria" w:hAnsi="Cambria" w:hint="default"/>
           <w:rtl w:val="0"/>
           <w:lang w:val="es-ES_tradnl"/>
         </w:rPr>
@@ -1825,7 +1654,6 @@
       </w:r>
       <w:r>
         <w:rPr>
-          <w:rFonts w:ascii="Cambria" w:hAnsi="Cambria"/>
           <w:rtl w:val="0"/>
           <w:lang w:val="es-ES_tradnl"/>
         </w:rPr>
@@ -1833,14 +1661,12 @@
       </w:r>
       <w:r>
         <w:rPr>
-          <w:rFonts w:ascii="Cambria" w:cs="Cambria" w:hAnsi="Cambria" w:eastAsia="Cambria"/>
-          <w:lang w:val="es-ES_tradnl"/>
-        </w:rPr>
-        <w:br w:type="textWrapping"/>
-      </w:r>
-      <w:r>
-        <w:rPr>
-          <w:rFonts w:ascii="Cambria" w:hAnsi="Cambria"/>
+          <w:lang w:val="es-ES_tradnl"/>
+        </w:rPr>
+        <w:br w:type="textWrapping"/>
+      </w:r>
+      <w:r>
+        <w:rPr>
           <w:rtl w:val="0"/>
           <w:lang w:val="es-ES_tradnl"/>
         </w:rPr>
@@ -1848,14 +1674,12 @@
       </w:r>
       <w:r>
         <w:rPr>
-          <w:rFonts w:ascii="Cambria" w:cs="Cambria" w:hAnsi="Cambria" w:eastAsia="Cambria"/>
-          <w:lang w:val="es-ES_tradnl"/>
-        </w:rPr>
-        <w:br w:type="textWrapping"/>
-      </w:r>
-      <w:r>
-        <w:rPr>
-          <w:rFonts w:ascii="Cambria" w:hAnsi="Cambria"/>
+          <w:lang w:val="es-ES_tradnl"/>
+        </w:rPr>
+        <w:br w:type="textWrapping"/>
+      </w:r>
+      <w:r>
+        <w:rPr>
           <w:rtl w:val="0"/>
           <w:lang w:val="es-ES_tradnl"/>
         </w:rPr>
@@ -1863,7 +1687,6 @@
       </w:r>
       <w:r>
         <w:rPr>
-          <w:rFonts w:ascii="Cambria" w:hAnsi="Cambria" w:hint="default"/>
           <w:rtl w:val="0"/>
           <w:lang w:val="es-ES_tradnl"/>
         </w:rPr>
@@ -1871,7 +1694,6 @@
       </w:r>
       <w:r>
         <w:rPr>
-          <w:rFonts w:ascii="Cambria" w:hAnsi="Cambria"/>
           <w:rtl w:val="0"/>
           <w:lang w:val="es-ES_tradnl"/>
         </w:rPr>
@@ -1879,14 +1701,12 @@
       </w:r>
       <w:r>
         <w:rPr>
-          <w:rFonts w:ascii="Cambria" w:cs="Cambria" w:hAnsi="Cambria" w:eastAsia="Cambria"/>
-          <w:lang w:val="es-ES_tradnl"/>
-        </w:rPr>
-        <w:br w:type="textWrapping"/>
-      </w:r>
-      <w:r>
-        <w:rPr>
-          <w:rFonts w:ascii="Cambria" w:hAnsi="Cambria"/>
+          <w:lang w:val="es-ES_tradnl"/>
+        </w:rPr>
+        <w:br w:type="textWrapping"/>
+      </w:r>
+      <w:r>
+        <w:rPr>
           <w:rtl w:val="0"/>
           <w:lang w:val="es-ES_tradnl"/>
         </w:rPr>
@@ -1897,13 +1717,9 @@
       <w:pPr>
         <w:pStyle w:val="Body"/>
         <w:spacing w:line="360" w:lineRule="auto"/>
-        <w:rPr>
-          <w:rFonts w:ascii="Cambria" w:cs="Cambria" w:hAnsi="Cambria" w:eastAsia="Cambria"/>
-        </w:rPr>
-      </w:pPr>
-      <w:r>
-        <w:rPr>
-          <w:rFonts w:ascii="Cambria" w:hAnsi="Cambria"/>
+      </w:pPr>
+      <w:r>
+        <w:rPr>
           <w:rtl w:val="0"/>
           <w:lang w:val="en-US"/>
         </w:rPr>
@@ -1914,13 +1730,9 @@
       <w:pPr>
         <w:pStyle w:val="Body"/>
         <w:spacing w:line="360" w:lineRule="auto"/>
-        <w:rPr>
-          <w:rFonts w:ascii="Cambria" w:cs="Cambria" w:hAnsi="Cambria" w:eastAsia="Cambria"/>
-        </w:rPr>
-      </w:pPr>
-      <w:r>
-        <w:rPr>
-          <w:rFonts w:ascii="Cambria" w:hAnsi="Cambria"/>
+      </w:pPr>
+      <w:r>
+        <w:rPr>
           <w:rtl w:val="0"/>
           <w:lang w:val="es-ES_tradnl"/>
         </w:rPr>
@@ -1928,7 +1740,6 @@
       </w:r>
       <w:r>
         <w:rPr>
-          <w:rFonts w:ascii="Cambria" w:hAnsi="Cambria" w:hint="default"/>
           <w:rtl w:val="0"/>
           <w:lang w:val="es-ES_tradnl"/>
         </w:rPr>
@@ -1936,7 +1747,6 @@
       </w:r>
       <w:r>
         <w:rPr>
-          <w:rFonts w:ascii="Cambria" w:hAnsi="Cambria"/>
           <w:rtl w:val="0"/>
           <w:lang w:val="es-ES_tradnl"/>
         </w:rPr>
@@ -1948,7 +1758,6 @@
         <w:pStyle w:val="Body"/>
         <w:spacing w:line="480" w:lineRule="auto"/>
         <w:rPr>
-          <w:rFonts w:ascii="Cambria" w:cs="Cambria" w:hAnsi="Cambria" w:eastAsia="Cambria"/>
           <w:lang w:val="es-ES_tradnl"/>
         </w:rPr>
       </w:pPr>
@@ -1959,14 +1768,18 @@
         <w:suppressAutoHyphens w:val="1"/>
         <w:spacing w:before="0" w:after="281" w:line="240" w:lineRule="auto"/>
         <w:rPr>
-          <w:rFonts w:ascii="Cambria Bold" w:cs="Cambria Bold" w:hAnsi="Cambria Bold" w:eastAsia="Cambria Bold"/>
-          <w:sz w:val="28"/>
-          <w:szCs w:val="28"/>
-        </w:rPr>
-      </w:pPr>
-      <w:r>
-        <w:rPr>
-          <w:rFonts w:ascii="Cambria Bold" w:hAnsi="Cambria Bold"/>
+          <w:rFonts w:ascii="Times New Roman" w:cs="Times New Roman" w:hAnsi="Times New Roman" w:eastAsia="Times New Roman"/>
+          <w:b w:val="1"/>
+          <w:bCs w:val="1"/>
+          <w:sz w:val="28"/>
+          <w:szCs w:val="28"/>
+        </w:rPr>
+      </w:pPr>
+      <w:r>
+        <w:rPr>
+          <w:rFonts w:ascii="Times New Roman" w:hAnsi="Times New Roman"/>
+          <w:b w:val="1"/>
+          <w:bCs w:val="1"/>
           <w:sz w:val="28"/>
           <w:szCs w:val="28"/>
           <w:rtl w:val="0"/>
@@ -1976,7 +1789,9 @@
       </w:r>
       <w:r>
         <w:rPr>
-          <w:rFonts w:ascii="Cambria Bold" w:hAnsi="Cambria Bold" w:hint="default"/>
+          <w:rFonts w:ascii="Times New Roman" w:hAnsi="Times New Roman" w:hint="default"/>
+          <w:b w:val="1"/>
+          <w:bCs w:val="1"/>
           <w:sz w:val="28"/>
           <w:szCs w:val="28"/>
           <w:rtl w:val="0"/>
@@ -1986,7 +1801,9 @@
       </w:r>
       <w:r>
         <w:rPr>
-          <w:rFonts w:ascii="Cambria Bold" w:hAnsi="Cambria Bold"/>
+          <w:rFonts w:ascii="Times New Roman" w:hAnsi="Times New Roman"/>
+          <w:b w:val="1"/>
+          <w:bCs w:val="1"/>
           <w:sz w:val="28"/>
           <w:szCs w:val="28"/>
           <w:rtl w:val="0"/>
@@ -1999,13 +1816,9 @@
       <w:pPr>
         <w:pStyle w:val="Body"/>
         <w:spacing w:line="360" w:lineRule="auto"/>
-        <w:rPr>
-          <w:rFonts w:ascii="Cambria" w:cs="Cambria" w:hAnsi="Cambria" w:eastAsia="Cambria"/>
-        </w:rPr>
-      </w:pPr>
-      <w:r>
-        <w:rPr>
-          <w:rFonts w:ascii="Cambria" w:hAnsi="Cambria"/>
+      </w:pPr>
+      <w:r>
+        <w:rPr>
           <w:rtl w:val="0"/>
           <w:lang w:val="es-ES_tradnl"/>
         </w:rPr>
@@ -2013,14 +1826,12 @@
       </w:r>
       <w:r>
         <w:rPr>
-          <w:rFonts w:ascii="Cambria" w:cs="Cambria" w:hAnsi="Cambria" w:eastAsia="Cambria"/>
-          <w:lang w:val="es-ES_tradnl"/>
-        </w:rPr>
-        <w:br w:type="textWrapping"/>
-      </w:r>
-      <w:r>
-        <w:rPr>
-          <w:rFonts w:ascii="Cambria" w:hAnsi="Cambria"/>
+          <w:lang w:val="es-ES_tradnl"/>
+        </w:rPr>
+        <w:br w:type="textWrapping"/>
+      </w:r>
+      <w:r>
+        <w:rPr>
           <w:rtl w:val="0"/>
           <w:lang w:val="es-ES_tradnl"/>
         </w:rPr>
@@ -2028,14 +1839,12 @@
       </w:r>
       <w:r>
         <w:rPr>
-          <w:rFonts w:ascii="Cambria" w:cs="Cambria" w:hAnsi="Cambria" w:eastAsia="Cambria"/>
-          <w:lang w:val="es-ES_tradnl"/>
-        </w:rPr>
-        <w:br w:type="textWrapping"/>
-      </w:r>
-      <w:r>
-        <w:rPr>
-          <w:rFonts w:ascii="Cambria" w:hAnsi="Cambria"/>
+          <w:lang w:val="es-ES_tradnl"/>
+        </w:rPr>
+        <w:br w:type="textWrapping"/>
+      </w:r>
+      <w:r>
+        <w:rPr>
           <w:rtl w:val="0"/>
           <w:lang w:val="es-ES_tradnl"/>
         </w:rPr>
@@ -2046,27 +1855,19 @@
       <w:pPr>
         <w:pStyle w:val="Body"/>
         <w:spacing w:line="360" w:lineRule="auto"/>
-        <w:rPr>
-          <w:rFonts w:ascii="Cambria" w:cs="Cambria" w:hAnsi="Cambria" w:eastAsia="Cambria"/>
-        </w:rPr>
-      </w:pPr>
-      <w:r>
-        <w:rPr>
-          <w:rFonts w:ascii="Cambria" w:hAnsi="Cambria"/>
+      </w:pPr>
+      <w:r>
+        <w:rPr>
           <w:rtl w:val="0"/>
           <w:lang w:val="en-US"/>
         </w:rPr>
         <w:t>X Bill Of Landing</w:t>
       </w:r>
       <w:r>
-        <w:rPr>
-          <w:rFonts w:ascii="Cambria" w:cs="Cambria" w:hAnsi="Cambria" w:eastAsia="Cambria"/>
-        </w:rPr>
-        <w:br w:type="textWrapping"/>
-      </w:r>
-      <w:r>
-        <w:rPr>
-          <w:rFonts w:ascii="Cambria" w:hAnsi="Cambria"/>
+        <w:br w:type="textWrapping"/>
+      </w:r>
+      <w:r>
+        <w:rPr>
           <w:rtl w:val="0"/>
           <w:lang w:val="es-ES_tradnl"/>
         </w:rPr>
@@ -2074,7 +1875,6 @@
       </w:r>
       <w:r>
         <w:rPr>
-          <w:rFonts w:ascii="Cambria" w:hAnsi="Cambria" w:hint="default"/>
           <w:rtl w:val="0"/>
           <w:lang w:val="es-ES_tradnl"/>
         </w:rPr>
@@ -2082,28 +1882,22 @@
       </w:r>
       <w:r>
         <w:rPr>
-          <w:rFonts w:ascii="Cambria" w:hAnsi="Cambria"/>
           <w:rtl w:val="0"/>
           <w:lang w:val="en-US"/>
         </w:rPr>
         <w:t>n End User / End Use firmada</w:t>
       </w:r>
       <w:r>
-        <w:rPr>
-          <w:rFonts w:ascii="Cambria" w:cs="Cambria" w:hAnsi="Cambria" w:eastAsia="Cambria"/>
-        </w:rPr>
-        <w:br w:type="textWrapping"/>
-      </w:r>
-      <w:r>
-        <w:rPr>
-          <w:rFonts w:ascii="Cambria" w:hAnsi="Cambria"/>
+        <w:br w:type="textWrapping"/>
+      </w:r>
+      <w:r>
+        <w:rPr>
           <w:rtl w:val="0"/>
         </w:rPr>
         <w:t>X Autorizaci</w:t>
       </w:r>
       <w:r>
         <w:rPr>
-          <w:rFonts w:ascii="Cambria" w:hAnsi="Cambria" w:hint="default"/>
           <w:rtl w:val="0"/>
           <w:lang w:val="es-ES_tradnl"/>
         </w:rPr>
@@ -2111,21 +1905,16 @@
       </w:r>
       <w:r>
         <w:rPr>
-          <w:rFonts w:ascii="Cambria" w:hAnsi="Cambria"/>
           <w:rtl w:val="0"/>
           <w:lang w:val="en-US"/>
         </w:rPr>
         <w:t>n a ZAS como X Agent Seller/ _courier / _filing agent</w:t>
       </w:r>
       <w:r>
-        <w:rPr>
-          <w:rFonts w:ascii="Cambria" w:cs="Cambria" w:hAnsi="Cambria" w:eastAsia="Cambria"/>
-        </w:rPr>
-        <w:br w:type="textWrapping"/>
-      </w:r>
-      <w:r>
-        <w:rPr>
-          <w:rFonts w:ascii="Cambria" w:hAnsi="Cambria"/>
+        <w:br w:type="textWrapping"/>
+      </w:r>
+      <w:r>
+        <w:rPr>
           <w:rtl w:val="0"/>
           <w:lang w:val="pt-PT"/>
         </w:rPr>
@@ -2138,7 +1927,7 @@
         <w:suppressAutoHyphens w:val="1"/>
         <w:spacing w:before="0" w:after="281" w:line="240" w:lineRule="auto"/>
         <w:rPr>
-          <w:rFonts w:ascii="Cambria Bold" w:cs="Cambria Bold" w:hAnsi="Cambria Bold" w:eastAsia="Cambria Bold"/>
+          <w:rFonts w:ascii="Times New Roman" w:cs="Times New Roman" w:hAnsi="Times New Roman" w:eastAsia="Times New Roman"/>
           <w:sz w:val="28"/>
           <w:szCs w:val="28"/>
           <w:lang w:val="en-US"/>
@@ -2151,15 +1940,19 @@
         <w:suppressAutoHyphens w:val="1"/>
         <w:spacing w:before="0" w:after="281" w:line="240" w:lineRule="auto"/>
         <w:rPr>
-          <w:rFonts w:ascii="Cambria Bold" w:cs="Cambria Bold" w:hAnsi="Cambria Bold" w:eastAsia="Cambria Bold"/>
-          <w:sz w:val="28"/>
-          <w:szCs w:val="28"/>
-          <w:lang w:val="es-ES_tradnl"/>
-        </w:rPr>
-      </w:pPr>
-      <w:r>
-        <w:rPr>
-          <w:rFonts w:ascii="Cambria Bold" w:hAnsi="Cambria Bold"/>
+          <w:rFonts w:ascii="Times New Roman" w:cs="Times New Roman" w:hAnsi="Times New Roman" w:eastAsia="Times New Roman"/>
+          <w:b w:val="1"/>
+          <w:bCs w:val="1"/>
+          <w:sz w:val="28"/>
+          <w:szCs w:val="28"/>
+          <w:lang w:val="es-ES_tradnl"/>
+        </w:rPr>
+      </w:pPr>
+      <w:r>
+        <w:rPr>
+          <w:rFonts w:ascii="Times New Roman" w:hAnsi="Times New Roman"/>
+          <w:b w:val="1"/>
+          <w:bCs w:val="1"/>
           <w:sz w:val="28"/>
           <w:szCs w:val="28"/>
           <w:rtl w:val="0"/>
@@ -2174,15 +1967,15 @@
         <w:suppressAutoHyphens w:val="1"/>
         <w:spacing w:before="0" w:after="281" w:line="240" w:lineRule="auto"/>
         <w:rPr>
-          <w:rFonts w:ascii="Cambria Bold" w:cs="Cambria Bold" w:hAnsi="Cambria Bold" w:eastAsia="Cambria Bold"/>
-          <w:sz w:val="28"/>
-          <w:szCs w:val="28"/>
-          <w:lang w:val="es-ES_tradnl"/>
-        </w:rPr>
-      </w:pPr>
-      <w:r>
-        <w:rPr>
-          <w:rFonts w:ascii="Cambria" w:hAnsi="Cambria"/>
+          <w:rFonts w:ascii="Times New Roman" w:cs="Times New Roman" w:hAnsi="Times New Roman" w:eastAsia="Times New Roman"/>
+          <w:sz w:val="28"/>
+          <w:szCs w:val="28"/>
+          <w:lang w:val="es-ES_tradnl"/>
+        </w:rPr>
+      </w:pPr>
+      <w:r>
+        <w:rPr>
+          <w:rFonts w:ascii="Times New Roman" w:hAnsi="Times New Roman"/>
           <w:rtl w:val="0"/>
           <w:lang w:val="es-ES_tradnl"/>
         </w:rPr>
@@ -2190,14 +1983,14 @@
       </w:r>
       <w:r>
         <w:rPr>
-          <w:rFonts w:ascii="Cambria" w:cs="Cambria" w:hAnsi="Cambria" w:eastAsia="Cambria"/>
-          <w:lang w:val="es-ES_tradnl"/>
-        </w:rPr>
-        <w:br w:type="textWrapping"/>
-      </w:r>
-      <w:r>
-        <w:rPr>
-          <w:rFonts w:ascii="Cambria" w:hAnsi="Cambria"/>
+          <w:rFonts w:ascii="Times New Roman" w:cs="Times New Roman" w:hAnsi="Times New Roman" w:eastAsia="Times New Roman"/>
+          <w:lang w:val="es-ES_tradnl"/>
+        </w:rPr>
+        <w:br w:type="textWrapping"/>
+      </w:r>
+      <w:r>
+        <w:rPr>
+          <w:rFonts w:ascii="Times New Roman" w:hAnsi="Times New Roman"/>
           <w:rtl w:val="0"/>
           <w:lang w:val="es-ES_tradnl"/>
         </w:rPr>
@@ -2205,14 +1998,14 @@
       </w:r>
       <w:r>
         <w:rPr>
-          <w:rFonts w:ascii="Cambria" w:cs="Cambria" w:hAnsi="Cambria" w:eastAsia="Cambria"/>
-          <w:lang w:val="es-ES_tradnl"/>
-        </w:rPr>
-        <w:br w:type="textWrapping"/>
-      </w:r>
-      <w:r>
-        <w:rPr>
-          <w:rFonts w:ascii="Cambria" w:hAnsi="Cambria"/>
+          <w:rFonts w:ascii="Times New Roman" w:cs="Times New Roman" w:hAnsi="Times New Roman" w:eastAsia="Times New Roman"/>
+          <w:lang w:val="es-ES_tradnl"/>
+        </w:rPr>
+        <w:br w:type="textWrapping"/>
+      </w:r>
+      <w:r>
+        <w:rPr>
+          <w:rFonts w:ascii="Times New Roman" w:hAnsi="Times New Roman"/>
           <w:rtl w:val="0"/>
           <w:lang w:val="es-ES_tradnl"/>
         </w:rPr>
@@ -2223,13 +2016,9 @@
       <w:pPr>
         <w:pStyle w:val="Body"/>
         <w:spacing w:line="360" w:lineRule="auto"/>
-        <w:rPr>
-          <w:rFonts w:ascii="Cambria" w:cs="Cambria" w:hAnsi="Cambria" w:eastAsia="Cambria"/>
-        </w:rPr>
-      </w:pPr>
-      <w:r>
-        <w:rPr>
-          <w:rFonts w:ascii="Cambria" w:hAnsi="Cambria"/>
+      </w:pPr>
+      <w:r>
+        <w:rPr>
           <w:rtl w:val="0"/>
           <w:lang w:val="es-ES_tradnl"/>
         </w:rPr>
@@ -2237,7 +2026,6 @@
       </w:r>
       <w:r>
         <w:rPr>
-          <w:rFonts w:ascii="Cambria" w:hAnsi="Cambria" w:hint="default"/>
           <w:rtl w:val="0"/>
           <w:lang w:val="es-ES_tradnl"/>
         </w:rPr>
@@ -2245,7 +2033,6 @@
       </w:r>
       <w:r>
         <w:rPr>
-          <w:rFonts w:ascii="Cambria" w:hAnsi="Cambria"/>
           <w:rtl w:val="0"/>
           <w:lang w:val="es-ES_tradnl"/>
         </w:rPr>
@@ -2253,14 +2040,12 @@
       </w:r>
       <w:r>
         <w:rPr>
-          <w:rFonts w:ascii="Cambria" w:cs="Cambria" w:hAnsi="Cambria" w:eastAsia="Cambria"/>
-          <w:lang w:val="es-ES_tradnl"/>
-        </w:rPr>
-        <w:br w:type="textWrapping"/>
-      </w:r>
-      <w:r>
-        <w:rPr>
-          <w:rFonts w:ascii="Cambria" w:hAnsi="Cambria"/>
+          <w:lang w:val="es-ES_tradnl"/>
+        </w:rPr>
+        <w:br w:type="textWrapping"/>
+      </w:r>
+      <w:r>
+        <w:rPr>
           <w:rtl w:val="0"/>
           <w:lang w:val="es-ES_tradnl"/>
         </w:rPr>
@@ -2268,7 +2053,6 @@
       </w:r>
       <w:r>
         <w:rPr>
-          <w:rFonts w:ascii="Cambria" w:hAnsi="Cambria" w:hint="default"/>
           <w:rtl w:val="0"/>
           <w:lang w:val="es-ES_tradnl"/>
         </w:rPr>
@@ -2276,7 +2060,6 @@
       </w:r>
       <w:r>
         <w:rPr>
-          <w:rFonts w:ascii="Cambria" w:hAnsi="Cambria"/>
           <w:rtl w:val="0"/>
           <w:lang w:val="es-ES_tradnl"/>
         </w:rPr>
@@ -2287,13 +2070,9 @@
       <w:pPr>
         <w:pStyle w:val="Body"/>
         <w:spacing w:line="360" w:lineRule="auto"/>
-        <w:rPr>
-          <w:rFonts w:ascii="Cambria" w:cs="Cambria" w:hAnsi="Cambria" w:eastAsia="Cambria"/>
-        </w:rPr>
-      </w:pPr>
-      <w:r>
-        <w:rPr>
-          <w:rFonts w:ascii="Cambria" w:hAnsi="Cambria"/>
+      </w:pPr>
+      <w:r>
+        <w:rPr>
           <w:rtl w:val="0"/>
           <w:lang w:val="en-US"/>
         </w:rPr>
@@ -2301,28 +2080,24 @@
       </w:r>
       <w:r>
         <w:rPr>
-          <w:rFonts w:ascii="Cambria" w:hAnsi="Cambria" w:hint="default"/>
           <w:rtl w:val="0"/>
         </w:rPr>
         <w:t>§</w:t>
       </w:r>
       <w:r>
         <w:rPr>
-          <w:rFonts w:ascii="Cambria" w:hAnsi="Cambria"/>
           <w:rtl w:val="0"/>
         </w:rPr>
         <w:t xml:space="preserve">758.1(b)(1) </w:t>
       </w:r>
       <w:r>
         <w:rPr>
-          <w:rFonts w:ascii="Cambria" w:hAnsi="Cambria" w:hint="default"/>
           <w:rtl w:val="0"/>
         </w:rPr>
         <w:t xml:space="preserve">– </w:t>
       </w:r>
       <w:r>
         <w:rPr>
-          <w:rFonts w:ascii="Cambria" w:hAnsi="Cambria"/>
           <w:rtl w:val="0"/>
           <w:lang w:val="en-US"/>
         </w:rPr>
@@ -2335,7 +2110,7 @@
         <w:suppressAutoHyphens w:val="1"/>
         <w:spacing w:before="0" w:after="281" w:line="240" w:lineRule="auto"/>
         <w:rPr>
-          <w:rFonts w:ascii="Cambria Bold" w:cs="Cambria Bold" w:hAnsi="Cambria Bold" w:eastAsia="Cambria Bold"/>
+          <w:rFonts w:ascii="Times New Roman" w:cs="Times New Roman" w:hAnsi="Times New Roman" w:eastAsia="Times New Roman"/>
           <w:sz w:val="28"/>
           <w:szCs w:val="28"/>
           <w:lang w:val="es-ES_tradnl"/>
@@ -2348,15 +2123,19 @@
         <w:suppressAutoHyphens w:val="1"/>
         <w:spacing w:before="0" w:after="281" w:line="240" w:lineRule="auto"/>
         <w:rPr>
-          <w:rFonts w:ascii="Cambria Bold" w:cs="Cambria Bold" w:hAnsi="Cambria Bold" w:eastAsia="Cambria Bold"/>
-          <w:sz w:val="28"/>
-          <w:szCs w:val="28"/>
-          <w:lang w:val="es-ES_tradnl"/>
-        </w:rPr>
-      </w:pPr>
-      <w:r>
-        <w:rPr>
-          <w:rFonts w:ascii="Cambria Bold" w:hAnsi="Cambria Bold"/>
+          <w:rFonts w:ascii="Times New Roman" w:cs="Times New Roman" w:hAnsi="Times New Roman" w:eastAsia="Times New Roman"/>
+          <w:b w:val="1"/>
+          <w:bCs w:val="1"/>
+          <w:sz w:val="28"/>
+          <w:szCs w:val="28"/>
+          <w:lang w:val="es-ES_tradnl"/>
+        </w:rPr>
+      </w:pPr>
+      <w:r>
+        <w:rPr>
+          <w:rFonts w:ascii="Times New Roman" w:hAnsi="Times New Roman"/>
+          <w:b w:val="1"/>
+          <w:bCs w:val="1"/>
           <w:sz w:val="28"/>
           <w:szCs w:val="28"/>
           <w:rtl w:val="0"/>
@@ -2369,13 +2148,9 @@
       <w:pPr>
         <w:pStyle w:val="Body"/>
         <w:spacing w:line="360" w:lineRule="auto"/>
-        <w:rPr>
-          <w:rFonts w:ascii="Cambria" w:cs="Cambria" w:hAnsi="Cambria" w:eastAsia="Cambria"/>
-        </w:rPr>
-      </w:pPr>
-      <w:r>
-        <w:rPr>
-          <w:rFonts w:ascii="Cambria" w:hAnsi="Cambria"/>
+      </w:pPr>
+      <w:r>
+        <w:rPr>
           <w:rtl w:val="0"/>
           <w:lang w:val="es-ES_tradnl"/>
         </w:rPr>
@@ -2383,14 +2158,12 @@
       </w:r>
       <w:r>
         <w:rPr>
-          <w:rFonts w:ascii="Cambria" w:cs="Cambria" w:hAnsi="Cambria" w:eastAsia="Cambria"/>
-          <w:lang w:val="es-ES_tradnl"/>
-        </w:rPr>
-        <w:br w:type="textWrapping"/>
-      </w:r>
-      <w:r>
-        <w:rPr>
-          <w:rFonts w:ascii="Cambria" w:hAnsi="Cambria"/>
+          <w:lang w:val="es-ES_tradnl"/>
+        </w:rPr>
+        <w:br w:type="textWrapping"/>
+      </w:r>
+      <w:r>
+        <w:rPr>
           <w:rtl w:val="0"/>
           <w:lang w:val="es-ES_tradnl"/>
         </w:rPr>
@@ -2398,14 +2171,12 @@
       </w:r>
       <w:r>
         <w:rPr>
-          <w:rFonts w:ascii="Cambria" w:cs="Cambria" w:hAnsi="Cambria" w:eastAsia="Cambria"/>
-          <w:lang w:val="es-ES_tradnl"/>
-        </w:rPr>
-        <w:br w:type="textWrapping"/>
-      </w:r>
-      <w:r>
-        <w:rPr>
-          <w:rFonts w:ascii="Cambria" w:hAnsi="Cambria"/>
+          <w:lang w:val="es-ES_tradnl"/>
+        </w:rPr>
+        <w:br w:type="textWrapping"/>
+      </w:r>
+      <w:r>
+        <w:rPr>
           <w:rtl w:val="0"/>
           <w:lang w:val="es-ES_tradnl"/>
         </w:rPr>
@@ -2413,14 +2184,12 @@
       </w:r>
       <w:r>
         <w:rPr>
-          <w:rFonts w:ascii="Cambria" w:cs="Cambria" w:hAnsi="Cambria" w:eastAsia="Cambria"/>
-          <w:lang w:val="es-ES_tradnl"/>
-        </w:rPr>
-        <w:br w:type="textWrapping"/>
-      </w:r>
-      <w:r>
-        <w:rPr>
-          <w:rFonts w:ascii="Cambria" w:hAnsi="Cambria"/>
+          <w:lang w:val="es-ES_tradnl"/>
+        </w:rPr>
+        <w:br w:type="textWrapping"/>
+      </w:r>
+      <w:r>
+        <w:rPr>
           <w:rtl w:val="0"/>
           <w:lang w:val="es-ES_tradnl"/>
         </w:rPr>
@@ -2428,7 +2197,6 @@
       </w:r>
       <w:r>
         <w:rPr>
-          <w:rFonts w:ascii="Cambria" w:hAnsi="Cambria" w:hint="default"/>
           <w:rtl w:val="0"/>
           <w:lang w:val="es-ES_tradnl"/>
         </w:rPr>
@@ -2436,7 +2204,6 @@
       </w:r>
       <w:r>
         <w:rPr>
-          <w:rFonts w:ascii="Cambria" w:hAnsi="Cambria"/>
           <w:rtl w:val="0"/>
           <w:lang w:val="es-ES_tradnl"/>
         </w:rPr>
@@ -2447,13 +2214,9 @@
       <w:pPr>
         <w:pStyle w:val="Body"/>
         <w:spacing w:line="360" w:lineRule="auto"/>
-        <w:rPr>
-          <w:rFonts w:ascii="Cambria" w:cs="Cambria" w:hAnsi="Cambria" w:eastAsia="Cambria"/>
-        </w:rPr>
-      </w:pPr>
-      <w:r>
-        <w:rPr>
-          <w:rFonts w:ascii="Cambria" w:hAnsi="Cambria"/>
+      </w:pPr>
+      <w:r>
+        <w:rPr>
           <w:rtl w:val="0"/>
           <w:lang w:val="es-ES_tradnl"/>
         </w:rPr>
@@ -2466,7 +2229,7 @@
         <w:suppressAutoHyphens w:val="1"/>
         <w:spacing w:before="0" w:after="281" w:line="240" w:lineRule="auto"/>
         <w:rPr>
-          <w:rFonts w:ascii="Cambria Bold" w:cs="Cambria Bold" w:hAnsi="Cambria Bold" w:eastAsia="Cambria Bold"/>
+          <w:rFonts w:ascii="Times New Roman" w:cs="Times New Roman" w:hAnsi="Times New Roman" w:eastAsia="Times New Roman"/>
           <w:sz w:val="28"/>
           <w:szCs w:val="28"/>
           <w:lang w:val="pt-PT"/>
@@ -2479,14 +2242,18 @@
         <w:suppressAutoHyphens w:val="1"/>
         <w:spacing w:before="0" w:after="281" w:line="240" w:lineRule="auto"/>
         <w:rPr>
-          <w:rFonts w:ascii="Cambria Bold" w:cs="Cambria Bold" w:hAnsi="Cambria Bold" w:eastAsia="Cambria Bold"/>
-          <w:sz w:val="28"/>
-          <w:szCs w:val="28"/>
-        </w:rPr>
-      </w:pPr>
-      <w:r>
-        <w:rPr>
-          <w:rFonts w:ascii="Cambria Bold" w:hAnsi="Cambria Bold"/>
+          <w:rFonts w:ascii="Times New Roman" w:cs="Times New Roman" w:hAnsi="Times New Roman" w:eastAsia="Times New Roman"/>
+          <w:b w:val="1"/>
+          <w:bCs w:val="1"/>
+          <w:sz w:val="28"/>
+          <w:szCs w:val="28"/>
+        </w:rPr>
+      </w:pPr>
+      <w:r>
+        <w:rPr>
+          <w:rFonts w:ascii="Times New Roman" w:hAnsi="Times New Roman"/>
+          <w:b w:val="1"/>
+          <w:bCs w:val="1"/>
           <w:sz w:val="28"/>
           <w:szCs w:val="28"/>
           <w:rtl w:val="0"/>
@@ -2496,7 +2263,9 @@
       </w:r>
       <w:r>
         <w:rPr>
-          <w:rFonts w:ascii="Cambria Bold" w:hAnsi="Cambria Bold" w:hint="default"/>
+          <w:rFonts w:ascii="Times New Roman" w:hAnsi="Times New Roman" w:hint="default"/>
+          <w:b w:val="1"/>
+          <w:bCs w:val="1"/>
           <w:sz w:val="28"/>
           <w:szCs w:val="28"/>
           <w:rtl w:val="0"/>
@@ -2506,7 +2275,9 @@
       </w:r>
       <w:r>
         <w:rPr>
-          <w:rFonts w:ascii="Cambria Bold" w:hAnsi="Cambria Bold"/>
+          <w:rFonts w:ascii="Times New Roman" w:hAnsi="Times New Roman"/>
+          <w:b w:val="1"/>
+          <w:bCs w:val="1"/>
           <w:sz w:val="28"/>
           <w:szCs w:val="28"/>
           <w:rtl w:val="0"/>
@@ -2521,13 +2292,13 @@
         <w:suppressAutoHyphens w:val="1"/>
         <w:spacing w:before="0" w:line="360" w:lineRule="auto"/>
         <w:rPr>
-          <w:rFonts w:ascii="Cambria" w:cs="Cambria" w:hAnsi="Cambria" w:eastAsia="Cambria"/>
-          <w:lang w:val="es-ES_tradnl"/>
-        </w:rPr>
-      </w:pPr>
-      <w:r>
-        <w:rPr>
-          <w:rFonts w:ascii="Cambria" w:hAnsi="Cambria"/>
+          <w:rFonts w:ascii="Times New Roman" w:cs="Times New Roman" w:hAnsi="Times New Roman" w:eastAsia="Times New Roman"/>
+          <w:lang w:val="es-ES_tradnl"/>
+        </w:rPr>
+      </w:pPr>
+      <w:r>
+        <w:rPr>
+          <w:rFonts w:ascii="Times New Roman" w:hAnsi="Times New Roman"/>
           <w:rtl w:val="0"/>
           <w:lang w:val="es-ES_tradnl"/>
         </w:rPr>
@@ -2535,7 +2306,7 @@
       </w:r>
       <w:r>
         <w:rPr>
-          <w:rFonts w:ascii="Cambria" w:hAnsi="Cambria" w:hint="default"/>
+          <w:rFonts w:ascii="Times New Roman" w:hAnsi="Times New Roman" w:hint="default"/>
           <w:rtl w:val="0"/>
           <w:lang w:val="es-ES_tradnl"/>
         </w:rPr>
@@ -2543,7 +2314,7 @@
       </w:r>
       <w:r>
         <w:rPr>
-          <w:rFonts w:ascii="Cambria" w:hAnsi="Cambria"/>
+          <w:rFonts w:ascii="Times New Roman" w:hAnsi="Times New Roman"/>
           <w:rtl w:val="0"/>
           <w:lang w:val="es-ES_tradnl"/>
         </w:rPr>
@@ -2551,14 +2322,14 @@
       </w:r>
       <w:r>
         <w:rPr>
-          <w:rFonts w:ascii="Cambria" w:cs="Cambria" w:hAnsi="Cambria" w:eastAsia="Cambria"/>
-          <w:lang w:val="es-ES_tradnl"/>
-        </w:rPr>
-        <w:br w:type="textWrapping"/>
-      </w:r>
-      <w:r>
-        <w:rPr>
-          <w:rFonts w:ascii="Cambria" w:hAnsi="Cambria"/>
+          <w:rFonts w:ascii="Times New Roman" w:cs="Times New Roman" w:hAnsi="Times New Roman" w:eastAsia="Times New Roman"/>
+          <w:lang w:val="es-ES_tradnl"/>
+        </w:rPr>
+        <w:br w:type="textWrapping"/>
+      </w:r>
+      <w:r>
+        <w:rPr>
+          <w:rFonts w:ascii="Times New Roman" w:hAnsi="Times New Roman"/>
           <w:rtl w:val="0"/>
           <w:lang w:val="es-ES_tradnl"/>
         </w:rPr>
@@ -2566,7 +2337,7 @@
       </w:r>
       <w:r>
         <w:rPr>
-          <w:rFonts w:ascii="Cambria" w:hAnsi="Cambria" w:hint="default"/>
+          <w:rFonts w:ascii="Times New Roman" w:hAnsi="Times New Roman" w:hint="default"/>
           <w:rtl w:val="0"/>
           <w:lang w:val="es-ES_tradnl"/>
         </w:rPr>
@@ -2574,7 +2345,7 @@
       </w:r>
       <w:r>
         <w:rPr>
-          <w:rFonts w:ascii="Cambria" w:hAnsi="Cambria"/>
+          <w:rFonts w:ascii="Times New Roman" w:hAnsi="Times New Roman"/>
           <w:rtl w:val="0"/>
           <w:lang w:val="es-ES_tradnl"/>
         </w:rPr>
@@ -2582,14 +2353,14 @@
       </w:r>
       <w:r>
         <w:rPr>
-          <w:rFonts w:ascii="Cambria" w:cs="Cambria" w:hAnsi="Cambria" w:eastAsia="Cambria"/>
-          <w:lang w:val="es-ES_tradnl"/>
-        </w:rPr>
-        <w:br w:type="textWrapping"/>
-      </w:r>
-      <w:r>
-        <w:rPr>
-          <w:rFonts w:ascii="Cambria" w:hAnsi="Cambria"/>
+          <w:rFonts w:ascii="Times New Roman" w:cs="Times New Roman" w:hAnsi="Times New Roman" w:eastAsia="Times New Roman"/>
+          <w:lang w:val="es-ES_tradnl"/>
+        </w:rPr>
+        <w:br w:type="textWrapping"/>
+      </w:r>
+      <w:r>
+        <w:rPr>
+          <w:rFonts w:ascii="Times New Roman" w:hAnsi="Times New Roman"/>
           <w:rtl w:val="0"/>
           <w:lang w:val="es-ES_tradnl"/>
         </w:rPr>
@@ -2600,9 +2371,6 @@
       <w:pPr>
         <w:pStyle w:val="Body"/>
         <w:spacing w:line="360" w:lineRule="auto"/>
-        <w:rPr>
-          <w:rFonts w:ascii="Cambria" w:cs="Cambria" w:hAnsi="Cambria" w:eastAsia="Cambria"/>
-        </w:rPr>
       </w:pPr>
     </w:p>
     <w:p>
@@ -2612,21 +2380,16 @@
       </w:pPr>
       <w:r>
         <w:rPr>
-          <w:rFonts w:ascii="Cambria" w:hAnsi="Cambria"/>
           <w:rtl w:val="0"/>
           <w:lang w:val="en-US"/>
         </w:rPr>
         <w:t>Firma Cumplimiento: __________________</w:t>
       </w:r>
       <w:r>
-        <w:rPr>
-          <w:rFonts w:ascii="Cambria" w:cs="Cambria" w:hAnsi="Cambria" w:eastAsia="Cambria"/>
-        </w:rPr>
-        <w:br w:type="textWrapping"/>
-      </w:r>
-      <w:r>
-        <w:rPr>
-          <w:rFonts w:ascii="Cambria" w:hAnsi="Cambria"/>
+        <w:br w:type="textWrapping"/>
+      </w:r>
+      <w:r>
+        <w:rPr>
           <w:rtl w:val="0"/>
           <w:lang w:val="en-US"/>
         </w:rPr>

</xml_diff>